<commit_message>
Updates to status report 3
</commit_message>
<xml_diff>
--- a/Management/Status Reports/Status Report 3.docx
+++ b/Management/Status Reports/Status Report 3.docx
@@ -172,7 +172,27 @@
         <w:ind w:firstLine="720"/>
       </w:pPr>
       <w:r>
-        <w:t>Status report of the Concrete Concepts team at the beginning of the second semester. This status report was completed midway through between sprint 5. Below is the person-hour information for each individual and the team as a whole.</w:t>
+        <w:t xml:space="preserve">Status report of the Concrete Concepts team </w:t>
+      </w:r>
+      <w:r>
+        <w:t>which was completed midway through sprint 5.</w:t>
+      </w:r>
+      <w:r>
+        <w:t xml:space="preserve"> Below is the person-hour information for each individual and the team as a whole.</w:t>
+      </w:r>
+    </w:p>
+    <w:p>
+      <w:pPr>
+        <w:spacing w:line="480" w:lineRule="auto"/>
+        <w:rPr>
+          <w:b/>
+        </w:rPr>
+      </w:pPr>
+      <w:r>
+        <w:rPr>
+          <w:b/>
+        </w:rPr>
+        <w:t>2)  State the estimated person-hours of effort remaining in the product backlog and in the current sprint at time of status report creation.</w:t>
       </w:r>
     </w:p>
     <w:tbl>
@@ -287,6 +307,69 @@
     <w:p/>
     <w:p/>
     <w:p>
+      <w:r>
+        <w:rPr>
+          <w:noProof/>
+          <w:highlight w:val="green"/>
+        </w:rPr>
+        <w:drawing>
+          <wp:inline distT="0" distB="0" distL="0" distR="0" wp14:anchorId="18675141" wp14:editId="24B9A039">
+            <wp:extent cx="5943600" cy="2726978"/>
+            <wp:effectExtent l="0" t="0" r="0" b="0"/>
+            <wp:docPr id="4" name="Picture 1"/>
+            <wp:cNvGraphicFramePr>
+              <a:graphicFrameLocks xmlns:a="http://schemas.openxmlformats.org/drawingml/2006/main" noChangeAspect="1"/>
+            </wp:cNvGraphicFramePr>
+            <a:graphic xmlns:a="http://schemas.openxmlformats.org/drawingml/2006/main">
+              <a:graphicData uri="http://schemas.openxmlformats.org/drawingml/2006/picture">
+                <pic:pic xmlns:pic="http://schemas.openxmlformats.org/drawingml/2006/picture">
+                  <pic:nvPicPr>
+                    <pic:cNvPr id="0" name="Picture 1"/>
+                    <pic:cNvPicPr>
+                      <a:picLocks noChangeAspect="1" noChangeArrowheads="1"/>
+                    </pic:cNvPicPr>
+                  </pic:nvPicPr>
+                  <pic:blipFill>
+                    <a:blip r:embed="rId8">
+                      <a:extLst>
+                        <a:ext uri="{28A0092B-C50C-407E-A947-70E740481C1C}">
+                          <a14:useLocalDpi xmlns:a14="http://schemas.microsoft.com/office/drawing/2010/main" val="0"/>
+                        </a:ext>
+                      </a:extLst>
+                    </a:blip>
+                    <a:srcRect/>
+                    <a:stretch>
+                      <a:fillRect/>
+                    </a:stretch>
+                  </pic:blipFill>
+                  <pic:spPr bwMode="auto">
+                    <a:xfrm>
+                      <a:off x="0" y="0"/>
+                      <a:ext cx="5943600" cy="2726978"/>
+                    </a:xfrm>
+                    <a:prstGeom prst="rect">
+                      <a:avLst/>
+                    </a:prstGeom>
+                    <a:noFill/>
+                    <a:ln>
+                      <a:noFill/>
+                    </a:ln>
+                  </pic:spPr>
+                </pic:pic>
+              </a:graphicData>
+            </a:graphic>
+          </wp:inline>
+        </w:drawing>
+      </w:r>
+    </w:p>
+    <w:p/>
+    <w:p>
+      <w:bookmarkStart w:id="0" w:name="_GoBack"/>
+      <w:bookmarkEnd w:id="0"/>
+    </w:p>
+    <w:p/>
+    <w:p/>
+    <w:p>
       <w:pPr>
         <w:spacing w:line="480" w:lineRule="auto"/>
         <w:ind w:firstLine="720"/>
@@ -306,7 +389,7 @@
             <wp:cNvGraphicFramePr/>
             <a:graphic xmlns:a="http://schemas.openxmlformats.org/drawingml/2006/main">
               <a:graphicData uri="http://schemas.openxmlformats.org/drawingml/2006/chart">
-                <c:chart xmlns:c="http://schemas.openxmlformats.org/drawingml/2006/chart" xmlns:r="http://schemas.openxmlformats.org/officeDocument/2006/relationships" r:id="rId6"/>
+                <c:chart xmlns:c="http://schemas.openxmlformats.org/drawingml/2006/chart" xmlns:r="http://schemas.openxmlformats.org/officeDocument/2006/relationships" r:id="rId9"/>
               </a:graphicData>
             </a:graphic>
           </wp:inline>
@@ -316,7 +399,6 @@
         <w:rPr>
           <w:noProof/>
         </w:rPr>
-        <w:lastRenderedPageBreak/>
         <w:t xml:space="preserve"> </w:t>
       </w:r>
       <w:r>
@@ -331,7 +413,7 @@
             <wp:cNvGraphicFramePr/>
             <a:graphic xmlns:a="http://schemas.openxmlformats.org/drawingml/2006/main">
               <a:graphicData uri="http://schemas.openxmlformats.org/drawingml/2006/chart">
-                <c:chart xmlns:c="http://schemas.openxmlformats.org/drawingml/2006/chart" xmlns:r="http://schemas.openxmlformats.org/officeDocument/2006/relationships" r:id="rId7"/>
+                <c:chart xmlns:c="http://schemas.openxmlformats.org/drawingml/2006/chart" xmlns:r="http://schemas.openxmlformats.org/officeDocument/2006/relationships" r:id="rId10"/>
               </a:graphicData>
             </a:graphic>
           </wp:inline>
@@ -355,7 +437,7 @@
             <wp:cNvGraphicFramePr/>
             <a:graphic xmlns:a="http://schemas.openxmlformats.org/drawingml/2006/main">
               <a:graphicData uri="http://schemas.openxmlformats.org/drawingml/2006/chart">
-                <c:chart xmlns:c="http://schemas.openxmlformats.org/drawingml/2006/chart" xmlns:r="http://schemas.openxmlformats.org/officeDocument/2006/relationships" r:id="rId8"/>
+                <c:chart xmlns:c="http://schemas.openxmlformats.org/drawingml/2006/chart" xmlns:r="http://schemas.openxmlformats.org/officeDocument/2006/relationships" r:id="rId11"/>
               </a:graphicData>
             </a:graphic>
           </wp:inline>
@@ -379,7 +461,7 @@
             <wp:cNvGraphicFramePr/>
             <a:graphic xmlns:a="http://schemas.openxmlformats.org/drawingml/2006/main">
               <a:graphicData uri="http://schemas.openxmlformats.org/drawingml/2006/chart">
-                <c:chart xmlns:c="http://schemas.openxmlformats.org/drawingml/2006/chart" xmlns:r="http://schemas.openxmlformats.org/officeDocument/2006/relationships" r:id="rId9"/>
+                <c:chart xmlns:c="http://schemas.openxmlformats.org/drawingml/2006/chart" xmlns:r="http://schemas.openxmlformats.org/officeDocument/2006/relationships" r:id="rId12"/>
               </a:graphicData>
             </a:graphic>
           </wp:inline>
@@ -397,7 +479,7 @@
             <wp:cNvGraphicFramePr/>
             <a:graphic xmlns:a="http://schemas.openxmlformats.org/drawingml/2006/main">
               <a:graphicData uri="http://schemas.openxmlformats.org/drawingml/2006/chart">
-                <c:chart xmlns:c="http://schemas.openxmlformats.org/drawingml/2006/chart" xmlns:r="http://schemas.openxmlformats.org/officeDocument/2006/relationships" r:id="rId10"/>
+                <c:chart xmlns:c="http://schemas.openxmlformats.org/drawingml/2006/chart" xmlns:r="http://schemas.openxmlformats.org/officeDocument/2006/relationships" r:id="rId13"/>
               </a:graphicData>
             </a:graphic>
           </wp:inline>
@@ -415,7 +497,7 @@
             <wp:cNvGraphicFramePr/>
             <a:graphic xmlns:a="http://schemas.openxmlformats.org/drawingml/2006/main">
               <a:graphicData uri="http://schemas.openxmlformats.org/drawingml/2006/chart">
-                <c:chart xmlns:c="http://schemas.openxmlformats.org/drawingml/2006/chart" xmlns:r="http://schemas.openxmlformats.org/officeDocument/2006/relationships" r:id="rId11"/>
+                <c:chart xmlns:c="http://schemas.openxmlformats.org/drawingml/2006/chart" xmlns:r="http://schemas.openxmlformats.org/officeDocument/2006/relationships" r:id="rId14"/>
               </a:graphicData>
             </a:graphic>
           </wp:inline>
@@ -448,8 +530,6 @@
       <w:r>
         <w:t>b. The total of the number person-hours worked for the entire team.</w:t>
       </w:r>
-      <w:bookmarkStart w:id="0" w:name="_GoBack"/>
-      <w:bookmarkEnd w:id="0"/>
     </w:p>
     <w:tbl>
       <w:tblPr>
@@ -681,10 +761,11 @@
         <w:tblLook w:val="04A0" w:firstRow="1" w:lastRow="0" w:firstColumn="1" w:lastColumn="0" w:noHBand="0" w:noVBand="1"/>
       </w:tblPr>
       <w:tblGrid>
-        <w:gridCol w:w="2337"/>
-        <w:gridCol w:w="2337"/>
-        <w:gridCol w:w="2337"/>
-        <w:gridCol w:w="2337"/>
+        <w:gridCol w:w="1944"/>
+        <w:gridCol w:w="1958"/>
+        <w:gridCol w:w="1946"/>
+        <w:gridCol w:w="1946"/>
+        <w:gridCol w:w="1782"/>
       </w:tblGrid>
       <w:tr>
         <w:trPr>
@@ -692,8 +773,8 @@
         </w:trPr>
         <w:tc>
           <w:tcPr>
-            <w:tcW w:w="9348" w:type="dxa"/>
-            <w:gridSpan w:val="4"/>
+            <w:tcW w:w="9576" w:type="dxa"/>
+            <w:gridSpan w:val="5"/>
           </w:tcPr>
           <w:p>
             <w:pPr>
@@ -730,7 +811,7 @@
         </w:trPr>
         <w:tc>
           <w:tcPr>
-            <w:tcW w:w="2337" w:type="dxa"/>
+            <w:tcW w:w="1944" w:type="dxa"/>
           </w:tcPr>
           <w:p>
             <w:pPr>
@@ -740,7 +821,7 @@
         </w:tc>
         <w:tc>
           <w:tcPr>
-            <w:tcW w:w="2337" w:type="dxa"/>
+            <w:tcW w:w="1958" w:type="dxa"/>
           </w:tcPr>
           <w:p>
             <w:pPr>
@@ -759,7 +840,7 @@
         </w:tc>
         <w:tc>
           <w:tcPr>
-            <w:tcW w:w="2337" w:type="dxa"/>
+            <w:tcW w:w="1946" w:type="dxa"/>
           </w:tcPr>
           <w:p>
             <w:pPr>
@@ -778,7 +859,7 @@
         </w:tc>
         <w:tc>
           <w:tcPr>
-            <w:tcW w:w="2337" w:type="dxa"/>
+            <w:tcW w:w="1946" w:type="dxa"/>
           </w:tcPr>
           <w:p>
             <w:pPr>
@@ -792,6 +873,25 @@
                 <w:b/>
               </w:rPr>
               <w:t>Sprint 5</w:t>
+            </w:r>
+          </w:p>
+        </w:tc>
+        <w:tc>
+          <w:tcPr>
+            <w:tcW w:w="1782" w:type="dxa"/>
+          </w:tcPr>
+          <w:p>
+            <w:pPr>
+              <w:jc w:val="center"/>
+              <w:rPr>
+                <w:b/>
+              </w:rPr>
+            </w:pPr>
+            <w:r>
+              <w:rPr>
+                <w:b/>
+              </w:rPr>
+              <w:t>Total</w:t>
             </w:r>
           </w:p>
         </w:tc>
@@ -803,7 +903,7 @@
         </w:trPr>
         <w:tc>
           <w:tcPr>
-            <w:tcW w:w="2337" w:type="dxa"/>
+            <w:tcW w:w="1944" w:type="dxa"/>
           </w:tcPr>
           <w:p>
             <w:pPr>
@@ -816,7 +916,7 @@
         </w:tc>
         <w:tc>
           <w:tcPr>
-            <w:tcW w:w="2337" w:type="dxa"/>
+            <w:tcW w:w="1958" w:type="dxa"/>
           </w:tcPr>
           <w:p>
             <w:pPr>
@@ -829,7 +929,7 @@
         </w:tc>
         <w:tc>
           <w:tcPr>
-            <w:tcW w:w="2337" w:type="dxa"/>
+            <w:tcW w:w="1946" w:type="dxa"/>
           </w:tcPr>
           <w:p>
             <w:pPr>
@@ -839,7 +939,17 @@
         </w:tc>
         <w:tc>
           <w:tcPr>
-            <w:tcW w:w="2337" w:type="dxa"/>
+            <w:tcW w:w="1946" w:type="dxa"/>
+          </w:tcPr>
+          <w:p>
+            <w:pPr>
+              <w:jc w:val="center"/>
+            </w:pPr>
+          </w:p>
+        </w:tc>
+        <w:tc>
+          <w:tcPr>
+            <w:tcW w:w="1782" w:type="dxa"/>
           </w:tcPr>
           <w:p>
             <w:pPr>
@@ -855,7 +965,7 @@
         </w:trPr>
         <w:tc>
           <w:tcPr>
-            <w:tcW w:w="2337" w:type="dxa"/>
+            <w:tcW w:w="1944" w:type="dxa"/>
           </w:tcPr>
           <w:p>
             <w:pPr>
@@ -868,7 +978,7 @@
         </w:tc>
         <w:tc>
           <w:tcPr>
-            <w:tcW w:w="2337" w:type="dxa"/>
+            <w:tcW w:w="1958" w:type="dxa"/>
           </w:tcPr>
           <w:p>
             <w:pPr>
@@ -881,7 +991,7 @@
         </w:tc>
         <w:tc>
           <w:tcPr>
-            <w:tcW w:w="2337" w:type="dxa"/>
+            <w:tcW w:w="1946" w:type="dxa"/>
           </w:tcPr>
           <w:p>
             <w:pPr>
@@ -891,7 +1001,20 @@
         </w:tc>
         <w:tc>
           <w:tcPr>
-            <w:tcW w:w="2337" w:type="dxa"/>
+            <w:tcW w:w="1946" w:type="dxa"/>
+          </w:tcPr>
+          <w:p>
+            <w:pPr>
+              <w:jc w:val="center"/>
+            </w:pPr>
+            <w:r>
+              <w:t>25 3/4</w:t>
+            </w:r>
+          </w:p>
+        </w:tc>
+        <w:tc>
+          <w:tcPr>
+            <w:tcW w:w="1782" w:type="dxa"/>
           </w:tcPr>
           <w:p>
             <w:pPr>
@@ -907,7 +1030,7 @@
         </w:trPr>
         <w:tc>
           <w:tcPr>
-            <w:tcW w:w="2337" w:type="dxa"/>
+            <w:tcW w:w="1944" w:type="dxa"/>
           </w:tcPr>
           <w:p>
             <w:pPr>
@@ -920,7 +1043,7 @@
         </w:tc>
         <w:tc>
           <w:tcPr>
-            <w:tcW w:w="2337" w:type="dxa"/>
+            <w:tcW w:w="1958" w:type="dxa"/>
           </w:tcPr>
           <w:p>
             <w:pPr>
@@ -933,7 +1056,7 @@
         </w:tc>
         <w:tc>
           <w:tcPr>
-            <w:tcW w:w="2337" w:type="dxa"/>
+            <w:tcW w:w="1946" w:type="dxa"/>
           </w:tcPr>
           <w:p>
             <w:pPr>
@@ -943,7 +1066,17 @@
         </w:tc>
         <w:tc>
           <w:tcPr>
-            <w:tcW w:w="2337" w:type="dxa"/>
+            <w:tcW w:w="1946" w:type="dxa"/>
+          </w:tcPr>
+          <w:p>
+            <w:pPr>
+              <w:jc w:val="center"/>
+            </w:pPr>
+          </w:p>
+        </w:tc>
+        <w:tc>
+          <w:tcPr>
+            <w:tcW w:w="1782" w:type="dxa"/>
           </w:tcPr>
           <w:p>
             <w:pPr>
@@ -959,7 +1092,7 @@
         </w:trPr>
         <w:tc>
           <w:tcPr>
-            <w:tcW w:w="2337" w:type="dxa"/>
+            <w:tcW w:w="1944" w:type="dxa"/>
           </w:tcPr>
           <w:p>
             <w:pPr>
@@ -972,7 +1105,7 @@
         </w:tc>
         <w:tc>
           <w:tcPr>
-            <w:tcW w:w="2337" w:type="dxa"/>
+            <w:tcW w:w="1958" w:type="dxa"/>
           </w:tcPr>
           <w:p>
             <w:pPr>
@@ -985,7 +1118,7 @@
         </w:tc>
         <w:tc>
           <w:tcPr>
-            <w:tcW w:w="2337" w:type="dxa"/>
+            <w:tcW w:w="1946" w:type="dxa"/>
           </w:tcPr>
           <w:p>
             <w:pPr>
@@ -995,7 +1128,17 @@
         </w:tc>
         <w:tc>
           <w:tcPr>
-            <w:tcW w:w="2337" w:type="dxa"/>
+            <w:tcW w:w="1946" w:type="dxa"/>
+          </w:tcPr>
+          <w:p>
+            <w:pPr>
+              <w:jc w:val="center"/>
+            </w:pPr>
+          </w:p>
+        </w:tc>
+        <w:tc>
+          <w:tcPr>
+            <w:tcW w:w="1782" w:type="dxa"/>
           </w:tcPr>
           <w:p>
             <w:pPr>
@@ -2474,60 +2617,11 @@
         <w:spacing w:line="480" w:lineRule="auto"/>
       </w:pPr>
       <w:r>
-        <w:t>Note: This is what we test on. Won’t necessarily work</w:t>
-      </w:r>
-    </w:p>
-    <w:p>
-      <w:pPr>
-        <w:pStyle w:val="ListParagraph"/>
-        <w:numPr>
-          <w:ilvl w:val="1"/>
-          <w:numId w:val="6"/>
-        </w:numPr>
-        <w:spacing w:line="480" w:lineRule="auto"/>
-        <w:rPr>
-          <w:highlight w:val="yellow"/>
-        </w:rPr>
-      </w:pPr>
-      <w:hyperlink r:id="rId12" w:history="1">
-        <w:r>
-          <w:rPr>
-            <w:rStyle w:val="Hyperlink"/>
-            <w:highlight w:val="yellow"/>
-          </w:rPr>
-          <w:t>http://www.plasticcracks.siue.edu</w:t>
-        </w:r>
-      </w:hyperlink>
-      <w:r>
-        <w:rPr>
-          <w:highlight w:val="yellow"/>
-        </w:rPr>
-        <w:t xml:space="preserve"> NOT WORKING</w:t>
-      </w:r>
-    </w:p>
-    <w:p>
-      <w:pPr>
-        <w:pStyle w:val="ListParagraph"/>
-        <w:numPr>
-          <w:ilvl w:val="2"/>
-          <w:numId w:val="6"/>
-        </w:numPr>
-        <w:spacing w:line="480" w:lineRule="auto"/>
-        <w:rPr>
-          <w:highlight w:val="yellow"/>
-        </w:rPr>
-      </w:pPr>
-      <w:r>
-        <w:rPr>
-          <w:highlight w:val="yellow"/>
-        </w:rPr>
-        <w:t>Shouldn’t display anything</w:t>
-      </w:r>
-    </w:p>
-    <w:p>
-      <w:pPr>
-        <w:spacing w:line="480" w:lineRule="auto"/>
-      </w:pPr>
+        <w:t>Note: This is what we</w:t>
+      </w:r>
+      <w:r>
+        <w:t xml:space="preserve"> test on. Might not work correctly if we are in a sprint.</w:t>
+      </w:r>
     </w:p>
     <w:p>
       <w:pPr>
@@ -2828,6 +2922,25 @@
       <w:pPr>
         <w:pStyle w:val="ListParagraph"/>
         <w:numPr>
+          <w:ilvl w:val="1"/>
+          <w:numId w:val="4"/>
+        </w:numPr>
+        <w:spacing w:line="480" w:lineRule="auto"/>
+        <w:rPr>
+          <w:highlight w:val="yellow"/>
+        </w:rPr>
+      </w:pPr>
+      <w:r>
+        <w:rPr>
+          <w:highlight w:val="yellow"/>
+        </w:rPr>
+        <w:t>Timer</w:t>
+      </w:r>
+    </w:p>
+    <w:p>
+      <w:pPr>
+        <w:pStyle w:val="ListParagraph"/>
+        <w:numPr>
           <w:ilvl w:val="0"/>
           <w:numId w:val="4"/>
         </w:numPr>
@@ -2847,6 +2960,101 @@
       <w:pPr>
         <w:pStyle w:val="ListParagraph"/>
         <w:numPr>
+          <w:ilvl w:val="1"/>
+          <w:numId w:val="4"/>
+        </w:numPr>
+        <w:spacing w:line="480" w:lineRule="auto"/>
+        <w:rPr>
+          <w:highlight w:val="yellow"/>
+        </w:rPr>
+      </w:pPr>
+      <w:r>
+        <w:rPr>
+          <w:highlight w:val="yellow"/>
+        </w:rPr>
+        <w:t>Forgot Password email</w:t>
+      </w:r>
+    </w:p>
+    <w:p>
+      <w:pPr>
+        <w:pStyle w:val="ListParagraph"/>
+        <w:numPr>
+          <w:ilvl w:val="1"/>
+          <w:numId w:val="4"/>
+        </w:numPr>
+        <w:spacing w:line="480" w:lineRule="auto"/>
+        <w:rPr>
+          <w:highlight w:val="yellow"/>
+        </w:rPr>
+      </w:pPr>
+      <w:r>
+        <w:rPr>
+          <w:highlight w:val="yellow"/>
+        </w:rPr>
+        <w:t>Account creation email</w:t>
+      </w:r>
+    </w:p>
+    <w:p>
+      <w:pPr>
+        <w:pStyle w:val="ListParagraph"/>
+        <w:numPr>
+          <w:ilvl w:val="1"/>
+          <w:numId w:val="4"/>
+        </w:numPr>
+        <w:spacing w:line="480" w:lineRule="auto"/>
+        <w:rPr>
+          <w:highlight w:val="yellow"/>
+        </w:rPr>
+      </w:pPr>
+      <w:r>
+        <w:rPr>
+          <w:highlight w:val="yellow"/>
+        </w:rPr>
+        <w:t>Change in state notification email</w:t>
+      </w:r>
+    </w:p>
+    <w:p>
+      <w:pPr>
+        <w:pStyle w:val="ListParagraph"/>
+        <w:numPr>
+          <w:ilvl w:val="1"/>
+          <w:numId w:val="4"/>
+        </w:numPr>
+        <w:spacing w:line="480" w:lineRule="auto"/>
+        <w:rPr>
+          <w:highlight w:val="yellow"/>
+        </w:rPr>
+      </w:pPr>
+      <w:r>
+        <w:rPr>
+          <w:highlight w:val="yellow"/>
+        </w:rPr>
+        <w:t>Future notification email</w:t>
+      </w:r>
+    </w:p>
+    <w:p>
+      <w:pPr>
+        <w:pStyle w:val="ListParagraph"/>
+        <w:numPr>
+          <w:ilvl w:val="1"/>
+          <w:numId w:val="4"/>
+        </w:numPr>
+        <w:spacing w:line="480" w:lineRule="auto"/>
+        <w:rPr>
+          <w:highlight w:val="yellow"/>
+        </w:rPr>
+      </w:pPr>
+      <w:r>
+        <w:rPr>
+          <w:highlight w:val="yellow"/>
+        </w:rPr>
+        <w:t>Shared Project email</w:t>
+      </w:r>
+    </w:p>
+    <w:p>
+      <w:pPr>
+        <w:pStyle w:val="ListParagraph"/>
+        <w:numPr>
           <w:ilvl w:val="0"/>
           <w:numId w:val="4"/>
         </w:numPr>
@@ -2961,6 +3169,25 @@
       <w:pPr>
         <w:pStyle w:val="ListParagraph"/>
         <w:numPr>
+          <w:ilvl w:val="1"/>
+          <w:numId w:val="4"/>
+        </w:numPr>
+        <w:spacing w:line="480" w:lineRule="auto"/>
+        <w:rPr>
+          <w:highlight w:val="yellow"/>
+        </w:rPr>
+      </w:pPr>
+      <w:r>
+        <w:rPr>
+          <w:highlight w:val="yellow"/>
+        </w:rPr>
+        <w:t>Security testing</w:t>
+      </w:r>
+    </w:p>
+    <w:p>
+      <w:pPr>
+        <w:pStyle w:val="ListParagraph"/>
+        <w:numPr>
           <w:ilvl w:val="0"/>
           <w:numId w:val="4"/>
         </w:numPr>
@@ -3084,10 +3311,32 @@
           <w:b/>
         </w:rPr>
       </w:pPr>
-      <w:r>
+    </w:p>
+    <w:p>
+      <w:pPr>
+        <w:spacing w:line="240" w:lineRule="auto"/>
         <w:rPr>
           <w:b/>
         </w:rPr>
+      </w:pPr>
+      <w:r>
+        <w:rPr>
+          <w:b/>
+        </w:rPr>
+        <w:t>7. The team’s general consensus of the project status and capability to deliver the client a working product that meets the client’s needs. Specifically state whether the team believes that the product is achievable with the time remaining before the end of the CS499 semester. Justify the team's response using qualitative data from the project and sprint burndown, effort, and velocity charts.</w:t>
+      </w:r>
+    </w:p>
+    <w:p>
+      <w:pPr>
+        <w:spacing w:line="240" w:lineRule="auto"/>
+        <w:rPr>
+          <w:b/>
+        </w:rPr>
+      </w:pPr>
+      <w:r>
+        <w:rPr>
+          <w:b/>
+        </w:rPr>
         <w:t>Are We On Schedule?</w:t>
       </w:r>
     </w:p>
@@ -3096,16 +3345,10 @@
         <w:spacing w:line="480" w:lineRule="auto"/>
       </w:pPr>
       <w:r>
-        <w:t>We believe as a team that the project is on task and that it can be completed by the end of CS499.  As of right now we have stayed on schedule.  As seen in the project and sprint bur</w:t>
-      </w:r>
-      <w:r>
-        <w:t>n</w:t>
-      </w:r>
-      <w:r>
-        <w:t>down documents so far, we have completed everything that we wanted to in each sprint if not more. We have been able to accomplish added requirements in e</w:t>
-      </w:r>
-      <w:r>
-        <w:t>ach sprints timeframe as well. We did underestimate the hours required for some tasks, which is why it seems like we are “overburning” in our product burndown chart.</w:t>
+        <w:rPr>
+          <w:highlight w:val="green"/>
+        </w:rPr>
+        <w:t>We believe as a team that the project is on task and that it can be completed by the end of CS499.  As of right now we have stayed on schedule.  As seen in the project and sprint burndown documents so far, we have completed everything that we wanted to in each sprint if not more. We have been able to accomplish added requirements in each sprints timeframe as well. We did underestimate the hours required for some tasks, which is why it seems like we are “overburning” in our product burndown chart.</w:t>
       </w:r>
     </w:p>
     <w:p>
@@ -3118,6 +3361,7 @@
       <w:r>
         <w:rPr>
           <w:b/>
+          <w:highlight w:val="green"/>
         </w:rPr>
         <w:t>Self-Evaluation</w:t>
       </w:r>
@@ -3703,7 +3947,6 @@
         <w:br w:type="page"/>
       </w:r>
     </w:p>
-    <w:p/>
     <w:tbl>
       <w:tblPr>
         <w:tblStyle w:val="TableGrid"/>
@@ -3927,7 +4170,7 @@
     <w:p/>
     <w:p/>
     <w:sectPr>
-      <w:footerReference w:type="default" r:id="rId13"/>
+      <w:footerReference w:type="default" r:id="rId15"/>
       <w:pgSz w:w="12240" w:h="15840"/>
       <w:pgMar w:top="1440" w:right="1440" w:bottom="1440" w:left="1440" w:header="720" w:footer="720" w:gutter="0"/>
       <w:cols w:space="720"/>
@@ -3935,6 +4178,31 @@
     </w:sectPr>
   </w:body>
 </w:document>
+</file>
+
+<file path=word/endnotes.xml><?xml version="1.0" encoding="utf-8"?>
+<w:endnotes xmlns:wpc="http://schemas.microsoft.com/office/word/2010/wordprocessingCanvas" xmlns:mo="http://schemas.microsoft.com/office/mac/office/2008/main" xmlns:mc="http://schemas.openxmlformats.org/markup-compatibility/2006" xmlns:mv="urn:schemas-microsoft-com:mac:vml" xmlns:o="urn:schemas-microsoft-com:office:office" xmlns:r="http://schemas.openxmlformats.org/officeDocument/2006/relationships" xmlns:m="http://schemas.openxmlformats.org/officeDocument/2006/math" xmlns:v="urn:schemas-microsoft-com:vml" xmlns:wp14="http://schemas.microsoft.com/office/word/2010/wordprocessingDrawing" xmlns:wp="http://schemas.openxmlformats.org/drawingml/2006/wordprocessingDrawing" xmlns:w10="urn:schemas-microsoft-com:office:word" xmlns:w="http://schemas.openxmlformats.org/wordprocessingml/2006/main" xmlns:w14="http://schemas.microsoft.com/office/word/2010/wordml" xmlns:wpg="http://schemas.microsoft.com/office/word/2010/wordprocessingGroup" xmlns:wpi="http://schemas.microsoft.com/office/word/2010/wordprocessingInk" xmlns:wne="http://schemas.microsoft.com/office/word/2006/wordml" xmlns:wps="http://schemas.microsoft.com/office/word/2010/wordprocessingShape" mc:Ignorable="w14 wp14">
+  <w:endnote w:type="separator" w:id="-1">
+    <w:p>
+      <w:pPr>
+        <w:spacing w:after="0" w:line="240" w:lineRule="auto"/>
+      </w:pPr>
+      <w:r>
+        <w:separator/>
+      </w:r>
+    </w:p>
+  </w:endnote>
+  <w:endnote w:type="continuationSeparator" w:id="0">
+    <w:p>
+      <w:pPr>
+        <w:spacing w:after="0" w:line="240" w:lineRule="auto"/>
+      </w:pPr>
+      <w:r>
+        <w:continuationSeparator/>
+      </w:r>
+    </w:p>
+  </w:endnote>
+</w:endnotes>
 </file>
 
 <file path=word/footer1.xml><?xml version="1.0" encoding="utf-8"?>
@@ -3988,6 +4256,31 @@
     </w:pPr>
   </w:p>
 </w:ftr>
+</file>
+
+<file path=word/footnotes.xml><?xml version="1.0" encoding="utf-8"?>
+<w:footnotes xmlns:wpc="http://schemas.microsoft.com/office/word/2010/wordprocessingCanvas" xmlns:mo="http://schemas.microsoft.com/office/mac/office/2008/main" xmlns:mc="http://schemas.openxmlformats.org/markup-compatibility/2006" xmlns:mv="urn:schemas-microsoft-com:mac:vml" xmlns:o="urn:schemas-microsoft-com:office:office" xmlns:r="http://schemas.openxmlformats.org/officeDocument/2006/relationships" xmlns:m="http://schemas.openxmlformats.org/officeDocument/2006/math" xmlns:v="urn:schemas-microsoft-com:vml" xmlns:wp14="http://schemas.microsoft.com/office/word/2010/wordprocessingDrawing" xmlns:wp="http://schemas.openxmlformats.org/drawingml/2006/wordprocessingDrawing" xmlns:w10="urn:schemas-microsoft-com:office:word" xmlns:w="http://schemas.openxmlformats.org/wordprocessingml/2006/main" xmlns:w14="http://schemas.microsoft.com/office/word/2010/wordml" xmlns:wpg="http://schemas.microsoft.com/office/word/2010/wordprocessingGroup" xmlns:wpi="http://schemas.microsoft.com/office/word/2010/wordprocessingInk" xmlns:wne="http://schemas.microsoft.com/office/word/2006/wordml" xmlns:wps="http://schemas.microsoft.com/office/word/2010/wordprocessingShape" mc:Ignorable="w14 wp14">
+  <w:footnote w:type="separator" w:id="-1">
+    <w:p>
+      <w:pPr>
+        <w:spacing w:after="0" w:line="240" w:lineRule="auto"/>
+      </w:pPr>
+      <w:r>
+        <w:separator/>
+      </w:r>
+    </w:p>
+  </w:footnote>
+  <w:footnote w:type="continuationSeparator" w:id="0">
+    <w:p>
+      <w:pPr>
+        <w:spacing w:after="0" w:line="240" w:lineRule="auto"/>
+      </w:pPr>
+      <w:r>
+        <w:continuationSeparator/>
+      </w:r>
+    </w:p>
+  </w:footnote>
+</w:footnotes>
 </file>
 
 <file path=word/numbering.xml><?xml version="1.0" encoding="utf-8"?>
@@ -5618,11 +5911,11 @@
         </c:dLbls>
         <c:marker val="1"/>
         <c:smooth val="0"/>
-        <c:axId val="2107681416"/>
-        <c:axId val="2111875016"/>
+        <c:axId val="2107864808"/>
+        <c:axId val="2117111800"/>
       </c:lineChart>
       <c:catAx>
-        <c:axId val="2107681416"/>
+        <c:axId val="2107864808"/>
         <c:scaling>
           <c:orientation val="minMax"/>
         </c:scaling>
@@ -5650,7 +5943,7 @@
         <c:majorTickMark val="out"/>
         <c:minorTickMark val="none"/>
         <c:tickLblPos val="nextTo"/>
-        <c:crossAx val="2111875016"/>
+        <c:crossAx val="2117111800"/>
         <c:crosses val="autoZero"/>
         <c:auto val="1"/>
         <c:lblAlgn val="ctr"/>
@@ -5658,7 +5951,7 @@
         <c:noMultiLvlLbl val="0"/>
       </c:catAx>
       <c:valAx>
-        <c:axId val="2111875016"/>
+        <c:axId val="2117111800"/>
         <c:scaling>
           <c:orientation val="minMax"/>
         </c:scaling>
@@ -5688,7 +5981,7 @@
         <c:majorTickMark val="out"/>
         <c:minorTickMark val="none"/>
         <c:tickLblPos val="nextTo"/>
-        <c:crossAx val="2107681416"/>
+        <c:crossAx val="2107864808"/>
         <c:crosses val="autoZero"/>
         <c:crossBetween val="between"/>
       </c:valAx>
@@ -5933,11 +6226,11 @@
         </c:dLbls>
         <c:marker val="1"/>
         <c:smooth val="0"/>
-        <c:axId val="2114683416"/>
-        <c:axId val="2109481928"/>
+        <c:axId val="2142888360"/>
+        <c:axId val="2108792728"/>
       </c:lineChart>
       <c:catAx>
-        <c:axId val="2114683416"/>
+        <c:axId val="2142888360"/>
         <c:scaling>
           <c:orientation val="minMax"/>
         </c:scaling>
@@ -5966,7 +6259,7 @@
         <c:majorTickMark val="out"/>
         <c:minorTickMark val="none"/>
         <c:tickLblPos val="nextTo"/>
-        <c:crossAx val="2109481928"/>
+        <c:crossAx val="2108792728"/>
         <c:crosses val="autoZero"/>
         <c:auto val="1"/>
         <c:lblAlgn val="ctr"/>
@@ -5974,7 +6267,7 @@
         <c:noMultiLvlLbl val="1"/>
       </c:catAx>
       <c:valAx>
-        <c:axId val="2109481928"/>
+        <c:axId val="2108792728"/>
         <c:scaling>
           <c:orientation val="minMax"/>
         </c:scaling>
@@ -6004,7 +6297,7 @@
         <c:majorTickMark val="out"/>
         <c:minorTickMark val="none"/>
         <c:tickLblPos val="nextTo"/>
-        <c:crossAx val="2114683416"/>
+        <c:crossAx val="2142888360"/>
         <c:crosses val="autoZero"/>
         <c:crossBetween val="between"/>
       </c:valAx>
@@ -6250,11 +6543,11 @@
         </c:dLbls>
         <c:marker val="1"/>
         <c:smooth val="0"/>
-        <c:axId val="2113939784"/>
-        <c:axId val="2107418232"/>
+        <c:axId val="2108690968"/>
+        <c:axId val="2142484920"/>
       </c:lineChart>
       <c:catAx>
-        <c:axId val="2113939784"/>
+        <c:axId val="2108690968"/>
         <c:scaling>
           <c:orientation val="minMax"/>
         </c:scaling>
@@ -6283,7 +6576,7 @@
         <c:majorTickMark val="out"/>
         <c:minorTickMark val="none"/>
         <c:tickLblPos val="nextTo"/>
-        <c:crossAx val="2107418232"/>
+        <c:crossAx val="2142484920"/>
         <c:crosses val="autoZero"/>
         <c:auto val="1"/>
         <c:lblAlgn val="ctr"/>
@@ -6291,7 +6584,7 @@
         <c:noMultiLvlLbl val="1"/>
       </c:catAx>
       <c:valAx>
-        <c:axId val="2107418232"/>
+        <c:axId val="2142484920"/>
         <c:scaling>
           <c:orientation val="minMax"/>
         </c:scaling>
@@ -6321,7 +6614,7 @@
         <c:majorTickMark val="out"/>
         <c:minorTickMark val="none"/>
         <c:tickLblPos val="nextTo"/>
-        <c:crossAx val="2113939784"/>
+        <c:crossAx val="2108690968"/>
         <c:crosses val="autoZero"/>
         <c:crossBetween val="between"/>
       </c:valAx>
@@ -6532,11 +6825,11 @@
         </c:dLbls>
         <c:marker val="1"/>
         <c:smooth val="0"/>
-        <c:axId val="2083652296"/>
-        <c:axId val="2084025272"/>
+        <c:axId val="2029651576"/>
+        <c:axId val="2110015000"/>
       </c:lineChart>
       <c:catAx>
-        <c:axId val="2083652296"/>
+        <c:axId val="2029651576"/>
         <c:scaling>
           <c:orientation val="minMax"/>
         </c:scaling>
@@ -6565,7 +6858,7 @@
         <c:majorTickMark val="out"/>
         <c:minorTickMark val="none"/>
         <c:tickLblPos val="nextTo"/>
-        <c:crossAx val="2084025272"/>
+        <c:crossAx val="2110015000"/>
         <c:crosses val="autoZero"/>
         <c:auto val="1"/>
         <c:lblAlgn val="ctr"/>
@@ -6573,7 +6866,7 @@
         <c:noMultiLvlLbl val="1"/>
       </c:catAx>
       <c:valAx>
-        <c:axId val="2084025272"/>
+        <c:axId val="2110015000"/>
         <c:scaling>
           <c:orientation val="minMax"/>
         </c:scaling>
@@ -6603,7 +6896,7 @@
         <c:majorTickMark val="out"/>
         <c:minorTickMark val="none"/>
         <c:tickLblPos val="nextTo"/>
-        <c:crossAx val="2083652296"/>
+        <c:crossAx val="2029651576"/>
         <c:crosses val="autoZero"/>
         <c:crossBetween val="between"/>
       </c:valAx>
@@ -6843,11 +7136,11 @@
         </c:dLbls>
         <c:marker val="1"/>
         <c:smooth val="0"/>
-        <c:axId val="2084112456"/>
-        <c:axId val="2084117880"/>
+        <c:axId val="2143528136"/>
+        <c:axId val="2121188136"/>
       </c:lineChart>
       <c:catAx>
-        <c:axId val="2084112456"/>
+        <c:axId val="2143528136"/>
         <c:scaling>
           <c:orientation val="minMax"/>
         </c:scaling>
@@ -6876,7 +7169,7 @@
         <c:majorTickMark val="out"/>
         <c:minorTickMark val="none"/>
         <c:tickLblPos val="nextTo"/>
-        <c:crossAx val="2084117880"/>
+        <c:crossAx val="2121188136"/>
         <c:crosses val="autoZero"/>
         <c:auto val="1"/>
         <c:lblAlgn val="ctr"/>
@@ -6884,7 +7177,7 @@
         <c:noMultiLvlLbl val="1"/>
       </c:catAx>
       <c:valAx>
-        <c:axId val="2084117880"/>
+        <c:axId val="2121188136"/>
         <c:scaling>
           <c:orientation val="minMax"/>
         </c:scaling>
@@ -6914,7 +7207,7 @@
         <c:majorTickMark val="out"/>
         <c:minorTickMark val="none"/>
         <c:tickLblPos val="nextTo"/>
-        <c:crossAx val="2084112456"/>
+        <c:crossAx val="2143528136"/>
         <c:crosses val="autoZero"/>
         <c:crossBetween val="between"/>
       </c:valAx>
@@ -7133,11 +7426,11 @@
         </c:dLbls>
         <c:marker val="1"/>
         <c:smooth val="0"/>
-        <c:axId val="2111881240"/>
-        <c:axId val="2112454360"/>
+        <c:axId val="2140682696"/>
+        <c:axId val="2119359048"/>
       </c:lineChart>
       <c:catAx>
-        <c:axId val="2111881240"/>
+        <c:axId val="2140682696"/>
         <c:scaling>
           <c:orientation val="minMax"/>
         </c:scaling>
@@ -7166,7 +7459,7 @@
         <c:majorTickMark val="out"/>
         <c:minorTickMark val="none"/>
         <c:tickLblPos val="nextTo"/>
-        <c:crossAx val="2112454360"/>
+        <c:crossAx val="2119359048"/>
         <c:crosses val="autoZero"/>
         <c:auto val="1"/>
         <c:lblAlgn val="ctr"/>
@@ -7174,7 +7467,7 @@
         <c:noMultiLvlLbl val="1"/>
       </c:catAx>
       <c:valAx>
-        <c:axId val="2112454360"/>
+        <c:axId val="2119359048"/>
         <c:scaling>
           <c:orientation val="minMax"/>
         </c:scaling>
@@ -7204,7 +7497,7 @@
         <c:majorTickMark val="out"/>
         <c:minorTickMark val="none"/>
         <c:tickLblPos val="nextTo"/>
-        <c:crossAx val="2111881240"/>
+        <c:crossAx val="2140682696"/>
         <c:crosses val="autoZero"/>
         <c:crossBetween val="between"/>
       </c:valAx>

</xml_diff>

<commit_message>
Updated. Needs to be formatted
</commit_message>
<xml_diff>
--- a/Management/Status Reports/Status Report 3.docx
+++ b/Management/Status Reports/Status Report 3.docx
@@ -1,7 +1,8 @@
 
 <file path=word/document.xml><?xml version="1.0" encoding="utf-8"?>
-<w:document xmlns:wpc="http://schemas.microsoft.com/office/word/2010/wordprocessingCanvas" xmlns:mc="http://schemas.openxmlformats.org/markup-compatibility/2006" xmlns:o="urn:schemas-microsoft-com:office:office" xmlns:r="http://schemas.openxmlformats.org/officeDocument/2006/relationships" xmlns:m="http://schemas.openxmlformats.org/officeDocument/2006/math" xmlns:v="urn:schemas-microsoft-com:vml" xmlns:wp14="http://schemas.microsoft.com/office/word/2010/wordprocessingDrawing" xmlns:wp="http://schemas.openxmlformats.org/drawingml/2006/wordprocessingDrawing" xmlns:w10="urn:schemas-microsoft-com:office:word" xmlns:w="http://schemas.openxmlformats.org/wordprocessingml/2006/main" xmlns:w14="http://schemas.microsoft.com/office/word/2010/wordml" xmlns:wpg="http://schemas.microsoft.com/office/word/2010/wordprocessingGroup" xmlns:wpi="http://schemas.microsoft.com/office/word/2010/wordprocessingInk" xmlns:wne="http://schemas.microsoft.com/office/word/2006/wordml" xmlns:wps="http://schemas.microsoft.com/office/word/2010/wordprocessingShape" mc:Ignorable="w14 wp14">
+<w:document xmlns:wpc="http://schemas.microsoft.com/office/word/2010/wordprocessingCanvas" xmlns:mo="http://schemas.microsoft.com/office/mac/office/2008/main" xmlns:mc="http://schemas.openxmlformats.org/markup-compatibility/2006" xmlns:mv="urn:schemas-microsoft-com:mac:vml" xmlns:o="urn:schemas-microsoft-com:office:office" xmlns:r="http://schemas.openxmlformats.org/officeDocument/2006/relationships" xmlns:m="http://schemas.openxmlformats.org/officeDocument/2006/math" xmlns:v="urn:schemas-microsoft-com:vml" xmlns:wp14="http://schemas.microsoft.com/office/word/2010/wordprocessingDrawing" xmlns:wp="http://schemas.openxmlformats.org/drawingml/2006/wordprocessingDrawing" xmlns:w10="urn:schemas-microsoft-com:office:word" xmlns:w="http://schemas.openxmlformats.org/wordprocessingml/2006/main" xmlns:w14="http://schemas.microsoft.com/office/word/2010/wordml" xmlns:wpg="http://schemas.microsoft.com/office/word/2010/wordprocessingGroup" xmlns:wpi="http://schemas.microsoft.com/office/word/2010/wordprocessingInk" xmlns:wne="http://schemas.microsoft.com/office/word/2006/wordml" xmlns:wps="http://schemas.microsoft.com/office/word/2010/wordprocessingShape" mc:Ignorable="w14 wp14">
   <w:body>
+    <w:p/>
     <w:tbl>
       <w:tblPr>
         <w:tblStyle w:val="TableGrid"/>
@@ -36,6 +37,7 @@
                 <w:szCs w:val="52"/>
               </w:rPr>
             </w:pPr>
+            <w:bookmarkStart w:id="0" w:name="_GoBack"/>
             <w:r>
               <w:rPr>
                 <w:sz w:val="52"/>
@@ -169,30 +171,18 @@
     <w:p>
       <w:pPr>
         <w:spacing w:line="480" w:lineRule="auto"/>
-        <w:ind w:firstLine="720"/>
-      </w:pPr>
-      <w:r>
-        <w:t xml:space="preserve">Status report of the Concrete Concepts team </w:t>
-      </w:r>
-      <w:r>
-        <w:t>which was completed midway through sprint 5.</w:t>
-      </w:r>
-      <w:r>
-        <w:t xml:space="preserve"> Below is the person-hour information for each individual and the team as a whole.</w:t>
-      </w:r>
-    </w:p>
-    <w:p>
-      <w:pPr>
-        <w:spacing w:line="480" w:lineRule="auto"/>
-        <w:rPr>
-          <w:b/>
-        </w:rPr>
-      </w:pPr>
-      <w:r>
-        <w:rPr>
-          <w:b/>
-        </w:rPr>
-        <w:t>2)  State the estimated person-hours of effort remaining in the product backlog and in the current sprint at time of status report creation.</w:t>
+      </w:pPr>
+      <w:r>
+        <w:t xml:space="preserve">Status report of the Concrete Concepts </w:t>
+      </w:r>
+      <w:r>
+        <w:t>team, which was</w:t>
+      </w:r>
+      <w:r>
+        <w:t xml:space="preserve"> completed midway through sprint 5.</w:t>
+      </w:r>
+      <w:r>
+        <w:t xml:space="preserve"> </w:t>
       </w:r>
     </w:p>
     <w:tbl>
@@ -216,6 +206,7 @@
             <w:tcW w:w="6731" w:type="dxa"/>
             <w:gridSpan w:val="2"/>
           </w:tcPr>
+          <w:bookmarkEnd w:id="0"/>
           <w:p>
             <w:pPr>
               <w:ind w:left="-113"/>
@@ -265,7 +256,7 @@
               <w:jc w:val="right"/>
             </w:pPr>
             <w:r>
-              <w:t>0</w:t>
+              <w:t>20 3/4</w:t>
             </w:r>
           </w:p>
         </w:tc>
@@ -298,7 +289,10 @@
               <w:jc w:val="right"/>
             </w:pPr>
             <w:r>
-              <w:t>91</w:t>
+              <w:t>68.5</w:t>
+            </w:r>
+            <w:r>
+              <w:t xml:space="preserve"> </w:t>
             </w:r>
           </w:p>
         </w:tc>
@@ -306,92 +300,39 @@
     </w:tbl>
     <w:p/>
     <w:p/>
+    <w:p/>
+    <w:p/>
+    <w:p/>
+    <w:p/>
+    <w:p/>
+    <w:p/>
+    <w:p/>
+    <w:p/>
     <w:p>
       <w:r>
         <w:rPr>
           <w:noProof/>
-          <w:highlight w:val="green"/>
         </w:rPr>
+        <w:lastRenderedPageBreak/>
         <w:drawing>
-          <wp:inline distT="0" distB="0" distL="0" distR="0" wp14:anchorId="18675141" wp14:editId="24B9A039">
-            <wp:extent cx="5943600" cy="2726978"/>
-            <wp:effectExtent l="0" t="0" r="0" b="0"/>
-            <wp:docPr id="4" name="Picture 1"/>
-            <wp:cNvGraphicFramePr>
-              <a:graphicFrameLocks xmlns:a="http://schemas.openxmlformats.org/drawingml/2006/main" noChangeAspect="1"/>
-            </wp:cNvGraphicFramePr>
+          <wp:inline distT="0" distB="0" distL="0" distR="0" wp14:anchorId="216D87F4" wp14:editId="02056453">
+            <wp:extent cx="5486400" cy="3793490"/>
+            <wp:effectExtent l="0" t="0" r="25400" b="16510"/>
+            <wp:docPr id="1" name="Chart 1"/>
+            <wp:cNvGraphicFramePr/>
             <a:graphic xmlns:a="http://schemas.openxmlformats.org/drawingml/2006/main">
-              <a:graphicData uri="http://schemas.openxmlformats.org/drawingml/2006/picture">
-                <pic:pic xmlns:pic="http://schemas.openxmlformats.org/drawingml/2006/picture">
-                  <pic:nvPicPr>
-                    <pic:cNvPr id="0" name="Picture 1"/>
-                    <pic:cNvPicPr>
-                      <a:picLocks noChangeAspect="1" noChangeArrowheads="1"/>
-                    </pic:cNvPicPr>
-                  </pic:nvPicPr>
-                  <pic:blipFill>
-                    <a:blip r:embed="rId8">
-                      <a:extLst>
-                        <a:ext uri="{28A0092B-C50C-407E-A947-70E740481C1C}">
-                          <a14:useLocalDpi xmlns:a14="http://schemas.microsoft.com/office/drawing/2010/main" val="0"/>
-                        </a:ext>
-                      </a:extLst>
-                    </a:blip>
-                    <a:srcRect/>
-                    <a:stretch>
-                      <a:fillRect/>
-                    </a:stretch>
-                  </pic:blipFill>
-                  <pic:spPr bwMode="auto">
-                    <a:xfrm>
-                      <a:off x="0" y="0"/>
-                      <a:ext cx="5943600" cy="2726978"/>
-                    </a:xfrm>
-                    <a:prstGeom prst="rect">
-                      <a:avLst/>
-                    </a:prstGeom>
-                    <a:noFill/>
-                    <a:ln>
-                      <a:noFill/>
-                    </a:ln>
-                  </pic:spPr>
-                </pic:pic>
+              <a:graphicData uri="http://schemas.openxmlformats.org/drawingml/2006/chart">
+                <c:chart xmlns:c="http://schemas.openxmlformats.org/drawingml/2006/chart" xmlns:r="http://schemas.openxmlformats.org/officeDocument/2006/relationships" r:id="rId8"/>
               </a:graphicData>
             </a:graphic>
           </wp:inline>
         </w:drawing>
       </w:r>
     </w:p>
-    <w:p/>
-    <w:p/>
-    <w:p/>
-    <w:p/>
-    <w:p>
-      <w:pPr>
-        <w:spacing w:line="480" w:lineRule="auto"/>
-        <w:ind w:firstLine="720"/>
-      </w:pPr>
-      <w:r>
-        <w:t>Following the person-hour information is the product burndown chart along with team and individual effort and velocity charts.</w:t>
-      </w:r>
-      <w:r>
-        <w:rPr>
-          <w:noProof/>
-        </w:rPr>
-        <w:drawing>
-          <wp:inline distT="0" distB="0" distL="0" distR="0" wp14:anchorId="155BF83D" wp14:editId="044EE7C6">
-            <wp:extent cx="5947576" cy="3514476"/>
-            <wp:effectExtent l="0" t="0" r="15240" b="10160"/>
-            <wp:docPr id="1" name="Chart 1"/>
-            <wp:cNvGraphicFramePr/>
-            <a:graphic xmlns:a="http://schemas.openxmlformats.org/drawingml/2006/main">
-              <a:graphicData uri="http://schemas.openxmlformats.org/drawingml/2006/chart">
-                <c:chart xmlns:c="http://schemas.openxmlformats.org/drawingml/2006/chart" xmlns:r="http://schemas.openxmlformats.org/officeDocument/2006/relationships" r:id="rId9"/>
-              </a:graphicData>
-            </a:graphic>
-          </wp:inline>
-        </w:drawing>
-      </w:r>
+    <w:p>
+      <w:pPr>
+        <w:spacing w:line="480" w:lineRule="auto"/>
+      </w:pPr>
       <w:r>
         <w:rPr>
           <w:noProof/>
@@ -410,7 +351,7 @@
             <wp:cNvGraphicFramePr/>
             <a:graphic xmlns:a="http://schemas.openxmlformats.org/drawingml/2006/main">
               <a:graphicData uri="http://schemas.openxmlformats.org/drawingml/2006/chart">
-                <c:chart xmlns:c="http://schemas.openxmlformats.org/drawingml/2006/chart" xmlns:r="http://schemas.openxmlformats.org/officeDocument/2006/relationships" r:id="rId10"/>
+                <c:chart xmlns:c="http://schemas.openxmlformats.org/drawingml/2006/chart" xmlns:r="http://schemas.openxmlformats.org/officeDocument/2006/relationships" r:id="rId9"/>
               </a:graphicData>
             </a:graphic>
           </wp:inline>
@@ -435,7 +376,7 @@
             <wp:cNvGraphicFramePr/>
             <a:graphic xmlns:a="http://schemas.openxmlformats.org/drawingml/2006/main">
               <a:graphicData uri="http://schemas.openxmlformats.org/drawingml/2006/chart">
-                <c:chart xmlns:c="http://schemas.openxmlformats.org/drawingml/2006/chart" xmlns:r="http://schemas.openxmlformats.org/officeDocument/2006/relationships" r:id="rId11"/>
+                <c:chart xmlns:c="http://schemas.openxmlformats.org/drawingml/2006/chart" xmlns:r="http://schemas.openxmlformats.org/officeDocument/2006/relationships" r:id="rId10"/>
               </a:graphicData>
             </a:graphic>
           </wp:inline>
@@ -459,7 +400,7 @@
             <wp:cNvGraphicFramePr/>
             <a:graphic xmlns:a="http://schemas.openxmlformats.org/drawingml/2006/main">
               <a:graphicData uri="http://schemas.openxmlformats.org/drawingml/2006/chart">
-                <c:chart xmlns:c="http://schemas.openxmlformats.org/drawingml/2006/chart" xmlns:r="http://schemas.openxmlformats.org/officeDocument/2006/relationships" r:id="rId12"/>
+                <c:chart xmlns:c="http://schemas.openxmlformats.org/drawingml/2006/chart" xmlns:r="http://schemas.openxmlformats.org/officeDocument/2006/relationships" r:id="rId11"/>
               </a:graphicData>
             </a:graphic>
           </wp:inline>
@@ -478,7 +419,7 @@
             <wp:cNvGraphicFramePr/>
             <a:graphic xmlns:a="http://schemas.openxmlformats.org/drawingml/2006/main">
               <a:graphicData uri="http://schemas.openxmlformats.org/drawingml/2006/chart">
-                <c:chart xmlns:c="http://schemas.openxmlformats.org/drawingml/2006/chart" xmlns:r="http://schemas.openxmlformats.org/officeDocument/2006/relationships" r:id="rId13"/>
+                <c:chart xmlns:c="http://schemas.openxmlformats.org/drawingml/2006/chart" xmlns:r="http://schemas.openxmlformats.org/officeDocument/2006/relationships" r:id="rId12"/>
               </a:graphicData>
             </a:graphic>
           </wp:inline>
@@ -496,7 +437,7 @@
             <wp:cNvGraphicFramePr/>
             <a:graphic xmlns:a="http://schemas.openxmlformats.org/drawingml/2006/main">
               <a:graphicData uri="http://schemas.openxmlformats.org/drawingml/2006/chart">
-                <c:chart xmlns:c="http://schemas.openxmlformats.org/drawingml/2006/chart" xmlns:r="http://schemas.openxmlformats.org/officeDocument/2006/relationships" r:id="rId14"/>
+                <c:chart xmlns:c="http://schemas.openxmlformats.org/drawingml/2006/chart" xmlns:r="http://schemas.openxmlformats.org/officeDocument/2006/relationships" r:id="rId13"/>
               </a:graphicData>
             </a:graphic>
           </wp:inline>
@@ -507,28 +448,16 @@
       <w:pPr>
         <w:spacing w:line="480" w:lineRule="auto"/>
       </w:pPr>
-      <w:r>
-        <w:t xml:space="preserve">4) </w:t>
-      </w:r>
-      <w:r>
-        <w:t>Since the project inception in CS425 and up to the date of the status report, provide:</w:t>
-      </w:r>
-    </w:p>
-    <w:p>
-      <w:pPr>
-        <w:spacing w:line="480" w:lineRule="auto"/>
-      </w:pPr>
-      <w:r>
-        <w:t>a. The summary number of person-hours worked for each team member, and</w:t>
-      </w:r>
-    </w:p>
-    <w:p>
-      <w:pPr>
-        <w:spacing w:line="480" w:lineRule="auto"/>
-      </w:pPr>
-      <w:r>
-        <w:t>b. The total of the number person-hours worked for the entire team.</w:t>
-      </w:r>
+    </w:p>
+    <w:p>
+      <w:pPr>
+        <w:spacing w:line="480" w:lineRule="auto"/>
+      </w:pPr>
+    </w:p>
+    <w:p>
+      <w:pPr>
+        <w:spacing w:line="480" w:lineRule="auto"/>
+      </w:pPr>
     </w:p>
     <w:tbl>
       <w:tblPr>
@@ -620,6 +549,9 @@
             <w:pPr>
               <w:jc w:val="right"/>
             </w:pPr>
+            <w:r>
+              <w:t>51.3</w:t>
+            </w:r>
           </w:p>
         </w:tc>
       </w:tr>
@@ -648,6 +580,9 @@
             <w:pPr>
               <w:jc w:val="right"/>
             </w:pPr>
+            <w:r>
+              <w:t>102 3/4</w:t>
+            </w:r>
           </w:p>
         </w:tc>
       </w:tr>
@@ -675,10 +610,10 @@
           <w:p>
             <w:pPr>
               <w:jc w:val="right"/>
-              <w:rPr>
-                <w:highlight w:val="yellow"/>
-              </w:rPr>
             </w:pPr>
+            <w:r>
+              <w:t>32 1/2</w:t>
+            </w:r>
           </w:p>
         </w:tc>
       </w:tr>
@@ -707,17 +642,13 @@
             <w:pPr>
               <w:jc w:val="right"/>
             </w:pPr>
+            <w:r>
+              <w:t>186.55</w:t>
+            </w:r>
           </w:p>
         </w:tc>
       </w:tr>
     </w:tbl>
-    <w:p/>
-    <w:p>
-      <w:r>
-        <w:br w:type="page"/>
-      </w:r>
-    </w:p>
-    <w:p/>
     <w:p>
       <w:pPr>
         <w:spacing w:line="480" w:lineRule="auto"/>
@@ -725,32 +656,6 @@
           <w:b/>
         </w:rPr>
       </w:pPr>
-      <w:r>
-        <w:rPr>
-          <w:b/>
-        </w:rPr>
-        <w:t>5.</w:t>
-      </w:r>
-      <w:r>
-        <w:rPr>
-          <w:b/>
-        </w:rPr>
-        <w:t xml:space="preserve"> Provide the following content as it pertains to the time since the last status report:</w:t>
-      </w:r>
-    </w:p>
-    <w:p>
-      <w:pPr>
-        <w:spacing w:line="480" w:lineRule="auto"/>
-        <w:rPr>
-          <w:b/>
-        </w:rPr>
-      </w:pPr>
-      <w:r>
-        <w:rPr>
-          <w:b/>
-        </w:rPr>
-        <w:t>a) The number of person-hours worked for each team member.</w:t>
-      </w:r>
     </w:p>
     <w:tbl>
       <w:tblPr>
@@ -761,44 +666,33 @@
       </w:tblPr>
       <w:tblGrid>
         <w:gridCol w:w="1944"/>
-        <w:gridCol w:w="1958"/>
         <w:gridCol w:w="1946"/>
         <w:gridCol w:w="1946"/>
         <w:gridCol w:w="1782"/>
       </w:tblGrid>
       <w:tr>
         <w:trPr>
+          <w:trHeight w:val="438"/>
           <w:jc w:val="center"/>
         </w:trPr>
         <w:tc>
           <w:tcPr>
-            <w:tcW w:w="9576" w:type="dxa"/>
-            <w:gridSpan w:val="5"/>
+            <w:tcW w:w="7618" w:type="dxa"/>
+            <w:gridSpan w:val="4"/>
           </w:tcPr>
           <w:p>
             <w:pPr>
               <w:jc w:val="center"/>
               <w:rPr>
                 <w:b/>
-                <w:sz w:val="24"/>
-                <w:szCs w:val="24"/>
               </w:rPr>
             </w:pPr>
             <w:r>
               <w:rPr>
                 <w:b/>
-                <w:sz w:val="24"/>
-                <w:szCs w:val="24"/>
               </w:rPr>
-              <w:t>Person-Hours Worked</w:t>
-            </w:r>
-            <w:r>
-              <w:rPr>
-                <w:b/>
-                <w:sz w:val="24"/>
-                <w:szCs w:val="24"/>
-              </w:rPr>
-              <w:t xml:space="preserve"> Since Last SR</w:t>
+              <w:lastRenderedPageBreak/>
+              <w:t>Total Person Hours worked Since Last Status Report</w:t>
             </w:r>
           </w:p>
         </w:tc>
@@ -820,31 +714,6 @@
         </w:tc>
         <w:tc>
           <w:tcPr>
-            <w:tcW w:w="1958" w:type="dxa"/>
-          </w:tcPr>
-          <w:p>
-            <w:pPr>
-              <w:jc w:val="center"/>
-              <w:rPr>
-                <w:b/>
-              </w:rPr>
-            </w:pPr>
-            <w:r>
-              <w:rPr>
-                <w:b/>
-              </w:rPr>
-              <w:t xml:space="preserve">Status report 3 up to </w:t>
-            </w:r>
-            <w:r>
-              <w:rPr>
-                <w:b/>
-              </w:rPr>
-              <w:t>Sprint 4</w:t>
-            </w:r>
-          </w:p>
-        </w:tc>
-        <w:tc>
-          <w:tcPr>
             <w:tcW w:w="1946" w:type="dxa"/>
           </w:tcPr>
           <w:p>
@@ -921,15 +790,15 @@
         </w:tc>
         <w:tc>
           <w:tcPr>
-            <w:tcW w:w="1958" w:type="dxa"/>
+            <w:tcW w:w="1946" w:type="dxa"/>
           </w:tcPr>
           <w:p>
             <w:pPr>
               <w:jc w:val="center"/>
-              <w:rPr>
-                <w:highlight w:val="yellow"/>
-              </w:rPr>
             </w:pPr>
+            <w:r>
+              <w:t>21 1/2</w:t>
+            </w:r>
           </w:p>
         </w:tc>
         <w:tc>
@@ -941,19 +810,6 @@
               <w:jc w:val="center"/>
             </w:pPr>
             <w:r>
-              <w:t>21 1/2</w:t>
-            </w:r>
-          </w:p>
-        </w:tc>
-        <w:tc>
-          <w:tcPr>
-            <w:tcW w:w="1946" w:type="dxa"/>
-          </w:tcPr>
-          <w:p>
-            <w:pPr>
-              <w:jc w:val="center"/>
-            </w:pPr>
-            <w:r>
               <w:t>6</w:t>
             </w:r>
           </w:p>
@@ -966,6 +822,9 @@
             <w:pPr>
               <w:jc w:val="center"/>
             </w:pPr>
+            <w:r>
+              <w:t>27 1/2</w:t>
+            </w:r>
           </w:p>
         </w:tc>
       </w:tr>
@@ -989,15 +848,15 @@
         </w:tc>
         <w:tc>
           <w:tcPr>
-            <w:tcW w:w="1958" w:type="dxa"/>
+            <w:tcW w:w="1946" w:type="dxa"/>
           </w:tcPr>
           <w:p>
             <w:pPr>
               <w:jc w:val="center"/>
-              <w:rPr>
-                <w:highlight w:val="yellow"/>
-              </w:rPr>
             </w:pPr>
+            <w:r>
+              <w:t>24</w:t>
+            </w:r>
           </w:p>
         </w:tc>
         <w:tc>
@@ -1009,19 +868,6 @@
               <w:jc w:val="center"/>
             </w:pPr>
             <w:r>
-              <w:t>24</w:t>
-            </w:r>
-          </w:p>
-        </w:tc>
-        <w:tc>
-          <w:tcPr>
-            <w:tcW w:w="1946" w:type="dxa"/>
-          </w:tcPr>
-          <w:p>
-            <w:pPr>
-              <w:jc w:val="center"/>
-            </w:pPr>
-            <w:r>
               <w:t>25 3/4</w:t>
             </w:r>
           </w:p>
@@ -1034,6 +880,9 @@
             <w:pPr>
               <w:jc w:val="center"/>
             </w:pPr>
+            <w:r>
+              <w:t>49 3/4</w:t>
+            </w:r>
           </w:p>
         </w:tc>
       </w:tr>
@@ -1057,15 +906,15 @@
         </w:tc>
         <w:tc>
           <w:tcPr>
-            <w:tcW w:w="1958" w:type="dxa"/>
+            <w:tcW w:w="1946" w:type="dxa"/>
           </w:tcPr>
           <w:p>
             <w:pPr>
               <w:jc w:val="center"/>
-              <w:rPr>
-                <w:highlight w:val="yellow"/>
-              </w:rPr>
             </w:pPr>
+            <w:r>
+              <w:t>8</w:t>
+            </w:r>
           </w:p>
         </w:tc>
         <w:tc>
@@ -1077,19 +926,6 @@
               <w:jc w:val="center"/>
             </w:pPr>
             <w:r>
-              <w:t>8</w:t>
-            </w:r>
-          </w:p>
-        </w:tc>
-        <w:tc>
-          <w:tcPr>
-            <w:tcW w:w="1946" w:type="dxa"/>
-          </w:tcPr>
-          <w:p>
-            <w:pPr>
-              <w:jc w:val="center"/>
-            </w:pPr>
-            <w:r>
               <w:t>13 1/2</w:t>
             </w:r>
           </w:p>
@@ -1102,6 +938,9 @@
             <w:pPr>
               <w:jc w:val="center"/>
             </w:pPr>
+            <w:r>
+              <w:t>21 1/2</w:t>
+            </w:r>
           </w:p>
         </w:tc>
       </w:tr>
@@ -1125,15 +964,15 @@
         </w:tc>
         <w:tc>
           <w:tcPr>
-            <w:tcW w:w="1958" w:type="dxa"/>
+            <w:tcW w:w="1946" w:type="dxa"/>
           </w:tcPr>
           <w:p>
             <w:pPr>
               <w:jc w:val="center"/>
-              <w:rPr>
-                <w:highlight w:val="yellow"/>
-              </w:rPr>
             </w:pPr>
+            <w:r>
+              <w:t>53 1/2</w:t>
+            </w:r>
           </w:p>
         </w:tc>
         <w:tc>
@@ -1145,19 +984,6 @@
               <w:jc w:val="center"/>
             </w:pPr>
             <w:r>
-              <w:t>53 1/2</w:t>
-            </w:r>
-          </w:p>
-        </w:tc>
-        <w:tc>
-          <w:tcPr>
-            <w:tcW w:w="1946" w:type="dxa"/>
-          </w:tcPr>
-          <w:p>
-            <w:pPr>
-              <w:jc w:val="center"/>
-            </w:pPr>
-            <w:r>
               <w:t>45 1/4</w:t>
             </w:r>
           </w:p>
@@ -1170,6 +996,9 @@
             <w:pPr>
               <w:jc w:val="center"/>
             </w:pPr>
+            <w:r>
+              <w:t>98 3/4</w:t>
+            </w:r>
           </w:p>
         </w:tc>
       </w:tr>
@@ -1190,314 +1019,274 @@
         <w:rPr>
           <w:b/>
         </w:rPr>
-        <w:t>b)</w:t>
-      </w:r>
-      <w:r>
+        <w:t>Plan Process &amp; Requirement Changes</w:t>
+      </w:r>
+    </w:p>
+    <w:p>
+      <w:pPr>
+        <w:pStyle w:val="ListParagraph"/>
+        <w:numPr>
+          <w:ilvl w:val="0"/>
+          <w:numId w:val="7"/>
+        </w:numPr>
+        <w:spacing w:line="480" w:lineRule="auto"/>
         <w:rPr>
           <w:b/>
         </w:rPr>
-        <w:t xml:space="preserve"> A summary of any major process, plan, or project requirement changes along with justification for such a change. </w:t>
-      </w:r>
-      <w:proofErr w:type="gramStart"/>
+      </w:pPr>
       <w:r>
         <w:rPr>
           <w:b/>
         </w:rPr>
-        <w:t>If none, so state.</w:t>
-      </w:r>
-      <w:proofErr w:type="gramEnd"/>
-    </w:p>
-    <w:p>
-      <w:pPr>
-        <w:pStyle w:val="ListParagraph"/>
-        <w:numPr>
-          <w:ilvl w:val="0"/>
-          <w:numId w:val="7"/>
-        </w:numPr>
-        <w:spacing w:line="480" w:lineRule="auto"/>
-      </w:pPr>
-      <w:r>
         <w:t>Requirement Changes</w:t>
       </w:r>
       <w:r>
-        <w:t xml:space="preserve"> </w:t>
-      </w:r>
-    </w:p>
-    <w:p>
-      <w:pPr>
-        <w:pStyle w:val="ListParagraph"/>
-        <w:numPr>
-          <w:ilvl w:val="1"/>
-          <w:numId w:val="7"/>
-        </w:numPr>
-        <w:spacing w:line="480" w:lineRule="auto"/>
-      </w:pPr>
-      <w:r>
-        <w:t>Instead of changing concrete temperature/wind speed for a point on the graph the client wants it to change it for the whole graph.</w:t>
-      </w:r>
-      <w:r>
-        <w:t xml:space="preserve"> These changes would show up as a new series. Each series should look different</w:t>
-      </w:r>
-    </w:p>
-    <w:p>
-      <w:pPr>
-        <w:pStyle w:val="ListParagraph"/>
-        <w:numPr>
-          <w:ilvl w:val="2"/>
-          <w:numId w:val="7"/>
-        </w:numPr>
-        <w:spacing w:line="480" w:lineRule="auto"/>
-      </w:pPr>
-      <w:r>
-        <w:t>Justification: Makes application more simple &amp; easy to use</w:t>
-      </w:r>
-    </w:p>
-    <w:p>
-      <w:pPr>
-        <w:pStyle w:val="ListParagraph"/>
-        <w:numPr>
-          <w:ilvl w:val="1"/>
-          <w:numId w:val="7"/>
-        </w:numPr>
-        <w:spacing w:line="480" w:lineRule="auto"/>
-      </w:pPr>
-      <w:r>
-        <w:t xml:space="preserve">Can no longer enter in a wind speed. Its either Inside or Outside </w:t>
-      </w:r>
-    </w:p>
-    <w:p>
-      <w:pPr>
-        <w:pStyle w:val="ListParagraph"/>
-        <w:numPr>
-          <w:ilvl w:val="2"/>
-          <w:numId w:val="7"/>
-        </w:numPr>
-        <w:spacing w:line="480" w:lineRule="auto"/>
-      </w:pPr>
-      <w:r>
-        <w:t>Justification: More applicable to the real world</w:t>
-      </w:r>
-    </w:p>
-    <w:p>
-      <w:pPr>
-        <w:pStyle w:val="ListParagraph"/>
-        <w:numPr>
-          <w:ilvl w:val="1"/>
-          <w:numId w:val="7"/>
-        </w:numPr>
-        <w:spacing w:line="480" w:lineRule="auto"/>
-      </w:pPr>
-      <w:r>
-        <w:t>Predicting concrete Temperature</w:t>
-      </w:r>
-    </w:p>
-    <w:p>
-      <w:pPr>
-        <w:pStyle w:val="ListParagraph"/>
-        <w:numPr>
-          <w:ilvl w:val="2"/>
-          <w:numId w:val="7"/>
-        </w:numPr>
-        <w:spacing w:line="480" w:lineRule="auto"/>
-      </w:pPr>
-      <w:r>
-        <w:t xml:space="preserve">Justification: </w:t>
-      </w:r>
-      <w:r>
-        <w:t>Client didn’t wan</w:t>
-      </w:r>
-      <w:r>
-        <w:t>t to enter concrete temperature on the initial prediction. This makes the application easier to use.</w:t>
-      </w:r>
-    </w:p>
-    <w:p>
-      <w:pPr>
-        <w:pStyle w:val="ListParagraph"/>
-        <w:numPr>
-          <w:ilvl w:val="1"/>
-          <w:numId w:val="7"/>
-        </w:numPr>
-        <w:spacing w:line="480" w:lineRule="auto"/>
-      </w:pPr>
-      <w:r>
-        <w:t>Add legend</w:t>
-      </w:r>
-    </w:p>
-    <w:p>
-      <w:pPr>
-        <w:pStyle w:val="ListParagraph"/>
-        <w:numPr>
-          <w:ilvl w:val="2"/>
-          <w:numId w:val="7"/>
-        </w:numPr>
-        <w:spacing w:line="480" w:lineRule="auto"/>
-      </w:pPr>
-      <w:r>
-        <w:lastRenderedPageBreak/>
-        <w:t>Justification: Since there can be multiple series a legend is needed to distinguish the different series.</w:t>
-      </w:r>
-    </w:p>
-    <w:p>
-      <w:pPr>
-        <w:pStyle w:val="ListParagraph"/>
-        <w:numPr>
-          <w:ilvl w:val="1"/>
-          <w:numId w:val="7"/>
-        </w:numPr>
-        <w:spacing w:line="480" w:lineRule="auto"/>
-      </w:pPr>
-      <w:r>
-        <w:t xml:space="preserve">Tooltips on buttons </w:t>
-      </w:r>
-    </w:p>
-    <w:p>
-      <w:pPr>
-        <w:pStyle w:val="ListParagraph"/>
-        <w:numPr>
-          <w:ilvl w:val="2"/>
-          <w:numId w:val="7"/>
-        </w:numPr>
-        <w:spacing w:line="480" w:lineRule="auto"/>
-      </w:pPr>
-      <w:r>
-        <w:t xml:space="preserve">Justification: </w:t>
-      </w:r>
-      <w:r>
-        <w:t>Client wants a description of what each button does on the graph page</w:t>
-      </w:r>
-    </w:p>
-    <w:p>
-      <w:pPr>
-        <w:pStyle w:val="ListParagraph"/>
-        <w:numPr>
-          <w:ilvl w:val="0"/>
-          <w:numId w:val="7"/>
-        </w:numPr>
-        <w:spacing w:line="480" w:lineRule="auto"/>
-      </w:pPr>
-      <w:r>
-        <w:t>Plan Changes</w:t>
-      </w:r>
-    </w:p>
-    <w:p>
-      <w:pPr>
-        <w:pStyle w:val="ListParagraph"/>
-        <w:numPr>
-          <w:ilvl w:val="1"/>
-          <w:numId w:val="7"/>
-        </w:numPr>
-        <w:spacing w:line="480" w:lineRule="auto"/>
-        <w:rPr>
-          <w:highlight w:val="yellow"/>
-        </w:rPr>
-      </w:pPr>
-      <w:r>
-        <w:rPr>
-          <w:highlight w:val="yellow"/>
-        </w:rPr>
-        <w:t>ADD</w:t>
-      </w:r>
-    </w:p>
-    <w:p>
-      <w:pPr>
-        <w:pStyle w:val="ListParagraph"/>
-        <w:numPr>
-          <w:ilvl w:val="0"/>
-          <w:numId w:val="7"/>
-        </w:numPr>
-        <w:spacing w:line="480" w:lineRule="auto"/>
-      </w:pPr>
-      <w:r>
-        <w:t>Process Changes</w:t>
-      </w:r>
-    </w:p>
-    <w:p>
-      <w:pPr>
-        <w:pStyle w:val="ListParagraph"/>
-        <w:numPr>
-          <w:ilvl w:val="1"/>
-          <w:numId w:val="7"/>
-        </w:numPr>
-        <w:spacing w:line="480" w:lineRule="auto"/>
-      </w:pPr>
-      <w:r>
-        <w:t>Added test anomaly repot to Sprint Output in accordance with our test plan.</w:t>
-      </w:r>
-    </w:p>
-    <w:p>
-      <w:pPr>
-        <w:spacing w:line="480" w:lineRule="auto"/>
         <w:rPr>
           <w:b/>
         </w:rPr>
-      </w:pPr>
-      <w:r>
+        <w:t xml:space="preserve"> </w:t>
+      </w:r>
+    </w:p>
+    <w:p>
+      <w:pPr>
+        <w:pStyle w:val="ListParagraph"/>
+        <w:numPr>
+          <w:ilvl w:val="1"/>
+          <w:numId w:val="7"/>
+        </w:numPr>
+        <w:spacing w:line="480" w:lineRule="auto"/>
+      </w:pPr>
+      <w:r>
+        <w:t>Instead of changing concrete temperature/wind speed for a point on the graph the client wants it to change it for the whole graph.</w:t>
+      </w:r>
+      <w:r>
+        <w:t xml:space="preserve"> These changes would show up as a new series. Each series should look different</w:t>
+      </w:r>
+    </w:p>
+    <w:p>
+      <w:pPr>
+        <w:pStyle w:val="ListParagraph"/>
+        <w:numPr>
+          <w:ilvl w:val="2"/>
+          <w:numId w:val="7"/>
+        </w:numPr>
+        <w:spacing w:line="480" w:lineRule="auto"/>
+      </w:pPr>
+      <w:r>
+        <w:t>Justification: Makes application more simple &amp; easy to use</w:t>
+      </w:r>
+    </w:p>
+    <w:p>
+      <w:pPr>
+        <w:pStyle w:val="ListParagraph"/>
+        <w:numPr>
+          <w:ilvl w:val="1"/>
+          <w:numId w:val="7"/>
+        </w:numPr>
+        <w:spacing w:line="480" w:lineRule="auto"/>
+      </w:pPr>
+      <w:r>
+        <w:t xml:space="preserve">Can no longer enter in a wind speed. Its either Inside or Outside </w:t>
+      </w:r>
+    </w:p>
+    <w:p>
+      <w:pPr>
+        <w:pStyle w:val="ListParagraph"/>
+        <w:numPr>
+          <w:ilvl w:val="2"/>
+          <w:numId w:val="7"/>
+        </w:numPr>
+        <w:spacing w:line="480" w:lineRule="auto"/>
+      </w:pPr>
+      <w:r>
+        <w:t>Justification: More applicable to the real world</w:t>
+      </w:r>
+    </w:p>
+    <w:p>
+      <w:pPr>
+        <w:pStyle w:val="ListParagraph"/>
+        <w:numPr>
+          <w:ilvl w:val="1"/>
+          <w:numId w:val="7"/>
+        </w:numPr>
+        <w:spacing w:line="480" w:lineRule="auto"/>
+      </w:pPr>
+      <w:r>
+        <w:t>Predicting concrete Temperature</w:t>
+      </w:r>
+    </w:p>
+    <w:p>
+      <w:pPr>
+        <w:pStyle w:val="ListParagraph"/>
+        <w:numPr>
+          <w:ilvl w:val="2"/>
+          <w:numId w:val="7"/>
+        </w:numPr>
+        <w:spacing w:line="480" w:lineRule="auto"/>
+      </w:pPr>
+      <w:r>
+        <w:t xml:space="preserve">Justification: </w:t>
+      </w:r>
+      <w:r>
+        <w:t>Client didn’t wan</w:t>
+      </w:r>
+      <w:r>
+        <w:t>t to enter concrete temperature on the initial prediction. This makes the application easier to use.</w:t>
+      </w:r>
+    </w:p>
+    <w:p>
+      <w:pPr>
+        <w:pStyle w:val="ListParagraph"/>
+        <w:numPr>
+          <w:ilvl w:val="1"/>
+          <w:numId w:val="7"/>
+        </w:numPr>
+        <w:spacing w:line="480" w:lineRule="auto"/>
+      </w:pPr>
+      <w:r>
+        <w:t>Add legend</w:t>
+      </w:r>
+    </w:p>
+    <w:p>
+      <w:pPr>
+        <w:pStyle w:val="ListParagraph"/>
+        <w:numPr>
+          <w:ilvl w:val="2"/>
+          <w:numId w:val="7"/>
+        </w:numPr>
+        <w:spacing w:line="480" w:lineRule="auto"/>
+      </w:pPr>
+      <w:r>
+        <w:t>Justification: Since there can be multiple series a legend is needed to distinguish the different series.</w:t>
+      </w:r>
+    </w:p>
+    <w:p>
+      <w:pPr>
+        <w:pStyle w:val="ListParagraph"/>
+        <w:numPr>
+          <w:ilvl w:val="1"/>
+          <w:numId w:val="7"/>
+        </w:numPr>
+        <w:spacing w:line="480" w:lineRule="auto"/>
+      </w:pPr>
+      <w:r>
+        <w:t xml:space="preserve">Tooltips on buttons </w:t>
+      </w:r>
+    </w:p>
+    <w:p>
+      <w:pPr>
+        <w:pStyle w:val="ListParagraph"/>
+        <w:numPr>
+          <w:ilvl w:val="2"/>
+          <w:numId w:val="7"/>
+        </w:numPr>
+        <w:spacing w:line="480" w:lineRule="auto"/>
+      </w:pPr>
+      <w:r>
+        <w:t xml:space="preserve">Justification: </w:t>
+      </w:r>
+      <w:r>
+        <w:t>Client wants a description of what each button does on the graph page</w:t>
+      </w:r>
+    </w:p>
+    <w:p>
+      <w:pPr>
+        <w:pStyle w:val="ListParagraph"/>
+        <w:numPr>
+          <w:ilvl w:val="0"/>
+          <w:numId w:val="7"/>
+        </w:numPr>
+        <w:spacing w:line="480" w:lineRule="auto"/>
         <w:rPr>
           <w:b/>
         </w:rPr>
-        <w:t>c) Bullet detail on what work was accomplished and who accomplished the work</w:t>
-      </w:r>
-    </w:p>
-    <w:p>
-      <w:pPr>
-        <w:spacing w:line="480" w:lineRule="auto"/>
-      </w:pPr>
-      <w:r>
-        <w:rPr>
-          <w:highlight w:val="yellow"/>
-        </w:rPr>
-        <w:t xml:space="preserve">NOTE: EXPLAIN THE BIG BREAK BETWEEN SPRINT 3-4 AND WHAT WE </w:t>
-      </w:r>
-      <w:r>
-        <w:rPr>
-          <w:highlight w:val="yellow"/>
-        </w:rPr>
-        <w:t>DID/WHY</w:t>
-      </w:r>
-      <w:r>
-        <w:rPr>
-          <w:highlight w:val="yellow"/>
-        </w:rPr>
-        <w:t xml:space="preserve"> (PUT THIS IN THE SECTION C</w:t>
-      </w:r>
-      <w:r>
-        <w:rPr>
-          <w:highlight w:val="yellow"/>
-        </w:rPr>
-        <w:t xml:space="preserve"> </w:t>
-      </w:r>
-      <w:proofErr w:type="gramStart"/>
-      <w:r>
-        <w:rPr>
-          <w:highlight w:val="yellow"/>
-        </w:rPr>
-        <w:t>Under</w:t>
-      </w:r>
-      <w:proofErr w:type="gramEnd"/>
-      <w:r>
-        <w:rPr>
-          <w:highlight w:val="yellow"/>
-        </w:rPr>
-        <w:t xml:space="preserve"> Plan changes</w:t>
-      </w:r>
-      <w:r>
-        <w:rPr>
-          <w:highlight w:val="yellow"/>
-        </w:rPr>
-        <w:t>)</w:t>
-      </w:r>
-    </w:p>
-    <w:p>
-      <w:pPr>
-        <w:pStyle w:val="ListParagraph"/>
-        <w:numPr>
-          <w:ilvl w:val="0"/>
-          <w:numId w:val="3"/>
-        </w:numPr>
-        <w:spacing w:line="480" w:lineRule="auto"/>
+      </w:pPr>
+      <w:r>
         <w:rPr>
           <w:b/>
         </w:rPr>
+        <w:t>Plan Changes</w:t>
+      </w:r>
+    </w:p>
+    <w:p>
+      <w:pPr>
+        <w:pStyle w:val="ListParagraph"/>
+        <w:numPr>
+          <w:ilvl w:val="1"/>
+          <w:numId w:val="7"/>
+        </w:numPr>
+        <w:spacing w:line="480" w:lineRule="auto"/>
+      </w:pPr>
+      <w:r>
+        <w:lastRenderedPageBreak/>
+        <w:t xml:space="preserve">Since we were behind schedule in sprint 4 we added more requirements than </w:t>
+      </w:r>
+      <w:proofErr w:type="gramStart"/>
+      <w:r>
+        <w:t>originally</w:t>
+      </w:r>
+      <w:proofErr w:type="gramEnd"/>
+      <w:r>
+        <w:t xml:space="preserve"> planned.</w:t>
+      </w:r>
+    </w:p>
+    <w:p>
+      <w:pPr>
+        <w:pStyle w:val="ListParagraph"/>
+        <w:numPr>
+          <w:ilvl w:val="0"/>
+          <w:numId w:val="7"/>
+        </w:numPr>
+        <w:spacing w:line="480" w:lineRule="auto"/>
+        <w:rPr>
+          <w:b/>
+        </w:rPr>
+      </w:pPr>
+      <w:r>
+        <w:rPr>
+          <w:b/>
+        </w:rPr>
+        <w:t>Process Changes</w:t>
+      </w:r>
+    </w:p>
+    <w:p>
+      <w:pPr>
+        <w:pStyle w:val="ListParagraph"/>
+        <w:numPr>
+          <w:ilvl w:val="1"/>
+          <w:numId w:val="7"/>
+        </w:numPr>
+        <w:spacing w:line="480" w:lineRule="auto"/>
+      </w:pPr>
+      <w:r>
+        <w:t>Added test anomaly report</w:t>
+      </w:r>
+      <w:r>
+        <w:t xml:space="preserve"> to Sprint Output in accordance with our test plan.</w:t>
+      </w:r>
+    </w:p>
+    <w:p>
+      <w:pPr>
+        <w:spacing w:line="480" w:lineRule="auto"/>
+        <w:rPr>
+          <w:b/>
+        </w:rPr>
+      </w:pPr>
+      <w:r>
+        <w:rPr>
+          <w:b/>
+        </w:rPr>
+        <w:t>Work Accomplished</w:t>
+      </w:r>
+    </w:p>
+    <w:p>
+      <w:pPr>
+        <w:pStyle w:val="ListParagraph"/>
+        <w:numPr>
+          <w:ilvl w:val="0"/>
+          <w:numId w:val="10"/>
+        </w:numPr>
+        <w:spacing w:line="480" w:lineRule="auto"/>
       </w:pPr>
       <w:r>
         <w:rPr>
@@ -1511,7 +1300,7 @@
         <w:pStyle w:val="ListParagraph"/>
         <w:numPr>
           <w:ilvl w:val="1"/>
-          <w:numId w:val="3"/>
+          <w:numId w:val="10"/>
         </w:numPr>
         <w:spacing w:line="480" w:lineRule="auto"/>
       </w:pPr>
@@ -1524,7 +1313,7 @@
         <w:pStyle w:val="ListParagraph"/>
         <w:numPr>
           <w:ilvl w:val="1"/>
-          <w:numId w:val="3"/>
+          <w:numId w:val="10"/>
         </w:numPr>
         <w:spacing w:line="480" w:lineRule="auto"/>
       </w:pPr>
@@ -1537,98 +1326,137 @@
         <w:pStyle w:val="ListParagraph"/>
         <w:numPr>
           <w:ilvl w:val="2"/>
-          <w:numId w:val="3"/>
-        </w:numPr>
-        <w:spacing w:line="480" w:lineRule="auto"/>
-      </w:pPr>
-      <w:r>
-        <w:t xml:space="preserve">Changed </w:t>
+          <w:numId w:val="10"/>
+        </w:numPr>
+        <w:spacing w:line="480" w:lineRule="auto"/>
+      </w:pPr>
+      <w:r>
+        <w:t>February 12-13th</w:t>
+      </w:r>
+    </w:p>
+    <w:p>
+      <w:pPr>
+        <w:pStyle w:val="ListParagraph"/>
+        <w:numPr>
+          <w:ilvl w:val="3"/>
+          <w:numId w:val="10"/>
+        </w:numPr>
+        <w:spacing w:line="480" w:lineRule="auto"/>
+      </w:pPr>
+      <w:r>
+        <w:t>Daniel – 8 hours</w:t>
+      </w:r>
+    </w:p>
+    <w:p>
+      <w:pPr>
+        <w:pStyle w:val="ListParagraph"/>
+        <w:numPr>
+          <w:ilvl w:val="3"/>
+          <w:numId w:val="10"/>
+        </w:numPr>
+        <w:spacing w:line="480" w:lineRule="auto"/>
+      </w:pPr>
+      <w:r>
+        <w:t>Bryan – 4 hours</w:t>
+      </w:r>
+    </w:p>
+    <w:p>
+      <w:pPr>
+        <w:pStyle w:val="ListParagraph"/>
+        <w:numPr>
+          <w:ilvl w:val="1"/>
+          <w:numId w:val="10"/>
+        </w:numPr>
+        <w:spacing w:line="480" w:lineRule="auto"/>
+      </w:pPr>
+      <w:r>
+        <w:t>Code Reviews/Walkthroughs – Everyone</w:t>
+      </w:r>
+    </w:p>
+    <w:p>
+      <w:pPr>
+        <w:pStyle w:val="ListParagraph"/>
+        <w:numPr>
+          <w:ilvl w:val="1"/>
+          <w:numId w:val="10"/>
+        </w:numPr>
+        <w:spacing w:line="480" w:lineRule="auto"/>
+      </w:pPr>
+      <w:r>
+        <w:t>Server paperwork/meetings with ITS - Everyone</w:t>
+      </w:r>
+    </w:p>
+    <w:p>
+      <w:pPr>
+        <w:pStyle w:val="ListParagraph"/>
+        <w:numPr>
+          <w:ilvl w:val="1"/>
+          <w:numId w:val="10"/>
+        </w:numPr>
+        <w:spacing w:line="480" w:lineRule="auto"/>
+      </w:pPr>
+      <w:r>
+        <w:t>Researched melisadata.com and NCDC web services for getting past temperatures for a zip code for each day/time (https://www.ncdc.noaa.gov/cdo-web/webservices)– Daniel &amp; Bryan</w:t>
+      </w:r>
+    </w:p>
+    <w:p>
+      <w:pPr>
+        <w:pStyle w:val="ListParagraph"/>
+        <w:numPr>
+          <w:ilvl w:val="2"/>
+          <w:numId w:val="10"/>
+        </w:numPr>
+        <w:spacing w:line="480" w:lineRule="auto"/>
+      </w:pPr>
+      <w:r>
+        <w:t>Feb 17th – 18th</w:t>
+      </w:r>
+    </w:p>
+    <w:p>
+      <w:pPr>
+        <w:pStyle w:val="ListParagraph"/>
+        <w:numPr>
+          <w:ilvl w:val="3"/>
+          <w:numId w:val="10"/>
+        </w:numPr>
+        <w:spacing w:line="480" w:lineRule="auto"/>
+      </w:pPr>
+      <w:r>
+        <w:t>Daniel – 3 hours</w:t>
+      </w:r>
+    </w:p>
+    <w:p>
+      <w:pPr>
+        <w:pStyle w:val="ListParagraph"/>
+        <w:numPr>
+          <w:ilvl w:val="3"/>
+          <w:numId w:val="10"/>
+        </w:numPr>
+        <w:spacing w:line="480" w:lineRule="auto"/>
+      </w:pPr>
+      <w:r>
+        <w:t>Bryan - 4 hours</w:t>
+      </w:r>
+    </w:p>
+    <w:p>
+      <w:pPr>
+        <w:pStyle w:val="ListParagraph"/>
+        <w:numPr>
+          <w:ilvl w:val="1"/>
+          <w:numId w:val="10"/>
+        </w:numPr>
+        <w:spacing w:line="480" w:lineRule="auto"/>
+      </w:pPr>
+      <w:r>
+        <w:t>Made a prototype of the above bullet (</w:t>
       </w:r>
       <w:proofErr w:type="spellStart"/>
       <w:r>
-        <w:t>graphfunctions</w:t>
+        <w:t>pastw.php</w:t>
       </w:r>
       <w:proofErr w:type="spellEnd"/>
       <w:r>
-        <w:t xml:space="preserve"> class from PHP to a JavaScript file</w:t>
-      </w:r>
-    </w:p>
-    <w:p>
-      <w:pPr>
-        <w:pStyle w:val="ListParagraph"/>
-        <w:numPr>
-          <w:ilvl w:val="1"/>
-          <w:numId w:val="3"/>
-        </w:numPr>
-        <w:spacing w:line="480" w:lineRule="auto"/>
-      </w:pPr>
-      <w:r>
-        <w:t xml:space="preserve">Code Reviews/Walkthroughs </w:t>
-      </w:r>
-      <w:r>
-        <w:t>–</w:t>
-      </w:r>
-      <w:r>
-        <w:t xml:space="preserve"> Everyone</w:t>
-      </w:r>
-    </w:p>
-    <w:p>
-      <w:pPr>
-        <w:pStyle w:val="ListParagraph"/>
-        <w:numPr>
-          <w:ilvl w:val="1"/>
-          <w:numId w:val="3"/>
-        </w:numPr>
-        <w:spacing w:line="480" w:lineRule="auto"/>
-      </w:pPr>
-      <w:r>
-        <w:t>Server paperwork/meetings with ITS</w:t>
-      </w:r>
-      <w:r>
-        <w:t xml:space="preserve"> - Everyone</w:t>
-      </w:r>
-    </w:p>
-    <w:p>
-      <w:pPr>
-        <w:pStyle w:val="ListParagraph"/>
-        <w:numPr>
-          <w:ilvl w:val="1"/>
-          <w:numId w:val="3"/>
-        </w:numPr>
-        <w:spacing w:line="480" w:lineRule="auto"/>
-      </w:pPr>
-      <w:r>
-        <w:t>Researched web services for getting past temperatures for a zip code for each day/time – Daniel &amp; Bryan</w:t>
-      </w:r>
-    </w:p>
-    <w:p>
-      <w:pPr>
-        <w:pStyle w:val="ListParagraph"/>
-        <w:numPr>
-          <w:ilvl w:val="1"/>
-          <w:numId w:val="3"/>
-        </w:numPr>
-        <w:spacing w:line="480" w:lineRule="auto"/>
-      </w:pPr>
-      <w:r>
-        <w:t xml:space="preserve">Made a prototype of the above bullet </w:t>
-      </w:r>
-      <w:r>
-        <w:t xml:space="preserve">(NCDC  </w:t>
-      </w:r>
-      <w:hyperlink r:id="rId15" w:history="1">
-        <w:r>
-          <w:rPr>
-            <w:rStyle w:val="Hyperlink"/>
-          </w:rPr>
-          <w:t>https://www.ncdc.noaa.gov/cdo-web/webservices</w:t>
-        </w:r>
-      </w:hyperlink>
-      <w:r>
-        <w:t>)</w:t>
-      </w:r>
-      <w:r>
-        <w:t>– Bryan</w:t>
+        <w:t>) - Bryan</w:t>
       </w:r>
     </w:p>
     <w:p>
@@ -1636,47 +1464,135 @@
         <w:pStyle w:val="ListParagraph"/>
         <w:numPr>
           <w:ilvl w:val="2"/>
-          <w:numId w:val="3"/>
+          <w:numId w:val="10"/>
+        </w:numPr>
+        <w:spacing w:line="480" w:lineRule="auto"/>
+      </w:pPr>
+      <w:r>
+        <w:t xml:space="preserve">February 18th-19th </w:t>
+      </w:r>
+    </w:p>
+    <w:p>
+      <w:pPr>
+        <w:pStyle w:val="ListParagraph"/>
+        <w:numPr>
+          <w:ilvl w:val="3"/>
+          <w:numId w:val="10"/>
+        </w:numPr>
+        <w:spacing w:line="480" w:lineRule="auto"/>
+      </w:pPr>
+      <w:r>
+        <w:t>Bryan – 2 hours</w:t>
+      </w:r>
+    </w:p>
+    <w:p>
+      <w:pPr>
+        <w:pStyle w:val="ListParagraph"/>
+        <w:numPr>
+          <w:ilvl w:val="1"/>
+          <w:numId w:val="10"/>
+        </w:numPr>
+        <w:spacing w:line="480" w:lineRule="auto"/>
+      </w:pPr>
+      <w:r>
+        <w:t>GUI Design of all pages – Bryan &amp; Daniel</w:t>
+      </w:r>
+    </w:p>
+    <w:p>
+      <w:pPr>
+        <w:pStyle w:val="ListParagraph"/>
+        <w:numPr>
+          <w:ilvl w:val="1"/>
+          <w:numId w:val="10"/>
+        </w:numPr>
+        <w:spacing w:line="480" w:lineRule="auto"/>
+      </w:pPr>
+      <w:r>
+        <w:t>Updated/Improved System Architecture – Bryan &amp; Daniel</w:t>
+      </w:r>
+    </w:p>
+    <w:p>
+      <w:pPr>
+        <w:pStyle w:val="ListParagraph"/>
+        <w:numPr>
+          <w:ilvl w:val="1"/>
+          <w:numId w:val="10"/>
+        </w:numPr>
+        <w:spacing w:line="480" w:lineRule="auto"/>
+      </w:pPr>
+      <w:r>
+        <w:lastRenderedPageBreak/>
+        <w:t>Updated UML Diagram – Came up with all the methods that the database classes needed to have</w:t>
+      </w:r>
+    </w:p>
+    <w:p>
+      <w:pPr>
+        <w:pStyle w:val="ListParagraph"/>
+        <w:numPr>
+          <w:ilvl w:val="1"/>
+          <w:numId w:val="10"/>
+        </w:numPr>
+        <w:spacing w:line="480" w:lineRule="auto"/>
+      </w:pPr>
+      <w:r>
+        <w:t>Updated ER Diagram – Made improvements to database design / Database Normalization / Added shared projects to design / Added weather data for a zip code to the design so it can be reused without having to access NOAA again – Bryan &amp; Daniel</w:t>
+      </w:r>
+    </w:p>
+    <w:p>
+      <w:pPr>
+        <w:pStyle w:val="ListParagraph"/>
+        <w:numPr>
+          <w:ilvl w:val="2"/>
+          <w:numId w:val="10"/>
+        </w:numPr>
+        <w:spacing w:line="480" w:lineRule="auto"/>
+      </w:pPr>
+      <w:r>
+        <w:t>User Table</w:t>
+      </w:r>
+    </w:p>
+    <w:p>
+      <w:pPr>
+        <w:pStyle w:val="ListParagraph"/>
+        <w:numPr>
+          <w:ilvl w:val="2"/>
+          <w:numId w:val="10"/>
+        </w:numPr>
+        <w:spacing w:line="480" w:lineRule="auto"/>
+      </w:pPr>
+      <w:r>
+        <w:t>Project Table</w:t>
+      </w:r>
+    </w:p>
+    <w:p>
+      <w:pPr>
+        <w:pStyle w:val="ListParagraph"/>
+        <w:numPr>
+          <w:ilvl w:val="2"/>
+          <w:numId w:val="10"/>
+        </w:numPr>
+        <w:spacing w:line="480" w:lineRule="auto"/>
+      </w:pPr>
+      <w:r>
+        <w:t>Project Lookup Table</w:t>
+      </w:r>
+    </w:p>
+    <w:p>
+      <w:pPr>
+        <w:pStyle w:val="ListParagraph"/>
+        <w:numPr>
+          <w:ilvl w:val="2"/>
+          <w:numId w:val="10"/>
         </w:numPr>
         <w:spacing w:line="480" w:lineRule="auto"/>
       </w:pPr>
       <w:proofErr w:type="spellStart"/>
       <w:r>
-        <w:t>pastw.php</w:t>
+        <w:t>ChangeInStateNotificaiton</w:t>
       </w:r>
       <w:proofErr w:type="spellEnd"/>
       <w:r>
-        <w:t xml:space="preserve"> </w:t>
-      </w:r>
-    </w:p>
-    <w:p>
-      <w:pPr>
-        <w:pStyle w:val="ListParagraph"/>
-        <w:numPr>
-          <w:ilvl w:val="1"/>
-          <w:numId w:val="3"/>
-        </w:numPr>
-        <w:spacing w:line="480" w:lineRule="auto"/>
-      </w:pPr>
-      <w:r>
-        <w:t>GUI Design of all pages – Bryan &amp; Daniel</w:t>
-      </w:r>
-    </w:p>
-    <w:p>
-      <w:pPr>
-        <w:pStyle w:val="ListParagraph"/>
-        <w:numPr>
-          <w:ilvl w:val="1"/>
-          <w:numId w:val="3"/>
-        </w:numPr>
-        <w:spacing w:line="480" w:lineRule="auto"/>
-      </w:pPr>
-      <w:r>
-        <w:lastRenderedPageBreak/>
-        <w:t>Updated/Improved System Architecture</w:t>
-      </w:r>
-      <w:r>
-        <w:t xml:space="preserve"> – Bryan &amp; Daniel</w:t>
+        <w:t xml:space="preserve"> Table</w:t>
       </w:r>
     </w:p>
     <w:p>
@@ -1684,12 +1600,17 @@
         <w:pStyle w:val="ListParagraph"/>
         <w:numPr>
           <w:ilvl w:val="2"/>
-          <w:numId w:val="3"/>
-        </w:numPr>
-        <w:spacing w:line="480" w:lineRule="auto"/>
-      </w:pPr>
-      <w:r>
-        <w:t>Updated UML Diagram – Came up with all the methods that the database classes needed to have</w:t>
+          <w:numId w:val="10"/>
+        </w:numPr>
+        <w:spacing w:line="480" w:lineRule="auto"/>
+      </w:pPr>
+      <w:proofErr w:type="spellStart"/>
+      <w:r>
+        <w:t>FutureNotificaiton</w:t>
+      </w:r>
+      <w:proofErr w:type="spellEnd"/>
+      <w:r>
+        <w:t xml:space="preserve"> Table</w:t>
       </w:r>
     </w:p>
     <w:p>
@@ -1697,65 +1618,13 @@
         <w:pStyle w:val="ListParagraph"/>
         <w:numPr>
           <w:ilvl w:val="2"/>
-          <w:numId w:val="3"/>
-        </w:numPr>
-        <w:spacing w:line="480" w:lineRule="auto"/>
-      </w:pPr>
-      <w:r>
-        <w:t>Updated ER Diagram – Made improvements to database design / Database Normalization / Added shared projects to design / Added weather data for a zip code to the design so it can be reused without having to access NOAA again – Bryan &amp; Daniel</w:t>
-      </w:r>
-    </w:p>
-    <w:p>
-      <w:pPr>
-        <w:pStyle w:val="ListParagraph"/>
-        <w:numPr>
-          <w:ilvl w:val="3"/>
-          <w:numId w:val="3"/>
-        </w:numPr>
-        <w:spacing w:line="480" w:lineRule="auto"/>
-      </w:pPr>
-      <w:r>
-        <w:t>User Table</w:t>
-      </w:r>
-    </w:p>
-    <w:p>
-      <w:pPr>
-        <w:pStyle w:val="ListParagraph"/>
-        <w:numPr>
-          <w:ilvl w:val="3"/>
-          <w:numId w:val="3"/>
-        </w:numPr>
-        <w:spacing w:line="480" w:lineRule="auto"/>
-      </w:pPr>
-      <w:r>
-        <w:t>Project Table</w:t>
-      </w:r>
-    </w:p>
-    <w:p>
-      <w:pPr>
-        <w:pStyle w:val="ListParagraph"/>
-        <w:numPr>
-          <w:ilvl w:val="3"/>
-          <w:numId w:val="3"/>
-        </w:numPr>
-        <w:spacing w:line="480" w:lineRule="auto"/>
-      </w:pPr>
-      <w:r>
-        <w:t>Project Lookup Table</w:t>
-      </w:r>
-    </w:p>
-    <w:p>
-      <w:pPr>
-        <w:pStyle w:val="ListParagraph"/>
-        <w:numPr>
-          <w:ilvl w:val="3"/>
-          <w:numId w:val="3"/>
+          <w:numId w:val="10"/>
         </w:numPr>
         <w:spacing w:line="480" w:lineRule="auto"/>
       </w:pPr>
       <w:proofErr w:type="spellStart"/>
       <w:r>
-        <w:t>ChangeInStateNotificaiton</w:t>
+        <w:t>WeatherData</w:t>
       </w:r>
       <w:proofErr w:type="spellEnd"/>
       <w:r>
@@ -1766,49 +1635,13 @@
       <w:pPr>
         <w:pStyle w:val="ListParagraph"/>
         <w:numPr>
-          <w:ilvl w:val="3"/>
-          <w:numId w:val="3"/>
-        </w:numPr>
-        <w:spacing w:line="480" w:lineRule="auto"/>
-      </w:pPr>
-      <w:proofErr w:type="spellStart"/>
-      <w:r>
-        <w:t>FutureNotificaiton</w:t>
-      </w:r>
-      <w:proofErr w:type="spellEnd"/>
-      <w:r>
-        <w:t xml:space="preserve"> Table</w:t>
-      </w:r>
-    </w:p>
-    <w:p>
-      <w:pPr>
-        <w:pStyle w:val="ListParagraph"/>
-        <w:numPr>
-          <w:ilvl w:val="3"/>
-          <w:numId w:val="3"/>
-        </w:numPr>
-        <w:spacing w:line="480" w:lineRule="auto"/>
-      </w:pPr>
-      <w:proofErr w:type="spellStart"/>
-      <w:r>
-        <w:t>WeatherData</w:t>
-      </w:r>
-      <w:proofErr w:type="spellEnd"/>
-      <w:r>
-        <w:t xml:space="preserve"> Table</w:t>
-      </w:r>
-    </w:p>
-    <w:p>
-      <w:pPr>
-        <w:pStyle w:val="ListParagraph"/>
-        <w:numPr>
-          <w:ilvl w:val="1"/>
-          <w:numId w:val="3"/>
-        </w:numPr>
-        <w:spacing w:line="480" w:lineRule="auto"/>
-      </w:pPr>
-      <w:r>
-        <w:t>Fixed status report based on feedback – Bryan &amp; Daniel</w:t>
+          <w:ilvl w:val="1"/>
+          <w:numId w:val="10"/>
+        </w:numPr>
+        <w:spacing w:line="480" w:lineRule="auto"/>
+      </w:pPr>
+      <w:r>
+        <w:t xml:space="preserve">Fixed status report based on feedback – Bryan &amp; Daniel </w:t>
       </w:r>
     </w:p>
     <w:p>
@@ -1816,7 +1649,7 @@
         <w:pStyle w:val="ListParagraph"/>
         <w:numPr>
           <w:ilvl w:val="0"/>
-          <w:numId w:val="3"/>
+          <w:numId w:val="10"/>
         </w:numPr>
         <w:spacing w:line="480" w:lineRule="auto"/>
         <w:rPr>
@@ -1894,12 +1727,7 @@
         <w:spacing w:line="480" w:lineRule="auto"/>
       </w:pPr>
       <w:r>
-        <w:t>Change wind speed for a point in metric and</w:t>
-      </w:r>
-      <w:bookmarkStart w:id="0" w:name="_GoBack"/>
-      <w:bookmarkEnd w:id="0"/>
-      <w:r>
-        <w:t xml:space="preserve"> standard - Daniel</w:t>
+        <w:t>Change wind speed for a point in metric and standard - Daniel</w:t>
       </w:r>
     </w:p>
     <w:p>
@@ -2432,501 +2260,7 @@
     </w:p>
     <w:p>
       <w:pPr>
-        <w:pStyle w:val="NormalWeb"/>
-        <w:rPr>
-          <w:rFonts w:asciiTheme="minorHAnsi" w:eastAsiaTheme="minorHAnsi" w:hAnsiTheme="minorHAnsi" w:cstheme="minorBidi"/>
-          <w:b/>
-          <w:sz w:val="22"/>
-          <w:szCs w:val="22"/>
-        </w:rPr>
-      </w:pPr>
-      <w:r>
-        <w:rPr>
-          <w:rFonts w:asciiTheme="minorHAnsi" w:eastAsiaTheme="minorHAnsi" w:hAnsiTheme="minorHAnsi" w:cstheme="minorBidi"/>
-          <w:b/>
-          <w:sz w:val="22"/>
-          <w:szCs w:val="22"/>
-        </w:rPr>
-        <w:t xml:space="preserve">d) </w:t>
-      </w:r>
-      <w:r>
-        <w:rPr>
-          <w:rFonts w:ascii="Calibri" w:hAnsi="Calibri"/>
-          <w:b/>
-          <w:sz w:val="22"/>
-          <w:szCs w:val="22"/>
-        </w:rPr>
-        <w:t xml:space="preserve">A listing of tangible work that has been produced (documents, code, etc.) </w:t>
-      </w:r>
-    </w:p>
-    <w:p>
-      <w:pPr>
-        <w:pStyle w:val="ListParagraph"/>
-        <w:numPr>
-          <w:ilvl w:val="0"/>
-          <w:numId w:val="6"/>
-        </w:numPr>
-        <w:spacing w:line="480" w:lineRule="auto"/>
-      </w:pPr>
-      <w:r>
-        <w:t>Documents</w:t>
-      </w:r>
-    </w:p>
-    <w:p>
-      <w:pPr>
-        <w:pStyle w:val="ListParagraph"/>
-        <w:numPr>
-          <w:ilvl w:val="1"/>
-          <w:numId w:val="6"/>
-        </w:numPr>
-        <w:spacing w:line="480" w:lineRule="auto"/>
-      </w:pPr>
-      <w:r>
-        <w:t>Sprint 4 Output</w:t>
-      </w:r>
-    </w:p>
-    <w:p>
-      <w:pPr>
-        <w:pStyle w:val="ListParagraph"/>
-        <w:numPr>
-          <w:ilvl w:val="1"/>
-          <w:numId w:val="6"/>
-        </w:numPr>
-        <w:spacing w:line="480" w:lineRule="auto"/>
-      </w:pPr>
-      <w:r>
-        <w:t>Sprint 5 input</w:t>
-      </w:r>
-    </w:p>
-    <w:p>
-      <w:pPr>
-        <w:pStyle w:val="ListParagraph"/>
-        <w:numPr>
-          <w:ilvl w:val="1"/>
-          <w:numId w:val="6"/>
-        </w:numPr>
-        <w:spacing w:line="480" w:lineRule="auto"/>
-      </w:pPr>
-      <w:r>
-        <w:t>Product Backlog</w:t>
-      </w:r>
-    </w:p>
-    <w:p>
-      <w:pPr>
-        <w:pStyle w:val="ListParagraph"/>
-        <w:numPr>
-          <w:ilvl w:val="1"/>
-          <w:numId w:val="6"/>
-        </w:numPr>
-        <w:spacing w:line="480" w:lineRule="auto"/>
-      </w:pPr>
-      <w:r>
-        <w:t>Product Burndown</w:t>
-      </w:r>
-    </w:p>
-    <w:p>
-      <w:pPr>
-        <w:pStyle w:val="ListParagraph"/>
-        <w:numPr>
-          <w:ilvl w:val="1"/>
-          <w:numId w:val="6"/>
-        </w:numPr>
-        <w:spacing w:line="480" w:lineRule="auto"/>
-      </w:pPr>
-      <w:r>
-        <w:t>Product Effort and Velocity</w:t>
-      </w:r>
-    </w:p>
-    <w:p>
-      <w:pPr>
-        <w:pStyle w:val="ListParagraph"/>
-        <w:numPr>
-          <w:ilvl w:val="1"/>
-          <w:numId w:val="6"/>
-        </w:numPr>
-        <w:spacing w:line="480" w:lineRule="auto"/>
-      </w:pPr>
-      <w:r>
-        <w:t>Project Plan</w:t>
-      </w:r>
-    </w:p>
-    <w:p>
-      <w:pPr>
-        <w:pStyle w:val="ListParagraph"/>
-        <w:numPr>
-          <w:ilvl w:val="1"/>
-          <w:numId w:val="6"/>
-        </w:numPr>
-        <w:spacing w:line="480" w:lineRule="auto"/>
-      </w:pPr>
-      <w:r>
-        <w:t>Test Plan</w:t>
-      </w:r>
-    </w:p>
-    <w:p>
-      <w:pPr>
-        <w:pStyle w:val="ListParagraph"/>
-        <w:numPr>
-          <w:ilvl w:val="0"/>
-          <w:numId w:val="6"/>
-        </w:numPr>
-        <w:spacing w:line="480" w:lineRule="auto"/>
-      </w:pPr>
-      <w:r>
-        <w:lastRenderedPageBreak/>
-        <w:t>Code</w:t>
-      </w:r>
-    </w:p>
-    <w:p>
-      <w:pPr>
-        <w:pStyle w:val="ListParagraph"/>
-        <w:numPr>
-          <w:ilvl w:val="1"/>
-          <w:numId w:val="6"/>
-        </w:numPr>
-        <w:spacing w:line="480" w:lineRule="auto"/>
-      </w:pPr>
-      <w:r>
-        <w:t>graphfunctions.js</w:t>
-      </w:r>
-    </w:p>
-    <w:p>
-      <w:pPr>
-        <w:pStyle w:val="ListParagraph"/>
-        <w:numPr>
-          <w:ilvl w:val="1"/>
-          <w:numId w:val="6"/>
-        </w:numPr>
-        <w:spacing w:line="480" w:lineRule="auto"/>
-      </w:pPr>
-      <w:proofErr w:type="spellStart"/>
-      <w:r>
-        <w:t>forgot.php</w:t>
-      </w:r>
-      <w:proofErr w:type="spellEnd"/>
-    </w:p>
-    <w:p>
-      <w:pPr>
-        <w:pStyle w:val="ListParagraph"/>
-        <w:numPr>
-          <w:ilvl w:val="1"/>
-          <w:numId w:val="6"/>
-        </w:numPr>
-        <w:spacing w:line="480" w:lineRule="auto"/>
-      </w:pPr>
-      <w:proofErr w:type="spellStart"/>
-      <w:r>
-        <w:t>create.php</w:t>
-      </w:r>
-      <w:proofErr w:type="spellEnd"/>
-    </w:p>
-    <w:p>
-      <w:pPr>
-        <w:pStyle w:val="ListParagraph"/>
-        <w:numPr>
-          <w:ilvl w:val="1"/>
-          <w:numId w:val="6"/>
-        </w:numPr>
-        <w:spacing w:line="480" w:lineRule="auto"/>
-      </w:pPr>
-      <w:proofErr w:type="spellStart"/>
-      <w:r>
-        <w:t>edit.php</w:t>
-      </w:r>
-      <w:proofErr w:type="spellEnd"/>
-    </w:p>
-    <w:p>
-      <w:pPr>
-        <w:pStyle w:val="ListParagraph"/>
-        <w:numPr>
-          <w:ilvl w:val="1"/>
-          <w:numId w:val="6"/>
-        </w:numPr>
-        <w:spacing w:line="480" w:lineRule="auto"/>
-      </w:pPr>
-      <w:proofErr w:type="spellStart"/>
-      <w:r>
-        <w:t>projects.php</w:t>
-      </w:r>
-      <w:proofErr w:type="spellEnd"/>
-    </w:p>
-    <w:p>
-      <w:pPr>
-        <w:pStyle w:val="ListParagraph"/>
-        <w:numPr>
-          <w:ilvl w:val="1"/>
-          <w:numId w:val="6"/>
-        </w:numPr>
-        <w:spacing w:line="480" w:lineRule="auto"/>
-      </w:pPr>
-      <w:r>
-        <w:t xml:space="preserve">forgot.html </w:t>
-      </w:r>
-    </w:p>
-    <w:p>
-      <w:pPr>
-        <w:pStyle w:val="ListParagraph"/>
-        <w:numPr>
-          <w:ilvl w:val="1"/>
-          <w:numId w:val="6"/>
-        </w:numPr>
-        <w:spacing w:line="480" w:lineRule="auto"/>
-      </w:pPr>
-      <w:r>
-        <w:t>about.html</w:t>
-      </w:r>
-    </w:p>
-    <w:p>
-      <w:pPr>
-        <w:pStyle w:val="ListParagraph"/>
-        <w:numPr>
-          <w:ilvl w:val="1"/>
-          <w:numId w:val="6"/>
-        </w:numPr>
-        <w:spacing w:line="480" w:lineRule="auto"/>
-      </w:pPr>
-      <w:r>
-        <w:t>projectPanel.html</w:t>
-      </w:r>
-    </w:p>
-    <w:p>
-      <w:pPr>
-        <w:pStyle w:val="ListParagraph"/>
-        <w:numPr>
-          <w:ilvl w:val="1"/>
-          <w:numId w:val="6"/>
-        </w:numPr>
-        <w:spacing w:line="480" w:lineRule="auto"/>
-      </w:pPr>
-      <w:r>
-        <w:t>graph.html</w:t>
-      </w:r>
-    </w:p>
-    <w:p>
-      <w:pPr>
-        <w:pStyle w:val="ListParagraph"/>
-        <w:numPr>
-          <w:ilvl w:val="1"/>
-          <w:numId w:val="6"/>
-        </w:numPr>
-        <w:spacing w:line="480" w:lineRule="auto"/>
-      </w:pPr>
-      <w:r>
-        <w:t>login.html</w:t>
-      </w:r>
-    </w:p>
-    <w:p>
-      <w:pPr>
-        <w:pStyle w:val="ListParagraph"/>
-        <w:numPr>
-          <w:ilvl w:val="1"/>
-          <w:numId w:val="6"/>
-        </w:numPr>
-        <w:spacing w:line="480" w:lineRule="auto"/>
-      </w:pPr>
-      <w:r>
-        <w:t>navbar.html</w:t>
-      </w:r>
-    </w:p>
-    <w:p>
-      <w:pPr>
-        <w:pStyle w:val="ListParagraph"/>
-        <w:numPr>
-          <w:ilvl w:val="1"/>
-          <w:numId w:val="6"/>
-        </w:numPr>
-        <w:spacing w:line="480" w:lineRule="auto"/>
-      </w:pPr>
-      <w:r>
-        <w:t>enterzip.html</w:t>
-      </w:r>
-    </w:p>
-    <w:p>
-      <w:pPr>
-        <w:pStyle w:val="ListParagraph"/>
-        <w:numPr>
-          <w:ilvl w:val="1"/>
-          <w:numId w:val="6"/>
-        </w:numPr>
-        <w:spacing w:line="480" w:lineRule="auto"/>
-      </w:pPr>
-      <w:proofErr w:type="spellStart"/>
-      <w:r>
-        <w:t>users.php</w:t>
-      </w:r>
-      <w:proofErr w:type="spellEnd"/>
-    </w:p>
-    <w:p>
-      <w:pPr>
-        <w:pStyle w:val="ListParagraph"/>
-        <w:numPr>
-          <w:ilvl w:val="1"/>
-          <w:numId w:val="6"/>
-        </w:numPr>
-        <w:spacing w:line="480" w:lineRule="auto"/>
-      </w:pPr>
-      <w:proofErr w:type="spellStart"/>
-      <w:r>
-        <w:t>projects.php</w:t>
-      </w:r>
-      <w:proofErr w:type="spellEnd"/>
-    </w:p>
-    <w:p>
-      <w:pPr>
-        <w:pStyle w:val="ListParagraph"/>
-        <w:numPr>
-          <w:ilvl w:val="1"/>
-          <w:numId w:val="6"/>
-        </w:numPr>
-        <w:spacing w:line="480" w:lineRule="auto"/>
-      </w:pPr>
-      <w:proofErr w:type="spellStart"/>
-      <w:r>
-        <w:t>weather.php</w:t>
-      </w:r>
-      <w:proofErr w:type="spellEnd"/>
-    </w:p>
-    <w:p>
-      <w:pPr>
-        <w:pStyle w:val="ListParagraph"/>
-        <w:numPr>
-          <w:ilvl w:val="1"/>
-          <w:numId w:val="6"/>
-        </w:numPr>
-        <w:spacing w:line="480" w:lineRule="auto"/>
-      </w:pPr>
-      <w:proofErr w:type="spellStart"/>
-      <w:r>
-        <w:t>test.php</w:t>
-      </w:r>
-      <w:proofErr w:type="spellEnd"/>
-    </w:p>
-    <w:p>
-      <w:pPr>
-        <w:pStyle w:val="ListParagraph"/>
-        <w:numPr>
-          <w:ilvl w:val="1"/>
-          <w:numId w:val="6"/>
-        </w:numPr>
-        <w:spacing w:line="480" w:lineRule="auto"/>
-      </w:pPr>
-      <w:r>
-        <w:t>SQL create table statements</w:t>
-      </w:r>
-    </w:p>
-    <w:p>
-      <w:pPr>
-        <w:pStyle w:val="ListParagraph"/>
-        <w:numPr>
-          <w:ilvl w:val="2"/>
-          <w:numId w:val="6"/>
-        </w:numPr>
-        <w:spacing w:line="480" w:lineRule="auto"/>
-      </w:pPr>
-      <w:r>
-        <w:t>Account Database.txt</w:t>
-      </w:r>
-    </w:p>
-    <w:p>
-      <w:pPr>
-        <w:pStyle w:val="ListParagraph"/>
-        <w:numPr>
-          <w:ilvl w:val="2"/>
-          <w:numId w:val="6"/>
-        </w:numPr>
-        <w:spacing w:line="480" w:lineRule="auto"/>
-      </w:pPr>
-      <w:r>
-        <w:t>Users Table.txt</w:t>
-      </w:r>
-    </w:p>
-    <w:p>
-      <w:pPr>
-        <w:pStyle w:val="ListParagraph"/>
-        <w:numPr>
-          <w:ilvl w:val="2"/>
-          <w:numId w:val="6"/>
-        </w:numPr>
-        <w:spacing w:line="480" w:lineRule="auto"/>
-      </w:pPr>
-      <w:r>
-        <w:t>User Project Lookup Table.txt</w:t>
-      </w:r>
-    </w:p>
-    <w:p>
-      <w:pPr>
-        <w:pStyle w:val="ListParagraph"/>
-        <w:numPr>
-          <w:ilvl w:val="2"/>
-          <w:numId w:val="6"/>
-        </w:numPr>
-        <w:spacing w:line="480" w:lineRule="auto"/>
-      </w:pPr>
-      <w:r>
-        <w:t>Projects Table .txt</w:t>
-      </w:r>
-    </w:p>
-    <w:p>
-      <w:pPr>
-        <w:pStyle w:val="ListParagraph"/>
-        <w:numPr>
-          <w:ilvl w:val="2"/>
-          <w:numId w:val="6"/>
-        </w:numPr>
-        <w:spacing w:line="480" w:lineRule="auto"/>
-      </w:pPr>
-      <w:r>
-        <w:t>Weather Table.txt</w:t>
-      </w:r>
-    </w:p>
-    <w:p>
-      <w:pPr>
-        <w:pStyle w:val="ListParagraph"/>
-        <w:numPr>
-          <w:ilvl w:val="0"/>
-          <w:numId w:val="6"/>
-        </w:numPr>
-        <w:spacing w:line="480" w:lineRule="auto"/>
-      </w:pPr>
-      <w:r>
-        <w:t>Site</w:t>
-      </w:r>
-    </w:p>
-    <w:p>
-      <w:pPr>
-        <w:pStyle w:val="ListParagraph"/>
-        <w:numPr>
-          <w:ilvl w:val="1"/>
-          <w:numId w:val="6"/>
-        </w:numPr>
-        <w:spacing w:line="480" w:lineRule="auto"/>
-      </w:pPr>
-      <w:r>
-        <w:t>http://bryalle.duckdns.org</w:t>
-      </w:r>
-      <w:r>
-        <w:t xml:space="preserve"> </w:t>
-      </w:r>
-    </w:p>
-    <w:p>
-      <w:pPr>
-        <w:pStyle w:val="ListParagraph"/>
-        <w:numPr>
-          <w:ilvl w:val="2"/>
-          <w:numId w:val="6"/>
-        </w:numPr>
-        <w:spacing w:line="480" w:lineRule="auto"/>
-      </w:pPr>
-      <w:r>
-        <w:lastRenderedPageBreak/>
-        <w:t>Note: This is what we</w:t>
-      </w:r>
-      <w:r>
-        <w:t xml:space="preserve"> test on. Might not work correctly if we are in a sprint.</w:t>
-      </w:r>
-    </w:p>
-    <w:p>
-      <w:pPr>
+        <w:spacing w:line="480" w:lineRule="auto"/>
         <w:rPr>
           <w:b/>
         </w:rPr>
@@ -2935,12 +2269,17 @@
         <w:rPr>
           <w:b/>
         </w:rPr>
-        <w:t>e) A list of all current major risks, stating whether you mitigated them since the last status report or if you are currently managing them. Specify how it was mitigated or is being managed.</w:t>
-      </w:r>
-    </w:p>
-    <w:p/>
-    <w:p>
-      <w:pPr>
+        <w:t>Tangible work accomplished</w:t>
+      </w:r>
+    </w:p>
+    <w:p>
+      <w:pPr>
+        <w:pStyle w:val="ListParagraph"/>
+        <w:numPr>
+          <w:ilvl w:val="0"/>
+          <w:numId w:val="6"/>
+        </w:numPr>
+        <w:spacing w:line="480" w:lineRule="auto"/>
         <w:rPr>
           <w:b/>
         </w:rPr>
@@ -2949,26 +2288,422 @@
         <w:rPr>
           <w:b/>
         </w:rPr>
-        <w:t xml:space="preserve">There </w:t>
-      </w:r>
-      <w:proofErr w:type="gramStart"/>
-      <w:r>
+        <w:t>Documents</w:t>
+      </w:r>
+    </w:p>
+    <w:p>
+      <w:pPr>
+        <w:pStyle w:val="ListParagraph"/>
+        <w:numPr>
+          <w:ilvl w:val="1"/>
+          <w:numId w:val="6"/>
+        </w:numPr>
+        <w:spacing w:line="480" w:lineRule="auto"/>
+      </w:pPr>
+      <w:r>
+        <w:t>Sprint 4 Output</w:t>
+      </w:r>
+    </w:p>
+    <w:p>
+      <w:pPr>
+        <w:pStyle w:val="ListParagraph"/>
+        <w:numPr>
+          <w:ilvl w:val="1"/>
+          <w:numId w:val="6"/>
+        </w:numPr>
+        <w:spacing w:line="480" w:lineRule="auto"/>
+      </w:pPr>
+      <w:r>
+        <w:t>Sprint 5 input</w:t>
+      </w:r>
+    </w:p>
+    <w:p>
+      <w:pPr>
+        <w:pStyle w:val="ListParagraph"/>
+        <w:numPr>
+          <w:ilvl w:val="1"/>
+          <w:numId w:val="6"/>
+        </w:numPr>
+        <w:spacing w:line="480" w:lineRule="auto"/>
+      </w:pPr>
+      <w:r>
+        <w:t>Product Backlog</w:t>
+      </w:r>
+    </w:p>
+    <w:p>
+      <w:pPr>
+        <w:pStyle w:val="ListParagraph"/>
+        <w:numPr>
+          <w:ilvl w:val="1"/>
+          <w:numId w:val="6"/>
+        </w:numPr>
+        <w:spacing w:line="480" w:lineRule="auto"/>
+      </w:pPr>
+      <w:r>
+        <w:t>Product Burndown</w:t>
+      </w:r>
+    </w:p>
+    <w:p>
+      <w:pPr>
+        <w:pStyle w:val="ListParagraph"/>
+        <w:numPr>
+          <w:ilvl w:val="1"/>
+          <w:numId w:val="6"/>
+        </w:numPr>
+        <w:spacing w:line="480" w:lineRule="auto"/>
+      </w:pPr>
+      <w:r>
+        <w:t>Product Effort and Velocity</w:t>
+      </w:r>
+    </w:p>
+    <w:p>
+      <w:pPr>
+        <w:pStyle w:val="ListParagraph"/>
+        <w:numPr>
+          <w:ilvl w:val="1"/>
+          <w:numId w:val="6"/>
+        </w:numPr>
+        <w:spacing w:line="480" w:lineRule="auto"/>
+      </w:pPr>
+      <w:r>
+        <w:t>Project Plan</w:t>
+      </w:r>
+    </w:p>
+    <w:p>
+      <w:pPr>
+        <w:pStyle w:val="ListParagraph"/>
+        <w:numPr>
+          <w:ilvl w:val="1"/>
+          <w:numId w:val="6"/>
+        </w:numPr>
+        <w:spacing w:line="480" w:lineRule="auto"/>
+      </w:pPr>
+      <w:r>
+        <w:t>Test Plan</w:t>
+      </w:r>
+    </w:p>
+    <w:p>
+      <w:pPr>
+        <w:pStyle w:val="ListParagraph"/>
+        <w:numPr>
+          <w:ilvl w:val="0"/>
+          <w:numId w:val="6"/>
+        </w:numPr>
+        <w:spacing w:line="480" w:lineRule="auto"/>
         <w:rPr>
           <w:b/>
         </w:rPr>
-        <w:t>is no major risks</w:t>
-      </w:r>
-      <w:proofErr w:type="gramEnd"/>
+      </w:pPr>
       <w:r>
         <w:rPr>
           <w:b/>
         </w:rPr>
-        <w:t xml:space="preserve"> left</w:t>
-      </w:r>
-    </w:p>
-    <w:p>
-      <w:r>
-        <w:t xml:space="preserve">Customer adds requirements risk </w:t>
+        <w:lastRenderedPageBreak/>
+        <w:t>Code</w:t>
+      </w:r>
+    </w:p>
+    <w:p>
+      <w:pPr>
+        <w:pStyle w:val="ListParagraph"/>
+        <w:numPr>
+          <w:ilvl w:val="1"/>
+          <w:numId w:val="6"/>
+        </w:numPr>
+        <w:spacing w:line="480" w:lineRule="auto"/>
+      </w:pPr>
+      <w:proofErr w:type="gramStart"/>
+      <w:r>
+        <w:t>graphfunctions.js</w:t>
+      </w:r>
+      <w:proofErr w:type="gramEnd"/>
+    </w:p>
+    <w:p>
+      <w:pPr>
+        <w:pStyle w:val="ListParagraph"/>
+        <w:numPr>
+          <w:ilvl w:val="1"/>
+          <w:numId w:val="6"/>
+        </w:numPr>
+        <w:spacing w:line="480" w:lineRule="auto"/>
+      </w:pPr>
+      <w:proofErr w:type="spellStart"/>
+      <w:r>
+        <w:t>forgot.php</w:t>
+      </w:r>
+      <w:proofErr w:type="spellEnd"/>
+    </w:p>
+    <w:p>
+      <w:pPr>
+        <w:pStyle w:val="ListParagraph"/>
+        <w:numPr>
+          <w:ilvl w:val="1"/>
+          <w:numId w:val="6"/>
+        </w:numPr>
+        <w:spacing w:line="480" w:lineRule="auto"/>
+      </w:pPr>
+      <w:proofErr w:type="spellStart"/>
+      <w:r>
+        <w:t>create.php</w:t>
+      </w:r>
+      <w:proofErr w:type="spellEnd"/>
+    </w:p>
+    <w:p>
+      <w:pPr>
+        <w:pStyle w:val="ListParagraph"/>
+        <w:numPr>
+          <w:ilvl w:val="1"/>
+          <w:numId w:val="6"/>
+        </w:numPr>
+        <w:spacing w:line="480" w:lineRule="auto"/>
+      </w:pPr>
+      <w:proofErr w:type="spellStart"/>
+      <w:r>
+        <w:t>edit.php</w:t>
+      </w:r>
+      <w:proofErr w:type="spellEnd"/>
+    </w:p>
+    <w:p>
+      <w:pPr>
+        <w:pStyle w:val="ListParagraph"/>
+        <w:numPr>
+          <w:ilvl w:val="1"/>
+          <w:numId w:val="6"/>
+        </w:numPr>
+        <w:spacing w:line="480" w:lineRule="auto"/>
+      </w:pPr>
+      <w:proofErr w:type="spellStart"/>
+      <w:r>
+        <w:t>projects.php</w:t>
+      </w:r>
+      <w:proofErr w:type="spellEnd"/>
+    </w:p>
+    <w:p>
+      <w:pPr>
+        <w:pStyle w:val="ListParagraph"/>
+        <w:numPr>
+          <w:ilvl w:val="1"/>
+          <w:numId w:val="6"/>
+        </w:numPr>
+        <w:spacing w:line="480" w:lineRule="auto"/>
+      </w:pPr>
+      <w:r>
+        <w:t xml:space="preserve">forgot.html </w:t>
+      </w:r>
+    </w:p>
+    <w:p>
+      <w:pPr>
+        <w:pStyle w:val="ListParagraph"/>
+        <w:numPr>
+          <w:ilvl w:val="1"/>
+          <w:numId w:val="6"/>
+        </w:numPr>
+        <w:spacing w:line="480" w:lineRule="auto"/>
+      </w:pPr>
+      <w:r>
+        <w:t>about.html</w:t>
+      </w:r>
+    </w:p>
+    <w:p>
+      <w:pPr>
+        <w:pStyle w:val="ListParagraph"/>
+        <w:numPr>
+          <w:ilvl w:val="1"/>
+          <w:numId w:val="6"/>
+        </w:numPr>
+        <w:spacing w:line="480" w:lineRule="auto"/>
+      </w:pPr>
+      <w:r>
+        <w:t>projectPanel.html</w:t>
+      </w:r>
+    </w:p>
+    <w:p>
+      <w:pPr>
+        <w:pStyle w:val="ListParagraph"/>
+        <w:numPr>
+          <w:ilvl w:val="1"/>
+          <w:numId w:val="6"/>
+        </w:numPr>
+        <w:spacing w:line="480" w:lineRule="auto"/>
+      </w:pPr>
+      <w:r>
+        <w:t>graph.html</w:t>
+      </w:r>
+    </w:p>
+    <w:p>
+      <w:pPr>
+        <w:pStyle w:val="ListParagraph"/>
+        <w:numPr>
+          <w:ilvl w:val="1"/>
+          <w:numId w:val="6"/>
+        </w:numPr>
+        <w:spacing w:line="480" w:lineRule="auto"/>
+      </w:pPr>
+      <w:r>
+        <w:t>login.html</w:t>
+      </w:r>
+    </w:p>
+    <w:p>
+      <w:pPr>
+        <w:pStyle w:val="ListParagraph"/>
+        <w:numPr>
+          <w:ilvl w:val="1"/>
+          <w:numId w:val="6"/>
+        </w:numPr>
+        <w:spacing w:line="480" w:lineRule="auto"/>
+      </w:pPr>
+      <w:r>
+        <w:t>navbar.html</w:t>
+      </w:r>
+    </w:p>
+    <w:p>
+      <w:pPr>
+        <w:pStyle w:val="ListParagraph"/>
+        <w:numPr>
+          <w:ilvl w:val="1"/>
+          <w:numId w:val="6"/>
+        </w:numPr>
+        <w:spacing w:line="480" w:lineRule="auto"/>
+      </w:pPr>
+      <w:r>
+        <w:t>enterzip.html</w:t>
+      </w:r>
+    </w:p>
+    <w:p>
+      <w:pPr>
+        <w:pStyle w:val="ListParagraph"/>
+        <w:numPr>
+          <w:ilvl w:val="1"/>
+          <w:numId w:val="6"/>
+        </w:numPr>
+        <w:spacing w:line="480" w:lineRule="auto"/>
+      </w:pPr>
+      <w:proofErr w:type="spellStart"/>
+      <w:r>
+        <w:t>users.php</w:t>
+      </w:r>
+      <w:proofErr w:type="spellEnd"/>
+    </w:p>
+    <w:p>
+      <w:pPr>
+        <w:pStyle w:val="ListParagraph"/>
+        <w:numPr>
+          <w:ilvl w:val="1"/>
+          <w:numId w:val="6"/>
+        </w:numPr>
+        <w:spacing w:line="480" w:lineRule="auto"/>
+      </w:pPr>
+      <w:proofErr w:type="spellStart"/>
+      <w:r>
+        <w:t>projects.php</w:t>
+      </w:r>
+      <w:proofErr w:type="spellEnd"/>
+    </w:p>
+    <w:p>
+      <w:pPr>
+        <w:pStyle w:val="ListParagraph"/>
+        <w:numPr>
+          <w:ilvl w:val="1"/>
+          <w:numId w:val="6"/>
+        </w:numPr>
+        <w:spacing w:line="480" w:lineRule="auto"/>
+      </w:pPr>
+      <w:proofErr w:type="spellStart"/>
+      <w:r>
+        <w:t>weather.php</w:t>
+      </w:r>
+      <w:proofErr w:type="spellEnd"/>
+    </w:p>
+    <w:p>
+      <w:pPr>
+        <w:pStyle w:val="ListParagraph"/>
+        <w:numPr>
+          <w:ilvl w:val="1"/>
+          <w:numId w:val="6"/>
+        </w:numPr>
+        <w:spacing w:line="480" w:lineRule="auto"/>
+      </w:pPr>
+      <w:proofErr w:type="spellStart"/>
+      <w:r>
+        <w:t>test.php</w:t>
+      </w:r>
+      <w:proofErr w:type="spellEnd"/>
+    </w:p>
+    <w:p>
+      <w:pPr>
+        <w:pStyle w:val="ListParagraph"/>
+        <w:numPr>
+          <w:ilvl w:val="1"/>
+          <w:numId w:val="6"/>
+        </w:numPr>
+        <w:spacing w:line="480" w:lineRule="auto"/>
+      </w:pPr>
+      <w:r>
+        <w:t>SQL create table statements</w:t>
+      </w:r>
+    </w:p>
+    <w:p>
+      <w:pPr>
+        <w:pStyle w:val="ListParagraph"/>
+        <w:numPr>
+          <w:ilvl w:val="2"/>
+          <w:numId w:val="6"/>
+        </w:numPr>
+        <w:spacing w:line="480" w:lineRule="auto"/>
+      </w:pPr>
+      <w:r>
+        <w:t>Account Database.txt</w:t>
+      </w:r>
+    </w:p>
+    <w:p>
+      <w:pPr>
+        <w:pStyle w:val="ListParagraph"/>
+        <w:numPr>
+          <w:ilvl w:val="2"/>
+          <w:numId w:val="6"/>
+        </w:numPr>
+        <w:spacing w:line="480" w:lineRule="auto"/>
+      </w:pPr>
+      <w:r>
+        <w:t>Users Table.txt</w:t>
+      </w:r>
+    </w:p>
+    <w:p>
+      <w:pPr>
+        <w:pStyle w:val="ListParagraph"/>
+        <w:numPr>
+          <w:ilvl w:val="2"/>
+          <w:numId w:val="6"/>
+        </w:numPr>
+        <w:spacing w:line="480" w:lineRule="auto"/>
+      </w:pPr>
+      <w:r>
+        <w:t>User Project Lookup Table.txt</w:t>
+      </w:r>
+    </w:p>
+    <w:p>
+      <w:pPr>
+        <w:pStyle w:val="ListParagraph"/>
+        <w:numPr>
+          <w:ilvl w:val="2"/>
+          <w:numId w:val="6"/>
+        </w:numPr>
+        <w:spacing w:line="480" w:lineRule="auto"/>
+      </w:pPr>
+      <w:r>
+        <w:t>Projects Table .txt</w:t>
+      </w:r>
+    </w:p>
+    <w:p>
+      <w:pPr>
+        <w:pStyle w:val="ListParagraph"/>
+        <w:numPr>
+          <w:ilvl w:val="2"/>
+          <w:numId w:val="6"/>
+        </w:numPr>
+        <w:spacing w:line="480" w:lineRule="auto"/>
+      </w:pPr>
+      <w:r>
+        <w:t>Weather Table.txt</w:t>
       </w:r>
     </w:p>
     <w:p>
@@ -2976,86 +2711,8 @@
         <w:pStyle w:val="ListParagraph"/>
         <w:numPr>
           <w:ilvl w:val="0"/>
-          <w:numId w:val="8"/>
-        </w:numPr>
-      </w:pPr>
-      <w:r>
-        <w:t>C</w:t>
-      </w:r>
-      <w:r>
-        <w:t xml:space="preserve">urrently </w:t>
-      </w:r>
-      <w:r>
-        <w:t>being managed. If a client adds a requirement and it</w:t>
-      </w:r>
-      <w:r>
-        <w:t>’</w:t>
-      </w:r>
-      <w:r>
-        <w:t>s not very important</w:t>
-      </w:r>
-      <w:r>
-        <w:t xml:space="preserve"> to the client</w:t>
-      </w:r>
-      <w:r>
-        <w:t xml:space="preserve"> or we don’t think we can finish the project </w:t>
-      </w:r>
-      <w:r>
-        <w:t>if we</w:t>
-      </w:r>
-      <w:r>
-        <w:t xml:space="preserve"> </w:t>
-      </w:r>
-      <w:r>
-        <w:t xml:space="preserve">add the requirement, then the added requirement will be added to the end of the </w:t>
-      </w:r>
-      <w:r>
-        <w:t>product</w:t>
-      </w:r>
-      <w:r>
-        <w:t xml:space="preserve"> backlog</w:t>
-      </w:r>
-      <w:r>
-        <w:t>. I</w:t>
-      </w:r>
-      <w:r>
-        <w:t xml:space="preserve">f we get done earlier </w:t>
-      </w:r>
-      <w:proofErr w:type="spellStart"/>
-      <w:r>
-        <w:t>then</w:t>
-      </w:r>
-      <w:proofErr w:type="spellEnd"/>
-      <w:r>
-        <w:t xml:space="preserve"> scheduled we can work on the requirement</w:t>
-      </w:r>
-      <w:r>
-        <w:t>. The client will be informed of this and if the client wants to re-prioritize the requirements then all of the requirements will have to be reanalyzed and rescheduled.</w:t>
-      </w:r>
-    </w:p>
-    <w:p>
-      <w:r>
-        <w:t>Cannot get</w:t>
-      </w:r>
-      <w:r>
-        <w:t xml:space="preserve"> SIUE email risk was mitigated</w:t>
-      </w:r>
-    </w:p>
-    <w:p>
-      <w:pPr>
-        <w:pStyle w:val="ListParagraph"/>
-        <w:numPr>
-          <w:ilvl w:val="0"/>
-          <w:numId w:val="9"/>
-        </w:numPr>
-      </w:pPr>
-      <w:r>
-        <w:t>This was mitigated by working with ITS and getting the SIUE e-mail.</w:t>
-      </w:r>
-    </w:p>
-    <w:p/>
-    <w:p>
-      <w:pPr>
+          <w:numId w:val="6"/>
+        </w:numPr>
         <w:spacing w:line="480" w:lineRule="auto"/>
         <w:rPr>
           <w:b/>
@@ -3065,13 +2722,166 @@
         <w:rPr>
           <w:b/>
         </w:rPr>
-        <w:t xml:space="preserve">6) </w:t>
-      </w:r>
+        <w:t>Site</w:t>
+      </w:r>
+    </w:p>
+    <w:p>
+      <w:pPr>
+        <w:pStyle w:val="ListParagraph"/>
+        <w:numPr>
+          <w:ilvl w:val="1"/>
+          <w:numId w:val="6"/>
+        </w:numPr>
+        <w:spacing w:line="480" w:lineRule="auto"/>
+      </w:pPr>
+      <w:r>
+        <w:t>http://bryalle.duckdns.org</w:t>
+      </w:r>
+      <w:r>
+        <w:t xml:space="preserve"> </w:t>
+      </w:r>
+    </w:p>
+    <w:p>
+      <w:pPr>
+        <w:pStyle w:val="ListParagraph"/>
+        <w:numPr>
+          <w:ilvl w:val="2"/>
+          <w:numId w:val="6"/>
+        </w:numPr>
+        <w:spacing w:line="480" w:lineRule="auto"/>
+      </w:pPr>
+      <w:r>
+        <w:lastRenderedPageBreak/>
+        <w:t>Note: This is what we</w:t>
+      </w:r>
+      <w:r>
+        <w:t xml:space="preserve"> test on. Might not work correctly if we are in a sprint.</w:t>
+      </w:r>
+    </w:p>
+    <w:p>
       <w:r>
         <w:rPr>
           <w:b/>
         </w:rPr>
-        <w:t>A list of upcoming major “to do” items (milestones) between now and the anticipated next status report. An “anticipated” report also includes the CS425/CS499 final presentation.</w:t>
+        <w:t>Risks</w:t>
+      </w:r>
+    </w:p>
+    <w:p>
+      <w:r>
+        <w:t xml:space="preserve">There </w:t>
+      </w:r>
+      <w:r>
+        <w:t>are no major risks left</w:t>
+      </w:r>
+    </w:p>
+    <w:p>
+      <w:pPr>
+        <w:pStyle w:val="ListParagraph"/>
+        <w:numPr>
+          <w:ilvl w:val="0"/>
+          <w:numId w:val="11"/>
+        </w:numPr>
+      </w:pPr>
+      <w:r>
+        <w:t xml:space="preserve">Customer adds requirements risk </w:t>
+      </w:r>
+    </w:p>
+    <w:p>
+      <w:pPr>
+        <w:pStyle w:val="ListParagraph"/>
+        <w:numPr>
+          <w:ilvl w:val="1"/>
+          <w:numId w:val="11"/>
+        </w:numPr>
+      </w:pPr>
+      <w:r>
+        <w:t>C</w:t>
+      </w:r>
+      <w:r>
+        <w:t xml:space="preserve">urrently </w:t>
+      </w:r>
+      <w:r>
+        <w:t>being managed. If a client adds a requirement and it</w:t>
+      </w:r>
+      <w:r>
+        <w:t>’</w:t>
+      </w:r>
+      <w:r>
+        <w:t>s not very important</w:t>
+      </w:r>
+      <w:r>
+        <w:t xml:space="preserve"> to the client</w:t>
+      </w:r>
+      <w:r>
+        <w:t xml:space="preserve"> or we don’t think we can finish the project </w:t>
+      </w:r>
+      <w:r>
+        <w:t>if we</w:t>
+      </w:r>
+      <w:r>
+        <w:t xml:space="preserve"> </w:t>
+      </w:r>
+      <w:r>
+        <w:t xml:space="preserve">add the requirement, then the added requirement will be added to the end of the </w:t>
+      </w:r>
+      <w:r>
+        <w:t>product</w:t>
+      </w:r>
+      <w:r>
+        <w:t xml:space="preserve"> backlog</w:t>
+      </w:r>
+      <w:r>
+        <w:t>. I</w:t>
+      </w:r>
+      <w:r>
+        <w:t xml:space="preserve">f we get done earlier </w:t>
+      </w:r>
+      <w:r>
+        <w:t>then scheduled we can work on the requirement</w:t>
+      </w:r>
+      <w:r>
+        <w:t>. The client will be informed of this and if the client wants to re-prioritize the requirements then all of the requirements will have to be reanalyzed and rescheduled.</w:t>
+      </w:r>
+    </w:p>
+    <w:p>
+      <w:pPr>
+        <w:pStyle w:val="ListParagraph"/>
+        <w:numPr>
+          <w:ilvl w:val="0"/>
+          <w:numId w:val="11"/>
+        </w:numPr>
+      </w:pPr>
+      <w:r>
+        <w:t>Cannot get</w:t>
+      </w:r>
+      <w:r>
+        <w:t xml:space="preserve"> SIUE email risk was mitigated</w:t>
+      </w:r>
+    </w:p>
+    <w:p>
+      <w:pPr>
+        <w:pStyle w:val="ListParagraph"/>
+        <w:numPr>
+          <w:ilvl w:val="1"/>
+          <w:numId w:val="11"/>
+        </w:numPr>
+      </w:pPr>
+      <w:r>
+        <w:t>This was mitigated by working with ITS and getting the SIUE e-mail.</w:t>
+      </w:r>
+    </w:p>
+    <w:p/>
+    <w:p>
+      <w:pPr>
+        <w:rPr>
+          <w:b/>
+        </w:rPr>
+      </w:pPr>
+      <w:r>
+        <w:rPr>
+          <w:b/>
+        </w:rPr>
+        <w:t>Upcoming Milestones</w:t>
       </w:r>
     </w:p>
     <w:p>
@@ -3238,59 +3048,59 @@
         <w:spacing w:line="480" w:lineRule="auto"/>
       </w:pPr>
       <w:r>
+        <w:t>Forgot Password email</w:t>
+      </w:r>
+    </w:p>
+    <w:p>
+      <w:pPr>
+        <w:pStyle w:val="ListParagraph"/>
+        <w:numPr>
+          <w:ilvl w:val="1"/>
+          <w:numId w:val="4"/>
+        </w:numPr>
+        <w:spacing w:line="480" w:lineRule="auto"/>
+      </w:pPr>
+      <w:r>
+        <w:t>Account creation email</w:t>
+      </w:r>
+    </w:p>
+    <w:p>
+      <w:pPr>
+        <w:pStyle w:val="ListParagraph"/>
+        <w:numPr>
+          <w:ilvl w:val="1"/>
+          <w:numId w:val="4"/>
+        </w:numPr>
+        <w:spacing w:line="480" w:lineRule="auto"/>
+      </w:pPr>
+      <w:r>
+        <w:t>Change in state notification email</w:t>
+      </w:r>
+    </w:p>
+    <w:p>
+      <w:pPr>
+        <w:pStyle w:val="ListParagraph"/>
+        <w:numPr>
+          <w:ilvl w:val="1"/>
+          <w:numId w:val="4"/>
+        </w:numPr>
+        <w:spacing w:line="480" w:lineRule="auto"/>
+      </w:pPr>
+      <w:r>
+        <w:t>Future notification email</w:t>
+      </w:r>
+    </w:p>
+    <w:p>
+      <w:pPr>
+        <w:pStyle w:val="ListParagraph"/>
+        <w:numPr>
+          <w:ilvl w:val="1"/>
+          <w:numId w:val="4"/>
+        </w:numPr>
+        <w:spacing w:line="480" w:lineRule="auto"/>
+      </w:pPr>
+      <w:r>
         <w:lastRenderedPageBreak/>
-        <w:t>Forgot Password email</w:t>
-      </w:r>
-    </w:p>
-    <w:p>
-      <w:pPr>
-        <w:pStyle w:val="ListParagraph"/>
-        <w:numPr>
-          <w:ilvl w:val="1"/>
-          <w:numId w:val="4"/>
-        </w:numPr>
-        <w:spacing w:line="480" w:lineRule="auto"/>
-      </w:pPr>
-      <w:r>
-        <w:t>Account creation email</w:t>
-      </w:r>
-    </w:p>
-    <w:p>
-      <w:pPr>
-        <w:pStyle w:val="ListParagraph"/>
-        <w:numPr>
-          <w:ilvl w:val="1"/>
-          <w:numId w:val="4"/>
-        </w:numPr>
-        <w:spacing w:line="480" w:lineRule="auto"/>
-      </w:pPr>
-      <w:r>
-        <w:t>Change in state notification email</w:t>
-      </w:r>
-    </w:p>
-    <w:p>
-      <w:pPr>
-        <w:pStyle w:val="ListParagraph"/>
-        <w:numPr>
-          <w:ilvl w:val="1"/>
-          <w:numId w:val="4"/>
-        </w:numPr>
-        <w:spacing w:line="480" w:lineRule="auto"/>
-      </w:pPr>
-      <w:r>
-        <w:t>Future notification email</w:t>
-      </w:r>
-    </w:p>
-    <w:p>
-      <w:pPr>
-        <w:pStyle w:val="ListParagraph"/>
-        <w:numPr>
-          <w:ilvl w:val="1"/>
-          <w:numId w:val="4"/>
-        </w:numPr>
-        <w:spacing w:line="480" w:lineRule="auto"/>
-      </w:pPr>
-      <w:r>
         <w:t>Shared Project email</w:t>
       </w:r>
     </w:p>
@@ -3460,12 +3270,6 @@
           <w:b/>
         </w:rPr>
       </w:pPr>
-      <w:r>
-        <w:rPr>
-          <w:b/>
-        </w:rPr>
-        <w:t>7. The team’s general consensus of the project status and capability to deliver the client a working product that meets the client’s needs. Specifically state whether the team believes that the product is achievable with the time remaining before the end of the CS499 semester. Justify the team's response using qualitative data from the project and sprint burndown, effort, and velocity charts.</w:t>
-      </w:r>
     </w:p>
     <w:p>
       <w:pPr>
@@ -3486,31 +3290,39 @@
         <w:spacing w:line="480" w:lineRule="auto"/>
       </w:pPr>
       <w:r>
-        <w:rPr>
-          <w:highlight w:val="green"/>
-        </w:rPr>
-        <w:t xml:space="preserve">We believe as a team that the project is on task and that it can be completed by the end of CS499.  As of right now we have stayed on schedule.  As seen in the project and sprint burndown documents so far, we have completed everything that we wanted to in each sprint if not more. We have been able to accomplish added requirements in each sprints timeframe as well. We did </w:t>
-      </w:r>
-      <w:r>
-        <w:rPr>
-          <w:highlight w:val="green"/>
-        </w:rPr>
-        <w:lastRenderedPageBreak/>
-        <w:t>underestimate the hours required for some tasks, which is why it seems like we are “</w:t>
-      </w:r>
-      <w:proofErr w:type="spellStart"/>
-      <w:r>
-        <w:rPr>
-          <w:highlight w:val="green"/>
-        </w:rPr>
-        <w:t>overburning</w:t>
-      </w:r>
-      <w:proofErr w:type="spellEnd"/>
-      <w:r>
-        <w:rPr>
-          <w:highlight w:val="green"/>
-        </w:rPr>
-        <w:t>” in our product burndown chart.</w:t>
+        <w:t>We believe that the</w:t>
+      </w:r>
+      <w:r>
+        <w:t xml:space="preserve"> </w:t>
+      </w:r>
+      <w:proofErr w:type="gramStart"/>
+      <w:r>
+        <w:t xml:space="preserve">project </w:t>
+      </w:r>
+      <w:r>
+        <w:t>can b</w:t>
+      </w:r>
+      <w:r>
+        <w:t>e completed by the end of CS499</w:t>
+      </w:r>
+      <w:proofErr w:type="gramEnd"/>
+      <w:r>
+        <w:t>.</w:t>
+      </w:r>
+      <w:r>
+        <w:t xml:space="preserve"> </w:t>
+      </w:r>
+      <w:r>
+        <w:t xml:space="preserve">Although we fell behind after sprint 3 we caught back up and are back on schedule. </w:t>
+      </w:r>
+      <w:r>
+        <w:t xml:space="preserve">We have </w:t>
+      </w:r>
+      <w:r>
+        <w:t xml:space="preserve">also </w:t>
+      </w:r>
+      <w:r>
+        <w:t xml:space="preserve">been able to accomplish added requirements in each sprints timeframe as well. </w:t>
       </w:r>
     </w:p>
     <w:p>
@@ -3523,7 +3335,6 @@
       <w:r>
         <w:rPr>
           <w:b/>
-          <w:highlight w:val="green"/>
         </w:rPr>
         <w:t>Self-Evaluation</w:t>
       </w:r>
@@ -3730,6 +3541,7 @@
               <w:spacing w:after="0" w:line="240" w:lineRule="auto"/>
             </w:pPr>
             <w:r>
+              <w:lastRenderedPageBreak/>
               <w:t>Based on our estimations we are sure that we will finish our product by</w:t>
             </w:r>
             <w:r>
@@ -3793,6 +3605,7 @@
                 <w:b/>
                 <w:u w:val="single"/>
               </w:rPr>
+              <w:lastRenderedPageBreak/>
               <w:t>Criteria:</w:t>
             </w:r>
             <w:r>
@@ -4186,7 +3999,6 @@
     </w:tbl>
     <w:p>
       <w:r>
-        <w:lastRenderedPageBreak/>
         <w:br w:type="page"/>
       </w:r>
     </w:p>
@@ -4413,7 +4225,7 @@
     <w:p/>
     <w:p/>
     <w:sectPr>
-      <w:footerReference w:type="default" r:id="rId16"/>
+      <w:footerReference w:type="default" r:id="rId14"/>
       <w:pgSz w:w="12240" w:h="15840"/>
       <w:pgMar w:top="1440" w:right="1440" w:bottom="1440" w:left="1440" w:header="720" w:footer="720" w:gutter="0"/>
       <w:cols w:space="720"/>
@@ -4424,7 +4236,7 @@
 </file>
 
 <file path=word/endnotes.xml><?xml version="1.0" encoding="utf-8"?>
-<w:endnotes xmlns:wpc="http://schemas.microsoft.com/office/word/2010/wordprocessingCanvas" xmlns:mc="http://schemas.openxmlformats.org/markup-compatibility/2006" xmlns:o="urn:schemas-microsoft-com:office:office" xmlns:r="http://schemas.openxmlformats.org/officeDocument/2006/relationships" xmlns:m="http://schemas.openxmlformats.org/officeDocument/2006/math" xmlns:v="urn:schemas-microsoft-com:vml" xmlns:wp14="http://schemas.microsoft.com/office/word/2010/wordprocessingDrawing" xmlns:wp="http://schemas.openxmlformats.org/drawingml/2006/wordprocessingDrawing" xmlns:w10="urn:schemas-microsoft-com:office:word" xmlns:w="http://schemas.openxmlformats.org/wordprocessingml/2006/main" xmlns:w14="http://schemas.microsoft.com/office/word/2010/wordml" xmlns:wpg="http://schemas.microsoft.com/office/word/2010/wordprocessingGroup" xmlns:wpi="http://schemas.microsoft.com/office/word/2010/wordprocessingInk" xmlns:wne="http://schemas.microsoft.com/office/word/2006/wordml" xmlns:wps="http://schemas.microsoft.com/office/word/2010/wordprocessingShape" mc:Ignorable="w14 wp14">
+<w:endnotes xmlns:wpc="http://schemas.microsoft.com/office/word/2010/wordprocessingCanvas" xmlns:mo="http://schemas.microsoft.com/office/mac/office/2008/main" xmlns:mc="http://schemas.openxmlformats.org/markup-compatibility/2006" xmlns:mv="urn:schemas-microsoft-com:mac:vml" xmlns:o="urn:schemas-microsoft-com:office:office" xmlns:r="http://schemas.openxmlformats.org/officeDocument/2006/relationships" xmlns:m="http://schemas.openxmlformats.org/officeDocument/2006/math" xmlns:v="urn:schemas-microsoft-com:vml" xmlns:wp14="http://schemas.microsoft.com/office/word/2010/wordprocessingDrawing" xmlns:wp="http://schemas.openxmlformats.org/drawingml/2006/wordprocessingDrawing" xmlns:w10="urn:schemas-microsoft-com:office:word" xmlns:w="http://schemas.openxmlformats.org/wordprocessingml/2006/main" xmlns:w14="http://schemas.microsoft.com/office/word/2010/wordml" xmlns:wpg="http://schemas.microsoft.com/office/word/2010/wordprocessingGroup" xmlns:wpi="http://schemas.microsoft.com/office/word/2010/wordprocessingInk" xmlns:wne="http://schemas.microsoft.com/office/word/2006/wordml" xmlns:wps="http://schemas.microsoft.com/office/word/2010/wordprocessingShape" mc:Ignorable="w14 wp14">
   <w:endnote w:type="separator" w:id="-1">
     <w:p>
       <w:pPr>
@@ -4449,7 +4261,7 @@
 </file>
 
 <file path=word/footer1.xml><?xml version="1.0" encoding="utf-8"?>
-<w:ftr xmlns:wpc="http://schemas.microsoft.com/office/word/2010/wordprocessingCanvas" xmlns:mc="http://schemas.openxmlformats.org/markup-compatibility/2006" xmlns:o="urn:schemas-microsoft-com:office:office" xmlns:r="http://schemas.openxmlformats.org/officeDocument/2006/relationships" xmlns:m="http://schemas.openxmlformats.org/officeDocument/2006/math" xmlns:v="urn:schemas-microsoft-com:vml" xmlns:wp14="http://schemas.microsoft.com/office/word/2010/wordprocessingDrawing" xmlns:wp="http://schemas.openxmlformats.org/drawingml/2006/wordprocessingDrawing" xmlns:w10="urn:schemas-microsoft-com:office:word" xmlns:w="http://schemas.openxmlformats.org/wordprocessingml/2006/main" xmlns:w14="http://schemas.microsoft.com/office/word/2010/wordml" xmlns:wpg="http://schemas.microsoft.com/office/word/2010/wordprocessingGroup" xmlns:wpi="http://schemas.microsoft.com/office/word/2010/wordprocessingInk" xmlns:wne="http://schemas.microsoft.com/office/word/2006/wordml" xmlns:wps="http://schemas.microsoft.com/office/word/2010/wordprocessingShape" mc:Ignorable="w14 wp14">
+<w:ftr xmlns:wpc="http://schemas.microsoft.com/office/word/2010/wordprocessingCanvas" xmlns:mo="http://schemas.microsoft.com/office/mac/office/2008/main" xmlns:mc="http://schemas.openxmlformats.org/markup-compatibility/2006" xmlns:mv="urn:schemas-microsoft-com:mac:vml" xmlns:o="urn:schemas-microsoft-com:office:office" xmlns:r="http://schemas.openxmlformats.org/officeDocument/2006/relationships" xmlns:m="http://schemas.openxmlformats.org/officeDocument/2006/math" xmlns:v="urn:schemas-microsoft-com:vml" xmlns:wp14="http://schemas.microsoft.com/office/word/2010/wordprocessingDrawing" xmlns:wp="http://schemas.openxmlformats.org/drawingml/2006/wordprocessingDrawing" xmlns:w10="urn:schemas-microsoft-com:office:word" xmlns:w="http://schemas.openxmlformats.org/wordprocessingml/2006/main" xmlns:w14="http://schemas.microsoft.com/office/word/2010/wordml" xmlns:wpg="http://schemas.microsoft.com/office/word/2010/wordprocessingGroup" xmlns:wpi="http://schemas.microsoft.com/office/word/2010/wordprocessingInk" xmlns:wne="http://schemas.microsoft.com/office/word/2006/wordml" xmlns:wps="http://schemas.microsoft.com/office/word/2010/wordprocessingShape" mc:Ignorable="w14 wp14">
   <w:sdt>
     <w:sdtPr>
       <w:id w:val="-184743588"/>
@@ -4502,7 +4314,7 @@
 </file>
 
 <file path=word/footnotes.xml><?xml version="1.0" encoding="utf-8"?>
-<w:footnotes xmlns:wpc="http://schemas.microsoft.com/office/word/2010/wordprocessingCanvas" xmlns:mc="http://schemas.openxmlformats.org/markup-compatibility/2006" xmlns:o="urn:schemas-microsoft-com:office:office" xmlns:r="http://schemas.openxmlformats.org/officeDocument/2006/relationships" xmlns:m="http://schemas.openxmlformats.org/officeDocument/2006/math" xmlns:v="urn:schemas-microsoft-com:vml" xmlns:wp14="http://schemas.microsoft.com/office/word/2010/wordprocessingDrawing" xmlns:wp="http://schemas.openxmlformats.org/drawingml/2006/wordprocessingDrawing" xmlns:w10="urn:schemas-microsoft-com:office:word" xmlns:w="http://schemas.openxmlformats.org/wordprocessingml/2006/main" xmlns:w14="http://schemas.microsoft.com/office/word/2010/wordml" xmlns:wpg="http://schemas.microsoft.com/office/word/2010/wordprocessingGroup" xmlns:wpi="http://schemas.microsoft.com/office/word/2010/wordprocessingInk" xmlns:wne="http://schemas.microsoft.com/office/word/2006/wordml" xmlns:wps="http://schemas.microsoft.com/office/word/2010/wordprocessingShape" mc:Ignorable="w14 wp14">
+<w:footnotes xmlns:wpc="http://schemas.microsoft.com/office/word/2010/wordprocessingCanvas" xmlns:mo="http://schemas.microsoft.com/office/mac/office/2008/main" xmlns:mc="http://schemas.openxmlformats.org/markup-compatibility/2006" xmlns:mv="urn:schemas-microsoft-com:mac:vml" xmlns:o="urn:schemas-microsoft-com:office:office" xmlns:r="http://schemas.openxmlformats.org/officeDocument/2006/relationships" xmlns:m="http://schemas.openxmlformats.org/officeDocument/2006/math" xmlns:v="urn:schemas-microsoft-com:vml" xmlns:wp14="http://schemas.microsoft.com/office/word/2010/wordprocessingDrawing" xmlns:wp="http://schemas.openxmlformats.org/drawingml/2006/wordprocessingDrawing" xmlns:w10="urn:schemas-microsoft-com:office:word" xmlns:w="http://schemas.openxmlformats.org/wordprocessingml/2006/main" xmlns:w14="http://schemas.microsoft.com/office/word/2010/wordml" xmlns:wpg="http://schemas.microsoft.com/office/word/2010/wordprocessingGroup" xmlns:wpi="http://schemas.microsoft.com/office/word/2010/wordprocessingInk" xmlns:wne="http://schemas.microsoft.com/office/word/2006/wordml" xmlns:wps="http://schemas.microsoft.com/office/word/2010/wordprocessingShape" mc:Ignorable="w14 wp14">
   <w:footnote w:type="separator" w:id="-1">
     <w:p>
       <w:pPr>
@@ -4527,7 +4339,7 @@
 </file>
 
 <file path=word/numbering.xml><?xml version="1.0" encoding="utf-8"?>
-<w:numbering xmlns:wpc="http://schemas.microsoft.com/office/word/2010/wordprocessingCanvas" xmlns:mc="http://schemas.openxmlformats.org/markup-compatibility/2006" xmlns:o="urn:schemas-microsoft-com:office:office" xmlns:r="http://schemas.openxmlformats.org/officeDocument/2006/relationships" xmlns:m="http://schemas.openxmlformats.org/officeDocument/2006/math" xmlns:v="urn:schemas-microsoft-com:vml" xmlns:wp14="http://schemas.microsoft.com/office/word/2010/wordprocessingDrawing" xmlns:wp="http://schemas.openxmlformats.org/drawingml/2006/wordprocessingDrawing" xmlns:w10="urn:schemas-microsoft-com:office:word" xmlns:w="http://schemas.openxmlformats.org/wordprocessingml/2006/main" xmlns:w14="http://schemas.microsoft.com/office/word/2010/wordml" xmlns:wpg="http://schemas.microsoft.com/office/word/2010/wordprocessingGroup" xmlns:wpi="http://schemas.microsoft.com/office/word/2010/wordprocessingInk" xmlns:wne="http://schemas.microsoft.com/office/word/2006/wordml" xmlns:wps="http://schemas.microsoft.com/office/word/2010/wordprocessingShape" mc:Ignorable="w14 wp14">
+<w:numbering xmlns:wpc="http://schemas.microsoft.com/office/word/2010/wordprocessingCanvas" xmlns:mo="http://schemas.microsoft.com/office/mac/office/2008/main" xmlns:mc="http://schemas.openxmlformats.org/markup-compatibility/2006" xmlns:mv="urn:schemas-microsoft-com:mac:vml" xmlns:o="urn:schemas-microsoft-com:office:office" xmlns:r="http://schemas.openxmlformats.org/officeDocument/2006/relationships" xmlns:m="http://schemas.openxmlformats.org/officeDocument/2006/math" xmlns:v="urn:schemas-microsoft-com:vml" xmlns:wp14="http://schemas.microsoft.com/office/word/2010/wordprocessingDrawing" xmlns:wp="http://schemas.openxmlformats.org/drawingml/2006/wordprocessingDrawing" xmlns:w10="urn:schemas-microsoft-com:office:word" xmlns:w="http://schemas.openxmlformats.org/wordprocessingml/2006/main" xmlns:w14="http://schemas.microsoft.com/office/word/2010/wordml" xmlns:wpg="http://schemas.microsoft.com/office/word/2010/wordprocessingGroup" xmlns:wpi="http://schemas.microsoft.com/office/word/2010/wordprocessingInk" xmlns:wne="http://schemas.microsoft.com/office/word/2006/wordml" xmlns:wps="http://schemas.microsoft.com/office/word/2010/wordprocessingShape" mc:Ignorable="w14 wp14">
   <w:abstractNum w:abstractNumId="0">
     <w:nsid w:val="0AFA45F1"/>
     <w:multiLevelType w:val="hybridMultilevel"/>
@@ -5207,6 +5019,119 @@
     </w:lvl>
   </w:abstractNum>
   <w:abstractNum w:abstractNumId="6">
+    <w:nsid w:val="557073C9"/>
+    <w:multiLevelType w:val="hybridMultilevel"/>
+    <w:tmpl w:val="92CE563E"/>
+    <w:lvl w:ilvl="0" w:tplc="04090001">
+      <w:start w:val="1"/>
+      <w:numFmt w:val="bullet"/>
+      <w:lvlText w:val=""/>
+      <w:lvlJc w:val="left"/>
+      <w:pPr>
+        <w:ind w:left="720" w:hanging="360"/>
+      </w:pPr>
+      <w:rPr>
+        <w:rFonts w:ascii="Symbol" w:hAnsi="Symbol" w:hint="default"/>
+      </w:rPr>
+    </w:lvl>
+    <w:lvl w:ilvl="1" w:tplc="04090003">
+      <w:start w:val="1"/>
+      <w:numFmt w:val="bullet"/>
+      <w:lvlText w:val="o"/>
+      <w:lvlJc w:val="left"/>
+      <w:pPr>
+        <w:ind w:left="1440" w:hanging="360"/>
+      </w:pPr>
+      <w:rPr>
+        <w:rFonts w:ascii="Courier New" w:hAnsi="Courier New" w:hint="default"/>
+      </w:rPr>
+    </w:lvl>
+    <w:lvl w:ilvl="2" w:tplc="04090005" w:tentative="1">
+      <w:start w:val="1"/>
+      <w:numFmt w:val="bullet"/>
+      <w:lvlText w:val=""/>
+      <w:lvlJc w:val="left"/>
+      <w:pPr>
+        <w:ind w:left="2160" w:hanging="360"/>
+      </w:pPr>
+      <w:rPr>
+        <w:rFonts w:ascii="Wingdings" w:hAnsi="Wingdings" w:hint="default"/>
+      </w:rPr>
+    </w:lvl>
+    <w:lvl w:ilvl="3" w:tplc="04090001" w:tentative="1">
+      <w:start w:val="1"/>
+      <w:numFmt w:val="bullet"/>
+      <w:lvlText w:val=""/>
+      <w:lvlJc w:val="left"/>
+      <w:pPr>
+        <w:ind w:left="2880" w:hanging="360"/>
+      </w:pPr>
+      <w:rPr>
+        <w:rFonts w:ascii="Symbol" w:hAnsi="Symbol" w:hint="default"/>
+      </w:rPr>
+    </w:lvl>
+    <w:lvl w:ilvl="4" w:tplc="04090003" w:tentative="1">
+      <w:start w:val="1"/>
+      <w:numFmt w:val="bullet"/>
+      <w:lvlText w:val="o"/>
+      <w:lvlJc w:val="left"/>
+      <w:pPr>
+        <w:ind w:left="3600" w:hanging="360"/>
+      </w:pPr>
+      <w:rPr>
+        <w:rFonts w:ascii="Courier New" w:hAnsi="Courier New" w:hint="default"/>
+      </w:rPr>
+    </w:lvl>
+    <w:lvl w:ilvl="5" w:tplc="04090005" w:tentative="1">
+      <w:start w:val="1"/>
+      <w:numFmt w:val="bullet"/>
+      <w:lvlText w:val=""/>
+      <w:lvlJc w:val="left"/>
+      <w:pPr>
+        <w:ind w:left="4320" w:hanging="360"/>
+      </w:pPr>
+      <w:rPr>
+        <w:rFonts w:ascii="Wingdings" w:hAnsi="Wingdings" w:hint="default"/>
+      </w:rPr>
+    </w:lvl>
+    <w:lvl w:ilvl="6" w:tplc="04090001" w:tentative="1">
+      <w:start w:val="1"/>
+      <w:numFmt w:val="bullet"/>
+      <w:lvlText w:val=""/>
+      <w:lvlJc w:val="left"/>
+      <w:pPr>
+        <w:ind w:left="5040" w:hanging="360"/>
+      </w:pPr>
+      <w:rPr>
+        <w:rFonts w:ascii="Symbol" w:hAnsi="Symbol" w:hint="default"/>
+      </w:rPr>
+    </w:lvl>
+    <w:lvl w:ilvl="7" w:tplc="04090003" w:tentative="1">
+      <w:start w:val="1"/>
+      <w:numFmt w:val="bullet"/>
+      <w:lvlText w:val="o"/>
+      <w:lvlJc w:val="left"/>
+      <w:pPr>
+        <w:ind w:left="5760" w:hanging="360"/>
+      </w:pPr>
+      <w:rPr>
+        <w:rFonts w:ascii="Courier New" w:hAnsi="Courier New" w:hint="default"/>
+      </w:rPr>
+    </w:lvl>
+    <w:lvl w:ilvl="8" w:tplc="04090005" w:tentative="1">
+      <w:start w:val="1"/>
+      <w:numFmt w:val="bullet"/>
+      <w:lvlText w:val=""/>
+      <w:lvlJc w:val="left"/>
+      <w:pPr>
+        <w:ind w:left="6480" w:hanging="360"/>
+      </w:pPr>
+      <w:rPr>
+        <w:rFonts w:ascii="Wingdings" w:hAnsi="Wingdings" w:hint="default"/>
+      </w:rPr>
+    </w:lvl>
+  </w:abstractNum>
+  <w:abstractNum w:abstractNumId="7">
     <w:nsid w:val="63917F12"/>
     <w:multiLevelType w:val="hybridMultilevel"/>
     <w:tmpl w:val="4022B2D4"/>
@@ -5319,7 +5244,7 @@
       </w:rPr>
     </w:lvl>
   </w:abstractNum>
-  <w:abstractNum w:abstractNumId="7">
+  <w:abstractNum w:abstractNumId="8">
     <w:nsid w:val="661A3F09"/>
     <w:multiLevelType w:val="hybridMultilevel"/>
     <w:tmpl w:val="E12258DE"/>
@@ -5432,10 +5357,123 @@
       </w:rPr>
     </w:lvl>
   </w:abstractNum>
-  <w:abstractNum w:abstractNumId="8">
+  <w:abstractNum w:abstractNumId="9">
     <w:nsid w:val="6BD04881"/>
     <w:multiLevelType w:val="hybridMultilevel"/>
     <w:tmpl w:val="8C88BB6E"/>
+    <w:lvl w:ilvl="0" w:tplc="04090001">
+      <w:start w:val="1"/>
+      <w:numFmt w:val="bullet"/>
+      <w:lvlText w:val=""/>
+      <w:lvlJc w:val="left"/>
+      <w:pPr>
+        <w:ind w:left="720" w:hanging="360"/>
+      </w:pPr>
+      <w:rPr>
+        <w:rFonts w:ascii="Symbol" w:hAnsi="Symbol" w:hint="default"/>
+      </w:rPr>
+    </w:lvl>
+    <w:lvl w:ilvl="1" w:tplc="04090003">
+      <w:start w:val="1"/>
+      <w:numFmt w:val="bullet"/>
+      <w:lvlText w:val="o"/>
+      <w:lvlJc w:val="left"/>
+      <w:pPr>
+        <w:ind w:left="1440" w:hanging="360"/>
+      </w:pPr>
+      <w:rPr>
+        <w:rFonts w:ascii="Courier New" w:hAnsi="Courier New" w:hint="default"/>
+      </w:rPr>
+    </w:lvl>
+    <w:lvl w:ilvl="2" w:tplc="04090005">
+      <w:start w:val="1"/>
+      <w:numFmt w:val="bullet"/>
+      <w:lvlText w:val=""/>
+      <w:lvlJc w:val="left"/>
+      <w:pPr>
+        <w:ind w:left="2160" w:hanging="360"/>
+      </w:pPr>
+      <w:rPr>
+        <w:rFonts w:ascii="Wingdings" w:hAnsi="Wingdings" w:hint="default"/>
+      </w:rPr>
+    </w:lvl>
+    <w:lvl w:ilvl="3" w:tplc="04090001">
+      <w:start w:val="1"/>
+      <w:numFmt w:val="bullet"/>
+      <w:lvlText w:val=""/>
+      <w:lvlJc w:val="left"/>
+      <w:pPr>
+        <w:ind w:left="2880" w:hanging="360"/>
+      </w:pPr>
+      <w:rPr>
+        <w:rFonts w:ascii="Symbol" w:hAnsi="Symbol" w:hint="default"/>
+      </w:rPr>
+    </w:lvl>
+    <w:lvl w:ilvl="4" w:tplc="04090003" w:tentative="1">
+      <w:start w:val="1"/>
+      <w:numFmt w:val="bullet"/>
+      <w:lvlText w:val="o"/>
+      <w:lvlJc w:val="left"/>
+      <w:pPr>
+        <w:ind w:left="3600" w:hanging="360"/>
+      </w:pPr>
+      <w:rPr>
+        <w:rFonts w:ascii="Courier New" w:hAnsi="Courier New" w:hint="default"/>
+      </w:rPr>
+    </w:lvl>
+    <w:lvl w:ilvl="5" w:tplc="04090005" w:tentative="1">
+      <w:start w:val="1"/>
+      <w:numFmt w:val="bullet"/>
+      <w:lvlText w:val=""/>
+      <w:lvlJc w:val="left"/>
+      <w:pPr>
+        <w:ind w:left="4320" w:hanging="360"/>
+      </w:pPr>
+      <w:rPr>
+        <w:rFonts w:ascii="Wingdings" w:hAnsi="Wingdings" w:hint="default"/>
+      </w:rPr>
+    </w:lvl>
+    <w:lvl w:ilvl="6" w:tplc="04090001" w:tentative="1">
+      <w:start w:val="1"/>
+      <w:numFmt w:val="bullet"/>
+      <w:lvlText w:val=""/>
+      <w:lvlJc w:val="left"/>
+      <w:pPr>
+        <w:ind w:left="5040" w:hanging="360"/>
+      </w:pPr>
+      <w:rPr>
+        <w:rFonts w:ascii="Symbol" w:hAnsi="Symbol" w:hint="default"/>
+      </w:rPr>
+    </w:lvl>
+    <w:lvl w:ilvl="7" w:tplc="04090003" w:tentative="1">
+      <w:start w:val="1"/>
+      <w:numFmt w:val="bullet"/>
+      <w:lvlText w:val="o"/>
+      <w:lvlJc w:val="left"/>
+      <w:pPr>
+        <w:ind w:left="5760" w:hanging="360"/>
+      </w:pPr>
+      <w:rPr>
+        <w:rFonts w:ascii="Courier New" w:hAnsi="Courier New" w:hint="default"/>
+      </w:rPr>
+    </w:lvl>
+    <w:lvl w:ilvl="8" w:tplc="04090005" w:tentative="1">
+      <w:start w:val="1"/>
+      <w:numFmt w:val="bullet"/>
+      <w:lvlText w:val=""/>
+      <w:lvlJc w:val="left"/>
+      <w:pPr>
+        <w:ind w:left="6480" w:hanging="360"/>
+      </w:pPr>
+      <w:rPr>
+        <w:rFonts w:ascii="Wingdings" w:hAnsi="Wingdings" w:hint="default"/>
+      </w:rPr>
+    </w:lvl>
+  </w:abstractNum>
+  <w:abstractNum w:abstractNumId="10">
+    <w:nsid w:val="764D3895"/>
+    <w:multiLevelType w:val="hybridMultilevel"/>
+    <w:tmpl w:val="F0D4A032"/>
     <w:lvl w:ilvl="0" w:tplc="04090001">
       <w:start w:val="1"/>
       <w:numFmt w:val="bullet"/>
@@ -5552,7 +5590,7 @@
     <w:abstractNumId w:val="3"/>
   </w:num>
   <w:num w:numId="3">
-    <w:abstractNumId w:val="7"/>
+    <w:abstractNumId w:val="8"/>
   </w:num>
   <w:num w:numId="4">
     <w:abstractNumId w:val="1"/>
@@ -5561,16 +5599,22 @@
     <w:abstractNumId w:val="2"/>
   </w:num>
   <w:num w:numId="6">
-    <w:abstractNumId w:val="6"/>
+    <w:abstractNumId w:val="7"/>
   </w:num>
   <w:num w:numId="7">
-    <w:abstractNumId w:val="8"/>
+    <w:abstractNumId w:val="9"/>
   </w:num>
   <w:num w:numId="8">
     <w:abstractNumId w:val="4"/>
   </w:num>
   <w:num w:numId="9">
     <w:abstractNumId w:val="0"/>
+  </w:num>
+  <w:num w:numId="10">
+    <w:abstractNumId w:val="10"/>
+  </w:num>
+  <w:num w:numId="11">
+    <w:abstractNumId w:val="6"/>
   </w:num>
 </w:numbering>
 </file>
@@ -5588,7 +5632,7 @@
     </w:rPrDefault>
     <w:pPrDefault/>
   </w:docDefaults>
-  <w:latentStyles w:defLockedState="0" w:defUIPriority="99" w:defSemiHidden="1" w:defUnhideWhenUsed="1" w:defQFormat="0" w:count="267">
+  <w:latentStyles w:defLockedState="0" w:defUIPriority="99" w:defSemiHidden="1" w:defUnhideWhenUsed="1" w:defQFormat="0" w:count="276">
     <w:lsdException w:name="Normal" w:semiHidden="0" w:uiPriority="0" w:unhideWhenUsed="0" w:qFormat="1"/>
     <w:lsdException w:name="heading 1" w:semiHidden="0" w:uiPriority="9" w:unhideWhenUsed="0" w:qFormat="1"/>
     <w:lsdException w:name="heading 2" w:uiPriority="9" w:qFormat="1"/>
@@ -5894,7 +5938,7 @@
 </file>
 
 <file path=word/stylesWithEffects.xml><?xml version="1.0" encoding="utf-8"?>
-<w:styles xmlns:wpc="http://schemas.microsoft.com/office/word/2010/wordprocessingCanvas" xmlns:mc="http://schemas.openxmlformats.org/markup-compatibility/2006" xmlns:o="urn:schemas-microsoft-com:office:office" xmlns:r="http://schemas.openxmlformats.org/officeDocument/2006/relationships" xmlns:m="http://schemas.openxmlformats.org/officeDocument/2006/math" xmlns:v="urn:schemas-microsoft-com:vml" xmlns:wp14="http://schemas.microsoft.com/office/word/2010/wordprocessingDrawing" xmlns:wp="http://schemas.openxmlformats.org/drawingml/2006/wordprocessingDrawing" xmlns:w10="urn:schemas-microsoft-com:office:word" xmlns:w="http://schemas.openxmlformats.org/wordprocessingml/2006/main" xmlns:w14="http://schemas.microsoft.com/office/word/2010/wordml" xmlns:wpg="http://schemas.microsoft.com/office/word/2010/wordprocessingGroup" xmlns:wpi="http://schemas.microsoft.com/office/word/2010/wordprocessingInk" xmlns:wne="http://schemas.microsoft.com/office/word/2006/wordml" xmlns:wps="http://schemas.microsoft.com/office/word/2010/wordprocessingShape" mc:Ignorable="w14 wp14">
+<w:styles xmlns:wpc="http://schemas.microsoft.com/office/word/2010/wordprocessingCanvas" xmlns:mo="http://schemas.microsoft.com/office/mac/office/2008/main" xmlns:mc="http://schemas.openxmlformats.org/markup-compatibility/2006" xmlns:mv="urn:schemas-microsoft-com:mac:vml" xmlns:o="urn:schemas-microsoft-com:office:office" xmlns:r="http://schemas.openxmlformats.org/officeDocument/2006/relationships" xmlns:m="http://schemas.openxmlformats.org/officeDocument/2006/math" xmlns:v="urn:schemas-microsoft-com:vml" xmlns:wp14="http://schemas.microsoft.com/office/word/2010/wordprocessingDrawing" xmlns:wp="http://schemas.openxmlformats.org/drawingml/2006/wordprocessingDrawing" xmlns:w10="urn:schemas-microsoft-com:office:word" xmlns:w="http://schemas.openxmlformats.org/wordprocessingml/2006/main" xmlns:w14="http://schemas.microsoft.com/office/word/2010/wordml" xmlns:wpg="http://schemas.microsoft.com/office/word/2010/wordprocessingGroup" xmlns:wpi="http://schemas.microsoft.com/office/word/2010/wordprocessingInk" xmlns:wne="http://schemas.microsoft.com/office/word/2006/wordml" xmlns:wps="http://schemas.microsoft.com/office/word/2010/wordprocessingShape" mc:Ignorable="w14 wp14">
   <w:docDefaults>
     <w:rPrDefault>
       <w:rPr>
@@ -5906,7 +5950,7 @@
     </w:rPrDefault>
     <w:pPrDefault/>
   </w:docDefaults>
-  <w:latentStyles w:defLockedState="0" w:defUIPriority="99" w:defSemiHidden="1" w:defUnhideWhenUsed="1" w:defQFormat="0" w:count="267">
+  <w:latentStyles w:defLockedState="0" w:defUIPriority="99" w:defSemiHidden="1" w:defUnhideWhenUsed="1" w:defQFormat="0" w:count="276">
     <w:lsdException w:name="Normal" w:semiHidden="0" w:uiPriority="0" w:unhideWhenUsed="0" w:qFormat="1"/>
     <w:lsdException w:name="heading 1" w:semiHidden="0" w:uiPriority="9" w:unhideWhenUsed="0" w:qFormat="1"/>
     <w:lsdException w:name="heading 2" w:uiPriority="9" w:qFormat="1"/>
@@ -6246,6 +6290,7 @@
           </a:p>
         </c:rich>
       </c:tx>
+      <c:layout/>
       <c:overlay val="0"/>
     </c:title>
     <c:autoTitleDeleted val="0"/>
@@ -6311,31 +6356,31 @@
                 <c:formatCode>General</c:formatCode>
                 <c:ptCount val="9"/>
                 <c:pt idx="0">
-                  <c:v>143</c:v>
+                  <c:v>143.0</c:v>
                 </c:pt>
                 <c:pt idx="1">
-                  <c:v>125</c:v>
+                  <c:v>125.0</c:v>
                 </c:pt>
                 <c:pt idx="2">
-                  <c:v>107</c:v>
+                  <c:v>107.0</c:v>
                 </c:pt>
                 <c:pt idx="3">
-                  <c:v>89</c:v>
+                  <c:v>89.0</c:v>
                 </c:pt>
                 <c:pt idx="4">
-                  <c:v>71</c:v>
+                  <c:v>71.0</c:v>
                 </c:pt>
                 <c:pt idx="5">
-                  <c:v>53</c:v>
+                  <c:v>53.0</c:v>
                 </c:pt>
                 <c:pt idx="6">
-                  <c:v>35</c:v>
+                  <c:v>35.0</c:v>
                 </c:pt>
                 <c:pt idx="7">
-                  <c:v>17</c:v>
+                  <c:v>17.0</c:v>
                 </c:pt>
                 <c:pt idx="8">
-                  <c:v>0</c:v>
+                  <c:v>0.0</c:v>
                 </c:pt>
               </c:numCache>
             </c:numRef>
@@ -6359,16 +6404,19 @@
                 <c:formatCode>General</c:formatCode>
                 <c:ptCount val="9"/>
                 <c:pt idx="0">
-                  <c:v>143</c:v>
+                  <c:v>143.0</c:v>
                 </c:pt>
                 <c:pt idx="1">
-                  <c:v>132</c:v>
+                  <c:v>129.0</c:v>
                 </c:pt>
                 <c:pt idx="2">
-                  <c:v>105</c:v>
+                  <c:v>120.0</c:v>
                 </c:pt>
                 <c:pt idx="3">
-                  <c:v>73</c:v>
+                  <c:v>90.0</c:v>
+                </c:pt>
+                <c:pt idx="4">
+                  <c:v>68.5</c:v>
                 </c:pt>
               </c:numCache>
             </c:numRef>
@@ -6385,11 +6433,11 @@
         </c:dLbls>
         <c:marker val="1"/>
         <c:smooth val="0"/>
-        <c:axId val="108545152"/>
-        <c:axId val="129761664"/>
+        <c:axId val="2080604488"/>
+        <c:axId val="2072424408"/>
       </c:lineChart>
       <c:catAx>
-        <c:axId val="108545152"/>
+        <c:axId val="2080604488"/>
         <c:scaling>
           <c:orientation val="minMax"/>
         </c:scaling>
@@ -6406,17 +6454,18 @@
                 </a:pPr>
                 <a:r>
                   <a:rPr lang="en-US"/>
-                  <a:t>Weeks</a:t>
+                  <a:t>Sprints</a:t>
                 </a:r>
               </a:p>
             </c:rich>
           </c:tx>
+          <c:layout/>
           <c:overlay val="0"/>
         </c:title>
         <c:majorTickMark val="out"/>
         <c:minorTickMark val="none"/>
         <c:tickLblPos val="nextTo"/>
-        <c:crossAx val="129761664"/>
+        <c:crossAx val="2072424408"/>
         <c:crosses val="autoZero"/>
         <c:auto val="1"/>
         <c:lblAlgn val="ctr"/>
@@ -6424,7 +6473,7 @@
         <c:noMultiLvlLbl val="0"/>
       </c:catAx>
       <c:valAx>
-        <c:axId val="129761664"/>
+        <c:axId val="2072424408"/>
         <c:scaling>
           <c:orientation val="minMax"/>
         </c:scaling>
@@ -6447,19 +6496,21 @@
               </a:p>
             </c:rich>
           </c:tx>
+          <c:layout/>
           <c:overlay val="0"/>
         </c:title>
         <c:numFmt formatCode="General" sourceLinked="1"/>
         <c:majorTickMark val="out"/>
         <c:minorTickMark val="none"/>
         <c:tickLblPos val="nextTo"/>
-        <c:crossAx val="108545152"/>
+        <c:crossAx val="2080604488"/>
         <c:crosses val="autoZero"/>
         <c:crossBetween val="between"/>
       </c:valAx>
     </c:plotArea>
     <c:legend>
       <c:legendPos val="r"/>
+      <c:layout/>
       <c:overlay val="0"/>
     </c:legend>
     <c:plotVisOnly val="1"/>
@@ -6507,6 +6558,7 @@
           </a:p>
         </c:rich>
       </c:tx>
+      <c:layout/>
       <c:overlay val="0"/>
     </c:title>
     <c:autoTitleDeleted val="0"/>
@@ -6532,28 +6584,28 @@
                 <c:formatCode>General</c:formatCode>
                 <c:ptCount val="8"/>
                 <c:pt idx="0">
-                  <c:v>1</c:v>
+                  <c:v>1.0</c:v>
                 </c:pt>
                 <c:pt idx="1">
-                  <c:v>2</c:v>
+                  <c:v>2.0</c:v>
                 </c:pt>
                 <c:pt idx="2">
-                  <c:v>3</c:v>
+                  <c:v>3.0</c:v>
                 </c:pt>
                 <c:pt idx="3">
-                  <c:v>4</c:v>
+                  <c:v>4.0</c:v>
                 </c:pt>
                 <c:pt idx="4">
-                  <c:v>5</c:v>
+                  <c:v>5.0</c:v>
                 </c:pt>
                 <c:pt idx="5">
-                  <c:v>6</c:v>
+                  <c:v>6.0</c:v>
                 </c:pt>
                 <c:pt idx="6">
-                  <c:v>7</c:v>
+                  <c:v>7.0</c:v>
                 </c:pt>
                 <c:pt idx="7">
-                  <c:v>8</c:v>
+                  <c:v>8.0</c:v>
                 </c:pt>
               </c:numCache>
             </c:numRef>
@@ -6568,22 +6620,22 @@
                   <c:v>2.75</c:v>
                 </c:pt>
                 <c:pt idx="1">
-                  <c:v>13</c:v>
+                  <c:v>13.0</c:v>
                 </c:pt>
                 <c:pt idx="2">
-                  <c:v>14</c:v>
+                  <c:v>14.0</c:v>
                 </c:pt>
                 <c:pt idx="3">
-                  <c:v>18</c:v>
+                  <c:v>18.0</c:v>
                 </c:pt>
                 <c:pt idx="4">
-                  <c:v>22</c:v>
+                  <c:v>22.0</c:v>
                 </c:pt>
                 <c:pt idx="5">
-                  <c:v>18</c:v>
+                  <c:v>18.0</c:v>
                 </c:pt>
                 <c:pt idx="6">
-                  <c:v>4</c:v>
+                  <c:v>4.0</c:v>
                 </c:pt>
                 <c:pt idx="7">
                   <c:v>49.5</c:v>
@@ -6606,28 +6658,28 @@
                 <c:formatCode>General</c:formatCode>
                 <c:ptCount val="8"/>
                 <c:pt idx="0">
-                  <c:v>1</c:v>
+                  <c:v>1.0</c:v>
                 </c:pt>
                 <c:pt idx="1">
-                  <c:v>2</c:v>
+                  <c:v>2.0</c:v>
                 </c:pt>
                 <c:pt idx="2">
-                  <c:v>3</c:v>
+                  <c:v>3.0</c:v>
                 </c:pt>
                 <c:pt idx="3">
-                  <c:v>4</c:v>
+                  <c:v>4.0</c:v>
                 </c:pt>
                 <c:pt idx="4">
-                  <c:v>5</c:v>
+                  <c:v>5.0</c:v>
                 </c:pt>
                 <c:pt idx="5">
-                  <c:v>6</c:v>
+                  <c:v>6.0</c:v>
                 </c:pt>
                 <c:pt idx="6">
-                  <c:v>7</c:v>
+                  <c:v>7.0</c:v>
                 </c:pt>
                 <c:pt idx="7">
-                  <c:v>8</c:v>
+                  <c:v>8.0</c:v>
                 </c:pt>
               </c:numCache>
             </c:numRef>
@@ -6642,22 +6694,22 @@
                   <c:v>2.75</c:v>
                 </c:pt>
                 <c:pt idx="1">
-                  <c:v>4</c:v>
+                  <c:v>4.0</c:v>
                 </c:pt>
                 <c:pt idx="2">
-                  <c:v>6</c:v>
+                  <c:v>6.0</c:v>
                 </c:pt>
                 <c:pt idx="3">
-                  <c:v>3</c:v>
+                  <c:v>3.0</c:v>
                 </c:pt>
                 <c:pt idx="4">
-                  <c:v>3</c:v>
+                  <c:v>3.0</c:v>
                 </c:pt>
                 <c:pt idx="5">
-                  <c:v>5</c:v>
+                  <c:v>5.0</c:v>
                 </c:pt>
                 <c:pt idx="6">
-                  <c:v>0</c:v>
+                  <c:v>0.0</c:v>
                 </c:pt>
                 <c:pt idx="7">
                   <c:v>21.5</c:v>
@@ -6680,28 +6732,28 @@
                 <c:formatCode>General</c:formatCode>
                 <c:ptCount val="8"/>
                 <c:pt idx="0">
-                  <c:v>1</c:v>
+                  <c:v>1.0</c:v>
                 </c:pt>
                 <c:pt idx="1">
-                  <c:v>2</c:v>
+                  <c:v>2.0</c:v>
                 </c:pt>
                 <c:pt idx="2">
-                  <c:v>3</c:v>
+                  <c:v>3.0</c:v>
                 </c:pt>
                 <c:pt idx="3">
-                  <c:v>4</c:v>
+                  <c:v>4.0</c:v>
                 </c:pt>
                 <c:pt idx="4">
-                  <c:v>5</c:v>
+                  <c:v>5.0</c:v>
                 </c:pt>
                 <c:pt idx="5">
-                  <c:v>6</c:v>
+                  <c:v>6.0</c:v>
                 </c:pt>
                 <c:pt idx="6">
-                  <c:v>7</c:v>
+                  <c:v>7.0</c:v>
                 </c:pt>
                 <c:pt idx="7">
-                  <c:v>8</c:v>
+                  <c:v>8.0</c:v>
                 </c:pt>
               </c:numCache>
             </c:numRef>
@@ -6713,28 +6765,28 @@
                 <c:formatCode>0.0</c:formatCode>
                 <c:ptCount val="8"/>
                 <c:pt idx="0">
-                  <c:v>0</c:v>
+                  <c:v>0.0</c:v>
                 </c:pt>
                 <c:pt idx="1">
-                  <c:v>7</c:v>
+                  <c:v>7.0</c:v>
                 </c:pt>
                 <c:pt idx="2">
-                  <c:v>8</c:v>
+                  <c:v>8.0</c:v>
                 </c:pt>
                 <c:pt idx="3">
-                  <c:v>15</c:v>
+                  <c:v>15.0</c:v>
                 </c:pt>
                 <c:pt idx="4">
-                  <c:v>18</c:v>
+                  <c:v>18.0</c:v>
                 </c:pt>
                 <c:pt idx="5">
-                  <c:v>5</c:v>
+                  <c:v>5.0</c:v>
                 </c:pt>
                 <c:pt idx="6">
-                  <c:v>4</c:v>
+                  <c:v>4.0</c:v>
                 </c:pt>
                 <c:pt idx="7">
-                  <c:v>20</c:v>
+                  <c:v>20.0</c:v>
                 </c:pt>
               </c:numCache>
             </c:numRef>
@@ -6754,28 +6806,28 @@
                 <c:formatCode>General</c:formatCode>
                 <c:ptCount val="8"/>
                 <c:pt idx="0">
-                  <c:v>1</c:v>
+                  <c:v>1.0</c:v>
                 </c:pt>
                 <c:pt idx="1">
-                  <c:v>2</c:v>
+                  <c:v>2.0</c:v>
                 </c:pt>
                 <c:pt idx="2">
-                  <c:v>3</c:v>
+                  <c:v>3.0</c:v>
                 </c:pt>
                 <c:pt idx="3">
-                  <c:v>4</c:v>
+                  <c:v>4.0</c:v>
                 </c:pt>
                 <c:pt idx="4">
-                  <c:v>5</c:v>
+                  <c:v>5.0</c:v>
                 </c:pt>
                 <c:pt idx="5">
-                  <c:v>6</c:v>
+                  <c:v>6.0</c:v>
                 </c:pt>
                 <c:pt idx="6">
-                  <c:v>7</c:v>
+                  <c:v>7.0</c:v>
                 </c:pt>
                 <c:pt idx="7">
-                  <c:v>8</c:v>
+                  <c:v>8.0</c:v>
                 </c:pt>
               </c:numCache>
             </c:numRef>
@@ -6787,28 +6839,28 @@
                 <c:formatCode>0.0</c:formatCode>
                 <c:ptCount val="8"/>
                 <c:pt idx="0">
-                  <c:v>0</c:v>
+                  <c:v>0.0</c:v>
                 </c:pt>
                 <c:pt idx="1">
-                  <c:v>2</c:v>
+                  <c:v>2.0</c:v>
                 </c:pt>
                 <c:pt idx="2">
-                  <c:v>0</c:v>
+                  <c:v>0.0</c:v>
                 </c:pt>
                 <c:pt idx="3">
-                  <c:v>0</c:v>
+                  <c:v>0.0</c:v>
                 </c:pt>
                 <c:pt idx="4">
-                  <c:v>1</c:v>
+                  <c:v>1.0</c:v>
                 </c:pt>
                 <c:pt idx="5">
-                  <c:v>8</c:v>
+                  <c:v>8.0</c:v>
                 </c:pt>
                 <c:pt idx="6">
-                  <c:v>0</c:v>
+                  <c:v>0.0</c:v>
                 </c:pt>
                 <c:pt idx="7">
-                  <c:v>8</c:v>
+                  <c:v>8.0</c:v>
                 </c:pt>
               </c:numCache>
             </c:numRef>
@@ -6825,11 +6877,11 @@
         </c:dLbls>
         <c:marker val="1"/>
         <c:smooth val="0"/>
-        <c:axId val="104743296"/>
-        <c:axId val="104745216"/>
+        <c:axId val="2072719608"/>
+        <c:axId val="2072725128"/>
       </c:lineChart>
       <c:catAx>
-        <c:axId val="104743296"/>
+        <c:axId val="2072719608"/>
         <c:scaling>
           <c:orientation val="minMax"/>
         </c:scaling>
@@ -6851,13 +6903,14 @@
               </a:p>
             </c:rich>
           </c:tx>
+          <c:layout/>
           <c:overlay val="0"/>
         </c:title>
         <c:numFmt formatCode="General" sourceLinked="1"/>
         <c:majorTickMark val="out"/>
         <c:minorTickMark val="none"/>
         <c:tickLblPos val="nextTo"/>
-        <c:crossAx val="104745216"/>
+        <c:crossAx val="2072725128"/>
         <c:crosses val="autoZero"/>
         <c:auto val="1"/>
         <c:lblAlgn val="ctr"/>
@@ -6865,7 +6918,7 @@
         <c:noMultiLvlLbl val="1"/>
       </c:catAx>
       <c:valAx>
-        <c:axId val="104745216"/>
+        <c:axId val="2072725128"/>
         <c:scaling>
           <c:orientation val="minMax"/>
         </c:scaling>
@@ -6888,19 +6941,21 @@
               </a:p>
             </c:rich>
           </c:tx>
+          <c:layout/>
           <c:overlay val="0"/>
         </c:title>
         <c:numFmt formatCode="0.0" sourceLinked="1"/>
         <c:majorTickMark val="out"/>
         <c:minorTickMark val="none"/>
         <c:tickLblPos val="nextTo"/>
-        <c:crossAx val="104743296"/>
+        <c:crossAx val="2072719608"/>
         <c:crosses val="autoZero"/>
         <c:crossBetween val="between"/>
       </c:valAx>
     </c:plotArea>
     <c:legend>
       <c:legendPos val="r"/>
+      <c:layout/>
       <c:overlay val="0"/>
     </c:legend>
     <c:plotVisOnly val="1"/>
@@ -6948,6 +7003,7 @@
           </a:p>
         </c:rich>
       </c:tx>
+      <c:layout/>
       <c:overlay val="0"/>
     </c:title>
     <c:autoTitleDeleted val="0"/>
@@ -6991,7 +7047,7 @@
                   <c:v>7.875</c:v>
                 </c:pt>
                 <c:pt idx="2">
-                  <c:v>9.9166666666666661</c:v>
+                  <c:v>9.916666666666667</c:v>
                 </c:pt>
                 <c:pt idx="3">
                   <c:v>11.9375</c:v>
@@ -7003,7 +7059,7 @@
                   <c:v>14.625</c:v>
                 </c:pt>
                 <c:pt idx="6">
-                  <c:v>13.107142857142858</c:v>
+                  <c:v>13.10714285714286</c:v>
                 </c:pt>
                 <c:pt idx="7">
                   <c:v>17.65625</c:v>
@@ -7057,10 +7113,10 @@
                   <c:v>3.75</c:v>
                 </c:pt>
                 <c:pt idx="5">
-                  <c:v>3.9583333333333335</c:v>
+                  <c:v>3.958333333333333</c:v>
                 </c:pt>
                 <c:pt idx="6">
-                  <c:v>3.3928571428571428</c:v>
+                  <c:v>3.392857142857143</c:v>
                 </c:pt>
                 <c:pt idx="7">
                   <c:v>5.65625</c:v>
@@ -7083,13 +7139,13 @@
                 <c:formatCode>0.0</c:formatCode>
                 <c:ptCount val="8"/>
                 <c:pt idx="0">
-                  <c:v>0</c:v>
+                  <c:v>0.0</c:v>
                 </c:pt>
                 <c:pt idx="1">
                   <c:v>3.5</c:v>
                 </c:pt>
                 <c:pt idx="2">
-                  <c:v>5</c:v>
+                  <c:v>5.0</c:v>
                 </c:pt>
                 <c:pt idx="3">
                   <c:v>7.5</c:v>
@@ -7098,10 +7154,10 @@
                   <c:v>9.6</c:v>
                 </c:pt>
                 <c:pt idx="5">
-                  <c:v>8.8333333333333339</c:v>
+                  <c:v>8.833333333333335</c:v>
                 </c:pt>
                 <c:pt idx="6">
-                  <c:v>8.1428571428571423</c:v>
+                  <c:v>8.142857142857141</c:v>
                 </c:pt>
                 <c:pt idx="7">
                   <c:v>9.625</c:v>
@@ -7124,13 +7180,13 @@
                 <c:formatCode>0.0</c:formatCode>
                 <c:ptCount val="8"/>
                 <c:pt idx="0">
-                  <c:v>0</c:v>
+                  <c:v>0.0</c:v>
                 </c:pt>
                 <c:pt idx="1">
-                  <c:v>1</c:v>
+                  <c:v>1.0</c:v>
                 </c:pt>
                 <c:pt idx="2">
-                  <c:v>0.66666666666666663</c:v>
+                  <c:v>0.666666666666667</c:v>
                 </c:pt>
                 <c:pt idx="3">
                   <c:v>0.5</c:v>
@@ -7139,10 +7195,10 @@
                   <c:v>0.6</c:v>
                 </c:pt>
                 <c:pt idx="5">
-                  <c:v>1.8333333333333333</c:v>
+                  <c:v>1.833333333333333</c:v>
                 </c:pt>
                 <c:pt idx="6">
-                  <c:v>1.5714285714285714</c:v>
+                  <c:v>1.571428571428572</c:v>
                 </c:pt>
                 <c:pt idx="7">
                   <c:v>2.375</c:v>
@@ -7162,11 +7218,11 @@
         </c:dLbls>
         <c:marker val="1"/>
         <c:smooth val="0"/>
-        <c:axId val="104764544"/>
-        <c:axId val="104766464"/>
+        <c:axId val="2036442728"/>
+        <c:axId val="2036437176"/>
       </c:lineChart>
       <c:catAx>
-        <c:axId val="104764544"/>
+        <c:axId val="2036442728"/>
         <c:scaling>
           <c:orientation val="minMax"/>
         </c:scaling>
@@ -7188,13 +7244,14 @@
               </a:p>
             </c:rich>
           </c:tx>
+          <c:layout/>
           <c:overlay val="0"/>
         </c:title>
         <c:numFmt formatCode="General" sourceLinked="1"/>
         <c:majorTickMark val="out"/>
         <c:minorTickMark val="none"/>
         <c:tickLblPos val="nextTo"/>
-        <c:crossAx val="104766464"/>
+        <c:crossAx val="2036437176"/>
         <c:crosses val="autoZero"/>
         <c:auto val="1"/>
         <c:lblAlgn val="ctr"/>
@@ -7202,7 +7259,7 @@
         <c:noMultiLvlLbl val="1"/>
       </c:catAx>
       <c:valAx>
-        <c:axId val="104766464"/>
+        <c:axId val="2036437176"/>
         <c:scaling>
           <c:orientation val="minMax"/>
         </c:scaling>
@@ -7225,19 +7282,21 @@
               </a:p>
             </c:rich>
           </c:tx>
+          <c:layout/>
           <c:overlay val="0"/>
         </c:title>
         <c:numFmt formatCode="0.0" sourceLinked="1"/>
         <c:majorTickMark val="out"/>
         <c:minorTickMark val="none"/>
         <c:tickLblPos val="nextTo"/>
-        <c:crossAx val="104764544"/>
+        <c:crossAx val="2036442728"/>
         <c:crosses val="autoZero"/>
         <c:crossBetween val="between"/>
       </c:valAx>
     </c:plotArea>
     <c:legend>
       <c:legendPos val="r"/>
+      <c:layout/>
       <c:overlay val="0"/>
     </c:legend>
     <c:plotVisOnly val="1"/>
@@ -7285,6 +7344,7 @@
           </a:p>
         </c:rich>
       </c:tx>
+      <c:layout/>
       <c:overlay val="0"/>
     </c:title>
     <c:autoTitleDeleted val="0"/>
@@ -7315,28 +7375,28 @@
                 <c:formatCode>General</c:formatCode>
                 <c:ptCount val="8"/>
                 <c:pt idx="0">
-                  <c:v>1</c:v>
+                  <c:v>1.0</c:v>
                 </c:pt>
                 <c:pt idx="1">
-                  <c:v>2</c:v>
+                  <c:v>2.0</c:v>
                 </c:pt>
                 <c:pt idx="2">
-                  <c:v>3</c:v>
+                  <c:v>3.0</c:v>
                 </c:pt>
                 <c:pt idx="3">
-                  <c:v>4</c:v>
+                  <c:v>4.0</c:v>
                 </c:pt>
                 <c:pt idx="4">
-                  <c:v>5</c:v>
+                  <c:v>5.0</c:v>
                 </c:pt>
                 <c:pt idx="5">
-                  <c:v>6</c:v>
+                  <c:v>6.0</c:v>
                 </c:pt>
                 <c:pt idx="6">
-                  <c:v>7</c:v>
+                  <c:v>7.0</c:v>
                 </c:pt>
                 <c:pt idx="7">
-                  <c:v>8</c:v>
+                  <c:v>8.0</c:v>
                 </c:pt>
               </c:numCache>
             </c:numRef>
@@ -7363,10 +7423,10 @@
                   <c:v>3.75</c:v>
                 </c:pt>
                 <c:pt idx="5">
-                  <c:v>3.9583333333333335</c:v>
+                  <c:v>3.958333333333333</c:v>
                 </c:pt>
                 <c:pt idx="6">
-                  <c:v>3.3928571428571428</c:v>
+                  <c:v>3.392857142857143</c:v>
                 </c:pt>
                 <c:pt idx="7">
                   <c:v>5.65625</c:v>
@@ -7393,28 +7453,28 @@
                 <c:formatCode>General</c:formatCode>
                 <c:ptCount val="8"/>
                 <c:pt idx="0">
-                  <c:v>1</c:v>
+                  <c:v>1.0</c:v>
                 </c:pt>
                 <c:pt idx="1">
-                  <c:v>2</c:v>
+                  <c:v>2.0</c:v>
                 </c:pt>
                 <c:pt idx="2">
-                  <c:v>3</c:v>
+                  <c:v>3.0</c:v>
                 </c:pt>
                 <c:pt idx="3">
-                  <c:v>4</c:v>
+                  <c:v>4.0</c:v>
                 </c:pt>
                 <c:pt idx="4">
-                  <c:v>5</c:v>
+                  <c:v>5.0</c:v>
                 </c:pt>
                 <c:pt idx="5">
-                  <c:v>6</c:v>
+                  <c:v>6.0</c:v>
                 </c:pt>
                 <c:pt idx="6">
-                  <c:v>7</c:v>
+                  <c:v>7.0</c:v>
                 </c:pt>
                 <c:pt idx="7">
-                  <c:v>8</c:v>
+                  <c:v>8.0</c:v>
                 </c:pt>
               </c:numCache>
             </c:numRef>
@@ -7429,22 +7489,22 @@
                   <c:v>2.75</c:v>
                 </c:pt>
                 <c:pt idx="1">
-                  <c:v>4</c:v>
+                  <c:v>4.0</c:v>
                 </c:pt>
                 <c:pt idx="2">
-                  <c:v>6</c:v>
+                  <c:v>6.0</c:v>
                 </c:pt>
                 <c:pt idx="3">
-                  <c:v>3</c:v>
+                  <c:v>3.0</c:v>
                 </c:pt>
                 <c:pt idx="4">
-                  <c:v>3</c:v>
+                  <c:v>3.0</c:v>
                 </c:pt>
                 <c:pt idx="5">
-                  <c:v>5</c:v>
+                  <c:v>5.0</c:v>
                 </c:pt>
                 <c:pt idx="6">
-                  <c:v>0</c:v>
+                  <c:v>0.0</c:v>
                 </c:pt>
                 <c:pt idx="7">
                   <c:v>21.5</c:v>
@@ -7464,11 +7524,11 @@
         </c:dLbls>
         <c:marker val="1"/>
         <c:smooth val="0"/>
-        <c:axId val="104784256"/>
-        <c:axId val="104786176"/>
+        <c:axId val="2036402312"/>
+        <c:axId val="2036396840"/>
       </c:lineChart>
       <c:catAx>
-        <c:axId val="104784256"/>
+        <c:axId val="2036402312"/>
         <c:scaling>
           <c:orientation val="minMax"/>
         </c:scaling>
@@ -7490,13 +7550,14 @@
               </a:p>
             </c:rich>
           </c:tx>
+          <c:layout/>
           <c:overlay val="0"/>
         </c:title>
         <c:numFmt formatCode="General" sourceLinked="1"/>
         <c:majorTickMark val="out"/>
         <c:minorTickMark val="none"/>
         <c:tickLblPos val="nextTo"/>
-        <c:crossAx val="104786176"/>
+        <c:crossAx val="2036396840"/>
         <c:crosses val="autoZero"/>
         <c:auto val="1"/>
         <c:lblAlgn val="ctr"/>
@@ -7504,7 +7565,7 @@
         <c:noMultiLvlLbl val="1"/>
       </c:catAx>
       <c:valAx>
-        <c:axId val="104786176"/>
+        <c:axId val="2036396840"/>
         <c:scaling>
           <c:orientation val="minMax"/>
         </c:scaling>
@@ -7527,19 +7588,21 @@
               </a:p>
             </c:rich>
           </c:tx>
+          <c:layout/>
           <c:overlay val="0"/>
         </c:title>
         <c:numFmt formatCode="0.0" sourceLinked="1"/>
         <c:majorTickMark val="out"/>
         <c:minorTickMark val="none"/>
         <c:tickLblPos val="nextTo"/>
-        <c:crossAx val="104784256"/>
+        <c:crossAx val="2036402312"/>
         <c:crosses val="autoZero"/>
         <c:crossBetween val="between"/>
       </c:valAx>
     </c:plotArea>
     <c:legend>
       <c:legendPos val="r"/>
+      <c:layout/>
       <c:overlay val="0"/>
     </c:legend>
     <c:plotVisOnly val="1"/>
@@ -7616,6 +7679,7 @@
           </a:p>
         </c:rich>
       </c:tx>
+      <c:layout/>
       <c:overlay val="0"/>
     </c:title>
     <c:autoTitleDeleted val="0"/>
@@ -7646,28 +7710,28 @@
                 <c:formatCode>General</c:formatCode>
                 <c:ptCount val="8"/>
                 <c:pt idx="0">
-                  <c:v>1</c:v>
+                  <c:v>1.0</c:v>
                 </c:pt>
                 <c:pt idx="1">
-                  <c:v>2</c:v>
+                  <c:v>2.0</c:v>
                 </c:pt>
                 <c:pt idx="2">
-                  <c:v>3</c:v>
+                  <c:v>3.0</c:v>
                 </c:pt>
                 <c:pt idx="3">
-                  <c:v>4</c:v>
+                  <c:v>4.0</c:v>
                 </c:pt>
                 <c:pt idx="4">
-                  <c:v>5</c:v>
+                  <c:v>5.0</c:v>
                 </c:pt>
                 <c:pt idx="5">
-                  <c:v>6</c:v>
+                  <c:v>6.0</c:v>
                 </c:pt>
                 <c:pt idx="6">
-                  <c:v>7</c:v>
+                  <c:v>7.0</c:v>
                 </c:pt>
                 <c:pt idx="7">
-                  <c:v>8</c:v>
+                  <c:v>8.0</c:v>
                 </c:pt>
               </c:numCache>
             </c:numRef>
@@ -7679,13 +7743,13 @@
                 <c:formatCode>0.0</c:formatCode>
                 <c:ptCount val="8"/>
                 <c:pt idx="0">
-                  <c:v>0</c:v>
+                  <c:v>0.0</c:v>
                 </c:pt>
                 <c:pt idx="1">
                   <c:v>3.5</c:v>
                 </c:pt>
                 <c:pt idx="2">
-                  <c:v>5</c:v>
+                  <c:v>5.0</c:v>
                 </c:pt>
                 <c:pt idx="3">
                   <c:v>7.5</c:v>
@@ -7694,10 +7758,10 @@
                   <c:v>9.6</c:v>
                 </c:pt>
                 <c:pt idx="5">
-                  <c:v>8.8333333333333339</c:v>
+                  <c:v>8.833333333333335</c:v>
                 </c:pt>
                 <c:pt idx="6">
-                  <c:v>8.1428571428571423</c:v>
+                  <c:v>8.142857142857141</c:v>
                 </c:pt>
                 <c:pt idx="7">
                   <c:v>9.625</c:v>
@@ -7724,28 +7788,28 @@
                 <c:formatCode>General</c:formatCode>
                 <c:ptCount val="8"/>
                 <c:pt idx="0">
-                  <c:v>1</c:v>
+                  <c:v>1.0</c:v>
                 </c:pt>
                 <c:pt idx="1">
-                  <c:v>2</c:v>
+                  <c:v>2.0</c:v>
                 </c:pt>
                 <c:pt idx="2">
-                  <c:v>3</c:v>
+                  <c:v>3.0</c:v>
                 </c:pt>
                 <c:pt idx="3">
-                  <c:v>4</c:v>
+                  <c:v>4.0</c:v>
                 </c:pt>
                 <c:pt idx="4">
-                  <c:v>5</c:v>
+                  <c:v>5.0</c:v>
                 </c:pt>
                 <c:pt idx="5">
-                  <c:v>6</c:v>
+                  <c:v>6.0</c:v>
                 </c:pt>
                 <c:pt idx="6">
-                  <c:v>7</c:v>
+                  <c:v>7.0</c:v>
                 </c:pt>
                 <c:pt idx="7">
-                  <c:v>8</c:v>
+                  <c:v>8.0</c:v>
                 </c:pt>
               </c:numCache>
             </c:numRef>
@@ -7757,28 +7821,28 @@
                 <c:formatCode>0.0</c:formatCode>
                 <c:ptCount val="8"/>
                 <c:pt idx="0">
-                  <c:v>0</c:v>
+                  <c:v>0.0</c:v>
                 </c:pt>
                 <c:pt idx="1">
-                  <c:v>7</c:v>
+                  <c:v>7.0</c:v>
                 </c:pt>
                 <c:pt idx="2">
-                  <c:v>8</c:v>
+                  <c:v>8.0</c:v>
                 </c:pt>
                 <c:pt idx="3">
-                  <c:v>15</c:v>
+                  <c:v>15.0</c:v>
                 </c:pt>
                 <c:pt idx="4">
-                  <c:v>18</c:v>
+                  <c:v>18.0</c:v>
                 </c:pt>
                 <c:pt idx="5">
-                  <c:v>5</c:v>
+                  <c:v>5.0</c:v>
                 </c:pt>
                 <c:pt idx="6">
-                  <c:v>4</c:v>
+                  <c:v>4.0</c:v>
                 </c:pt>
                 <c:pt idx="7">
-                  <c:v>20</c:v>
+                  <c:v>20.0</c:v>
                 </c:pt>
               </c:numCache>
             </c:numRef>
@@ -7795,11 +7859,11 @@
         </c:dLbls>
         <c:marker val="1"/>
         <c:smooth val="0"/>
-        <c:axId val="108006784"/>
-        <c:axId val="108013056"/>
+        <c:axId val="2072745304"/>
+        <c:axId val="2072750760"/>
       </c:lineChart>
       <c:catAx>
-        <c:axId val="108006784"/>
+        <c:axId val="2072745304"/>
         <c:scaling>
           <c:orientation val="minMax"/>
         </c:scaling>
@@ -7821,13 +7885,14 @@
               </a:p>
             </c:rich>
           </c:tx>
+          <c:layout/>
           <c:overlay val="0"/>
         </c:title>
         <c:numFmt formatCode="General" sourceLinked="1"/>
         <c:majorTickMark val="out"/>
         <c:minorTickMark val="none"/>
         <c:tickLblPos val="nextTo"/>
-        <c:crossAx val="108013056"/>
+        <c:crossAx val="2072750760"/>
         <c:crosses val="autoZero"/>
         <c:auto val="1"/>
         <c:lblAlgn val="ctr"/>
@@ -7835,7 +7900,7 @@
         <c:noMultiLvlLbl val="1"/>
       </c:catAx>
       <c:valAx>
-        <c:axId val="108013056"/>
+        <c:axId val="2072750760"/>
         <c:scaling>
           <c:orientation val="minMax"/>
         </c:scaling>
@@ -7858,19 +7923,21 @@
               </a:p>
             </c:rich>
           </c:tx>
+          <c:layout/>
           <c:overlay val="0"/>
         </c:title>
         <c:numFmt formatCode="0.0" sourceLinked="1"/>
         <c:majorTickMark val="out"/>
         <c:minorTickMark val="none"/>
         <c:tickLblPos val="nextTo"/>
-        <c:crossAx val="108006784"/>
+        <c:crossAx val="2072745304"/>
         <c:crosses val="autoZero"/>
         <c:crossBetween val="between"/>
       </c:valAx>
     </c:plotArea>
     <c:legend>
       <c:legendPos val="r"/>
+      <c:layout/>
       <c:overlay val="0"/>
     </c:legend>
     <c:plotVisOnly val="1"/>
@@ -7926,6 +7993,7 @@
           </a:p>
         </c:rich>
       </c:tx>
+      <c:layout/>
       <c:overlay val="0"/>
     </c:title>
     <c:autoTitleDeleted val="0"/>
@@ -7956,28 +8024,28 @@
                 <c:formatCode>General</c:formatCode>
                 <c:ptCount val="8"/>
                 <c:pt idx="0">
-                  <c:v>1</c:v>
+                  <c:v>1.0</c:v>
                 </c:pt>
                 <c:pt idx="1">
-                  <c:v>2</c:v>
+                  <c:v>2.0</c:v>
                 </c:pt>
                 <c:pt idx="2">
-                  <c:v>3</c:v>
+                  <c:v>3.0</c:v>
                 </c:pt>
                 <c:pt idx="3">
-                  <c:v>4</c:v>
+                  <c:v>4.0</c:v>
                 </c:pt>
                 <c:pt idx="4">
-                  <c:v>5</c:v>
+                  <c:v>5.0</c:v>
                 </c:pt>
                 <c:pt idx="5">
-                  <c:v>6</c:v>
+                  <c:v>6.0</c:v>
                 </c:pt>
                 <c:pt idx="6">
-                  <c:v>7</c:v>
+                  <c:v>7.0</c:v>
                 </c:pt>
                 <c:pt idx="7">
-                  <c:v>8</c:v>
+                  <c:v>8.0</c:v>
                 </c:pt>
               </c:numCache>
             </c:numRef>
@@ -7989,13 +8057,13 @@
                 <c:formatCode>0.0</c:formatCode>
                 <c:ptCount val="8"/>
                 <c:pt idx="0">
-                  <c:v>0</c:v>
+                  <c:v>0.0</c:v>
                 </c:pt>
                 <c:pt idx="1">
-                  <c:v>1</c:v>
+                  <c:v>1.0</c:v>
                 </c:pt>
                 <c:pt idx="2">
-                  <c:v>0.66666666666666663</c:v>
+                  <c:v>0.666666666666667</c:v>
                 </c:pt>
                 <c:pt idx="3">
                   <c:v>0.5</c:v>
@@ -8004,10 +8072,10 @@
                   <c:v>0.6</c:v>
                 </c:pt>
                 <c:pt idx="5">
-                  <c:v>1.8333333333333333</c:v>
+                  <c:v>1.833333333333333</c:v>
                 </c:pt>
                 <c:pt idx="6">
-                  <c:v>1.5714285714285714</c:v>
+                  <c:v>1.571428571428572</c:v>
                 </c:pt>
                 <c:pt idx="7">
                   <c:v>2.375</c:v>
@@ -8034,28 +8102,28 @@
                 <c:formatCode>General</c:formatCode>
                 <c:ptCount val="8"/>
                 <c:pt idx="0">
-                  <c:v>1</c:v>
+                  <c:v>1.0</c:v>
                 </c:pt>
                 <c:pt idx="1">
-                  <c:v>2</c:v>
+                  <c:v>2.0</c:v>
                 </c:pt>
                 <c:pt idx="2">
-                  <c:v>3</c:v>
+                  <c:v>3.0</c:v>
                 </c:pt>
                 <c:pt idx="3">
-                  <c:v>4</c:v>
+                  <c:v>4.0</c:v>
                 </c:pt>
                 <c:pt idx="4">
-                  <c:v>5</c:v>
+                  <c:v>5.0</c:v>
                 </c:pt>
                 <c:pt idx="5">
-                  <c:v>6</c:v>
+                  <c:v>6.0</c:v>
                 </c:pt>
                 <c:pt idx="6">
-                  <c:v>7</c:v>
+                  <c:v>7.0</c:v>
                 </c:pt>
                 <c:pt idx="7">
-                  <c:v>8</c:v>
+                  <c:v>8.0</c:v>
                 </c:pt>
               </c:numCache>
             </c:numRef>
@@ -8067,28 +8135,28 @@
                 <c:formatCode>0.0</c:formatCode>
                 <c:ptCount val="8"/>
                 <c:pt idx="0">
-                  <c:v>0</c:v>
+                  <c:v>0.0</c:v>
                 </c:pt>
                 <c:pt idx="1">
-                  <c:v>2</c:v>
+                  <c:v>2.0</c:v>
                 </c:pt>
                 <c:pt idx="2">
-                  <c:v>0</c:v>
+                  <c:v>0.0</c:v>
                 </c:pt>
                 <c:pt idx="3">
-                  <c:v>0</c:v>
+                  <c:v>0.0</c:v>
                 </c:pt>
                 <c:pt idx="4">
-                  <c:v>1</c:v>
+                  <c:v>1.0</c:v>
                 </c:pt>
                 <c:pt idx="5">
-                  <c:v>8</c:v>
+                  <c:v>8.0</c:v>
                 </c:pt>
                 <c:pt idx="6">
-                  <c:v>0</c:v>
+                  <c:v>0.0</c:v>
                 </c:pt>
                 <c:pt idx="7">
-                  <c:v>8</c:v>
+                  <c:v>8.0</c:v>
                 </c:pt>
               </c:numCache>
             </c:numRef>
@@ -8105,11 +8173,11 @@
         </c:dLbls>
         <c:marker val="1"/>
         <c:smooth val="0"/>
-        <c:axId val="108046976"/>
-        <c:axId val="108061440"/>
+        <c:axId val="2072786840"/>
+        <c:axId val="2072792296"/>
       </c:lineChart>
       <c:catAx>
-        <c:axId val="108046976"/>
+        <c:axId val="2072786840"/>
         <c:scaling>
           <c:orientation val="minMax"/>
         </c:scaling>
@@ -8131,13 +8199,14 @@
               </a:p>
             </c:rich>
           </c:tx>
+          <c:layout/>
           <c:overlay val="0"/>
         </c:title>
         <c:numFmt formatCode="General" sourceLinked="1"/>
         <c:majorTickMark val="out"/>
         <c:minorTickMark val="none"/>
         <c:tickLblPos val="nextTo"/>
-        <c:crossAx val="108061440"/>
+        <c:crossAx val="2072792296"/>
         <c:crosses val="autoZero"/>
         <c:auto val="1"/>
         <c:lblAlgn val="ctr"/>
@@ -8145,7 +8214,7 @@
         <c:noMultiLvlLbl val="1"/>
       </c:catAx>
       <c:valAx>
-        <c:axId val="108061440"/>
+        <c:axId val="2072792296"/>
         <c:scaling>
           <c:orientation val="minMax"/>
         </c:scaling>
@@ -8168,19 +8237,21 @@
               </a:p>
             </c:rich>
           </c:tx>
+          <c:layout/>
           <c:overlay val="0"/>
         </c:title>
         <c:numFmt formatCode="0.0" sourceLinked="1"/>
         <c:majorTickMark val="out"/>
         <c:minorTickMark val="none"/>
         <c:tickLblPos val="nextTo"/>
-        <c:crossAx val="108046976"/>
+        <c:crossAx val="2072786840"/>
         <c:crosses val="autoZero"/>
         <c:crossBetween val="between"/>
       </c:valAx>
     </c:plotArea>
     <c:legend>
       <c:legendPos val="r"/>
+      <c:layout/>
       <c:overlay val="0"/>
     </c:legend>
     <c:plotVisOnly val="1"/>

</xml_diff>